<commit_message>
Update documentation from personal Drive files
</commit_message>
<xml_diff>
--- a/escrito/1_anteproyecto.docx
+++ b/escrito/1_anteproyecto.docx
@@ -2,6 +2,75 @@
 <file path=word/document.xml><?xml version="1.0" encoding="utf-8"?>
 <w:document xmlns:o="urn:schemas-microsoft-com:office:office" xmlns:r="http://schemas.openxmlformats.org/officeDocument/2006/relationships" xmlns:v="urn:schemas-microsoft-com:vml" xmlns:w="http://schemas.openxmlformats.org/wordprocessingml/2006/main" xmlns:w10="urn:schemas-microsoft-com:office:word" xmlns:wp="http://schemas.openxmlformats.org/drawingml/2006/wordprocessingDrawing" xmlns:wps="http://schemas.microsoft.com/office/word/2010/wordprocessingShape" xmlns:wpg="http://schemas.microsoft.com/office/word/2010/wordprocessingGroup" xmlns:mc="http://schemas.openxmlformats.org/markup-compatibility/2006" xmlns:wp14="http://schemas.microsoft.com/office/word/2010/wordprocessingDrawing" xmlns:w14="http://schemas.microsoft.com/office/word/2010/wordml" mc:Ignorable="w14 wp14">
   <w:body>
+    <w:p>
+      <w:pPr>
+        <w:pStyle w:val="TextBody"/>
+        <w:spacing w:before="96" w:after="48"/>
+        <w:contextualSpacing/>
+        <w:rPr>
+          <w:b w:val="false"/>
+          <w:b w:val="false"/>
+          <w:bCs w:val="false"/>
+          <w:lang w:val="es-MX"/>
+        </w:rPr>
+      </w:pPr>
+      <w:r>
+        <w:rPr>
+          <w:rFonts w:ascii="Calibri;sans-serif" w:hAnsi="Calibri;sans-serif"/>
+          <w:b/>
+          <w:bCs w:val="false"/>
+          <w:i w:val="false"/>
+          <w:caps w:val="false"/>
+          <w:smallCaps w:val="false"/>
+          <w:strike w:val="false"/>
+          <w:dstrike w:val="false"/>
+          <w:color w:val="000000"/>
+          <w:sz w:val="28"/>
+          <w:u w:val="none"/>
+          <w:effect w:val="none"/>
+          <w:lang w:val="es-MX"/>
+        </w:rPr>
+        <w:t xml:space="preserve">Título de tesis: </w:t>
+      </w:r>
+      <w:r>
+        <w:rPr>
+          <w:rFonts w:ascii="Calibri;sans-serif" w:hAnsi="Calibri;sans-serif"/>
+          <w:b w:val="false"/>
+          <w:bCs w:val="false"/>
+          <w:i w:val="false"/>
+          <w:caps w:val="false"/>
+          <w:smallCaps w:val="false"/>
+          <w:strike w:val="false"/>
+          <w:dstrike w:val="false"/>
+          <w:color w:val="000000"/>
+          <w:sz w:val="28"/>
+          <w:u w:val="none"/>
+          <w:effect w:val="none"/>
+          <w:lang w:val="es-MX"/>
+        </w:rPr>
+        <w:t>Diseño de procesador en FPGA para optimizar la convolución.</w:t>
+      </w:r>
+    </w:p>
+    <w:p>
+      <w:pPr>
+        <w:pStyle w:val="TextBody"/>
+        <w:spacing w:before="96" w:after="48"/>
+        <w:contextualSpacing/>
+        <w:rPr>
+          <w:b w:val="false"/>
+          <w:b w:val="false"/>
+          <w:bCs w:val="false"/>
+          <w:lang w:val="es-MX"/>
+        </w:rPr>
+      </w:pPr>
+      <w:r>
+        <w:rPr>
+          <w:b w:val="false"/>
+          <w:bCs w:val="false"/>
+          <w:lang w:val="es-MX"/>
+        </w:rPr>
+      </w:r>
+    </w:p>
     <w:p>
       <w:pPr>
         <w:pStyle w:val="Normal"/>
@@ -206,16 +275,294 @@
         <w:spacing w:before="96" w:after="48"/>
         <w:contextualSpacing/>
         <w:rPr>
-          <w:b w:val="false"/>
-          <w:b w:val="false"/>
-          <w:bCs w:val="false"/>
-          <w:lang w:val="es-MX"/>
-        </w:rPr>
-      </w:pPr>
-      <w:r>
-        <w:rPr>
-          <w:b w:val="false"/>
-          <w:bCs w:val="false"/>
+          <w:lang w:val="es-MX"/>
+        </w:rPr>
+      </w:pPr>
+      <w:r>
+        <w:rPr>
+          <w:lang w:val="es-MX"/>
+        </w:rPr>
+      </w:r>
+    </w:p>
+    <w:p>
+      <w:pPr>
+        <w:pStyle w:val="TextBody"/>
+        <w:bidi w:val="0"/>
+        <w:spacing w:lineRule="auto" w:line="288" w:before="0" w:after="160"/>
+        <w:ind w:left="0" w:right="0" w:firstLine="567"/>
+        <w:jc w:val="both"/>
+        <w:rPr>
+          <w:rFonts w:ascii="Calibri;sans-serif" w:hAnsi="Calibri;sans-serif" w:cs="" w:cstheme="minorBidi"/>
+          <w:b w:val="false"/>
+          <w:b w:val="false"/>
+          <w:i w:val="false"/>
+          <w:i w:val="false"/>
+          <w:caps w:val="false"/>
+          <w:smallCaps w:val="false"/>
+          <w:strike w:val="false"/>
+          <w:dstrike w:val="false"/>
+          <w:color w:val="000000"/>
+          <w:sz w:val="24"/>
+          <w:highlight w:val="yellow"/>
+          <w:u w:val="none"/>
+          <w:effect w:val="none"/>
+        </w:rPr>
+      </w:pPr>
+      <w:r>
+        <w:rPr>
+          <w:rFonts w:eastAsia="Verdana" w:cs="" w:cstheme="minorBidi" w:eastAsiaTheme="minorHAnsi"/>
+          <w:b w:val="false"/>
+          <w:i w:val="false"/>
+          <w:caps w:val="false"/>
+          <w:smallCaps w:val="false"/>
+          <w:strike w:val="false"/>
+          <w:dstrike w:val="false"/>
+          <w:color w:val="000000"/>
+          <w:sz w:val="24"/>
+          <w:highlight w:val="yellow"/>
+          <w:u w:val="none"/>
+          <w:effect w:val="none"/>
+        </w:rPr>
+        <w:t>Las tecnologías infraestructurales son aquellas que cambian la perspectiva de la innovación e investigación, siendo una de ellas la Inteligencia Artificial. En la actualidad se está dando una revolución en el enfoque de la computación debido a la creciente cantidad de datos con la que se cuenta y a las técnicas que se utilizan para analizar los mismos. Datos son cantidades, caracteres o símbolos en los cuales se realizan operaciones computacionales, se almacenan y transmiten en forma de señales eléctricas y se graban en medios de grabación. Se calcula que para el año 2020 en el mundo habrá 50 mil millones de dispositivos conectados a la red, todos estos dispositivos generando datos [1]. </w:t>
+      </w:r>
+    </w:p>
+    <w:p>
+      <w:pPr>
+        <w:pStyle w:val="TextBody"/>
+        <w:bidi w:val="0"/>
+        <w:spacing w:lineRule="auto" w:line="288" w:before="0" w:after="160"/>
+        <w:ind w:left="0" w:right="0" w:firstLine="567"/>
+        <w:jc w:val="both"/>
+        <w:rPr>
+          <w:rFonts w:ascii="Calibri;sans-serif" w:hAnsi="Calibri;sans-serif" w:cs="" w:cstheme="minorBidi"/>
+          <w:b w:val="false"/>
+          <w:b w:val="false"/>
+          <w:i w:val="false"/>
+          <w:i w:val="false"/>
+          <w:caps w:val="false"/>
+          <w:smallCaps w:val="false"/>
+          <w:strike w:val="false"/>
+          <w:dstrike w:val="false"/>
+          <w:color w:val="000000"/>
+          <w:sz w:val="24"/>
+          <w:highlight w:val="yellow"/>
+          <w:u w:val="none"/>
+          <w:effect w:val="none"/>
+        </w:rPr>
+      </w:pPr>
+      <w:r>
+        <w:rPr>
+          <w:rFonts w:eastAsia="Verdana" w:cs="" w:cstheme="minorBidi" w:eastAsiaTheme="minorHAnsi"/>
+          <w:b w:val="false"/>
+          <w:i w:val="false"/>
+          <w:caps w:val="false"/>
+          <w:smallCaps w:val="false"/>
+          <w:strike w:val="false"/>
+          <w:dstrike w:val="false"/>
+          <w:color w:val="000000"/>
+          <w:sz w:val="24"/>
+          <w:highlight w:val="yellow"/>
+          <w:u w:val="none"/>
+          <w:effect w:val="none"/>
+        </w:rPr>
+        <w:t>Asimismo, existe una subcategoría de la Inteligencia Artificial llamada Redes Neuronales, que es un paradigma de programación inspirado en las neuronas del cerebro que le permite a una computadora aprender de datos observados, y el Aprendizaje Profundo que es un conjunto de técnicas para aprender en base a redes neuronales [2].  </w:t>
+      </w:r>
+    </w:p>
+    <w:p>
+      <w:pPr>
+        <w:pStyle w:val="TextBody"/>
+        <w:bidi w:val="0"/>
+        <w:spacing w:lineRule="auto" w:line="288" w:before="0" w:after="160"/>
+        <w:ind w:left="0" w:right="0" w:firstLine="567"/>
+        <w:jc w:val="both"/>
+        <w:rPr>
+          <w:rFonts w:ascii="Calibri;sans-serif" w:hAnsi="Calibri;sans-serif" w:cs="" w:cstheme="minorBidi"/>
+          <w:b w:val="false"/>
+          <w:b w:val="false"/>
+          <w:i w:val="false"/>
+          <w:i w:val="false"/>
+          <w:caps w:val="false"/>
+          <w:smallCaps w:val="false"/>
+          <w:strike w:val="false"/>
+          <w:dstrike w:val="false"/>
+          <w:color w:val="000000"/>
+          <w:sz w:val="24"/>
+          <w:highlight w:val="yellow"/>
+          <w:u w:val="none"/>
+          <w:effect w:val="none"/>
+        </w:rPr>
+      </w:pPr>
+      <w:r>
+        <w:rPr>
+          <w:rFonts w:eastAsia="Verdana" w:cs="" w:cstheme="minorBidi" w:eastAsiaTheme="minorHAnsi"/>
+          <w:b w:val="false"/>
+          <w:i w:val="false"/>
+          <w:caps w:val="false"/>
+          <w:smallCaps w:val="false"/>
+          <w:strike w:val="false"/>
+          <w:dstrike w:val="false"/>
+          <w:color w:val="000000"/>
+          <w:sz w:val="24"/>
+          <w:highlight w:val="yellow"/>
+          <w:u w:val="none"/>
+          <w:effect w:val="none"/>
+        </w:rPr>
+        <w:t>Existe una amplia gama de aplicaciones donde se emplean técnicas de Aprendizaje Profundo. En robótica donde se utilizan sistemas de visión por computadora para carros autónomos, en internet y la nube donde se utiliza para reconocimiento del habla, sistemas de recomendación y clasificación de imágenes, en medicina y biología donde hay sistemas de detección de células cancerígenas y en seguridad y defensa donde hay sistemas de detección facial y video vigilancia. Muchas de las aplicaciones consisten en el reconocimiento de imágenes. </w:t>
+      </w:r>
+    </w:p>
+    <w:p>
+      <w:pPr>
+        <w:pStyle w:val="TextBody"/>
+        <w:bidi w:val="0"/>
+        <w:spacing w:lineRule="auto" w:line="288" w:before="0" w:after="160"/>
+        <w:ind w:left="0" w:right="0" w:firstLine="567"/>
+        <w:jc w:val="both"/>
+        <w:rPr>
+          <w:rFonts w:ascii="Calibri;sans-serif" w:hAnsi="Calibri;sans-serif" w:cs="" w:cstheme="minorBidi"/>
+          <w:b w:val="false"/>
+          <w:b w:val="false"/>
+          <w:i w:val="false"/>
+          <w:i w:val="false"/>
+          <w:caps w:val="false"/>
+          <w:smallCaps w:val="false"/>
+          <w:strike w:val="false"/>
+          <w:dstrike w:val="false"/>
+          <w:color w:val="000000"/>
+          <w:sz w:val="24"/>
+          <w:highlight w:val="yellow"/>
+          <w:u w:val="none"/>
+          <w:effect w:val="none"/>
+        </w:rPr>
+      </w:pPr>
+      <w:r>
+        <w:rPr>
+          <w:rFonts w:eastAsia="Verdana" w:cs="" w:cstheme="minorBidi" w:eastAsiaTheme="minorHAnsi"/>
+          <w:b w:val="false"/>
+          <w:i w:val="false"/>
+          <w:caps w:val="false"/>
+          <w:smallCaps w:val="false"/>
+          <w:strike w:val="false"/>
+          <w:dstrike w:val="false"/>
+          <w:color w:val="000000"/>
+          <w:sz w:val="24"/>
+          <w:highlight w:val="yellow"/>
+          <w:u w:val="none"/>
+          <w:effect w:val="none"/>
+        </w:rPr>
+        <w:t>Las red neuronal convolucional (CNN) es una técnica que forma parte del Aprendizaje Profundo y se utiliza ampliamente para el reconocimiento de imágenes. Consiste en una capa de entrada y salida, así como de múltiples capas internas. Estas capas ocultas suelen ser capas convolucionales, capas de agrupación, capas totalmente conectadas y capas de normalización. En la capa convolucional, se aplica una operación de convolución a la entrada, pasando el resultado a la siguiente capa [3]. </w:t>
+      </w:r>
+    </w:p>
+    <w:p>
+      <w:pPr>
+        <w:pStyle w:val="TextBody"/>
+        <w:bidi w:val="0"/>
+        <w:spacing w:lineRule="auto" w:line="288" w:before="0" w:after="160"/>
+        <w:ind w:left="0" w:right="0" w:firstLine="567"/>
+        <w:jc w:val="both"/>
+        <w:rPr>
+          <w:rFonts w:ascii="Calibri;sans-serif" w:hAnsi="Calibri;sans-serif" w:cs="" w:cstheme="minorBidi"/>
+          <w:b w:val="false"/>
+          <w:b w:val="false"/>
+          <w:i w:val="false"/>
+          <w:i w:val="false"/>
+          <w:caps w:val="false"/>
+          <w:smallCaps w:val="false"/>
+          <w:strike w:val="false"/>
+          <w:dstrike w:val="false"/>
+          <w:color w:val="000000"/>
+          <w:sz w:val="24"/>
+          <w:highlight w:val="yellow"/>
+          <w:u w:val="none"/>
+          <w:effect w:val="none"/>
+        </w:rPr>
+      </w:pPr>
+      <w:r>
+        <w:rPr>
+          <w:rFonts w:eastAsia="Verdana" w:cs="" w:cstheme="minorBidi" w:eastAsiaTheme="minorHAnsi"/>
+          <w:b w:val="false"/>
+          <w:i w:val="false"/>
+          <w:caps w:val="false"/>
+          <w:smallCaps w:val="false"/>
+          <w:strike w:val="false"/>
+          <w:dstrike w:val="false"/>
+          <w:color w:val="000000"/>
+          <w:sz w:val="24"/>
+          <w:highlight w:val="yellow"/>
+          <w:u w:val="none"/>
+          <w:effect w:val="none"/>
+        </w:rPr>
+        <w:t>La convolución es una forma matemática de combinar dos señales para formar una tercera señal. Es la técnica más importante en el procesamiento digital de señales, donde los sistemas se describen mediante una señal llamada respuesta al impulso. La convolución es importante porque relaciona las tres señales de interés: la señal de entrada, la señal de salida y la respuesta al impulso [4]. </w:t>
+      </w:r>
+    </w:p>
+    <w:p>
+      <w:pPr>
+        <w:pStyle w:val="TextBody"/>
+        <w:bidi w:val="0"/>
+        <w:spacing w:lineRule="auto" w:line="288" w:before="0" w:after="160"/>
+        <w:ind w:left="0" w:right="0" w:firstLine="567"/>
+        <w:jc w:val="both"/>
+        <w:rPr>
+          <w:rFonts w:ascii="Verdana" w:hAnsi="Verdana" w:eastAsia="Verdana" w:cs="" w:asciiTheme="minorHAnsi" w:cstheme="minorBidi" w:eastAsiaTheme="minorHAnsi" w:hAnsiTheme="minorHAnsi"/>
+          <w:highlight w:val="yellow"/>
+        </w:rPr>
+      </w:pPr>
+      <w:r>
+        <w:rPr>
+          <w:rFonts w:eastAsia="Verdana" w:cs="" w:cstheme="minorBidi" w:eastAsiaTheme="minorHAnsi"/>
+          <w:i w:val="false"/>
+          <w:iCs w:val="false"/>
+          <w:caps w:val="false"/>
+          <w:smallCaps w:val="false"/>
+          <w:strike w:val="false"/>
+          <w:dstrike w:val="false"/>
+          <w:color w:val="000000"/>
+          <w:highlight w:val="yellow"/>
+          <w:u w:val="none"/>
+          <w:effect w:val="none"/>
+          <w:lang w:val="es-MX"/>
+        </w:rPr>
+        <w:t xml:space="preserve">    </w:t>
+      </w:r>
+      <w:r>
+        <w:rPr>
+          <w:rFonts w:eastAsia="Verdana" w:cs="" w:cstheme="minorBidi" w:eastAsiaTheme="minorHAnsi"/>
+          <w:b w:val="false"/>
+          <w:i w:val="false"/>
+          <w:iCs w:val="false"/>
+          <w:caps w:val="false"/>
+          <w:smallCaps w:val="false"/>
+          <w:strike w:val="false"/>
+          <w:dstrike w:val="false"/>
+          <w:color w:val="000000"/>
+          <w:sz w:val="24"/>
+          <w:highlight w:val="yellow"/>
+          <w:u w:val="none"/>
+          <w:effect w:val="none"/>
+          <w:lang w:val="es-MX"/>
+        </w:rPr>
+        <w:t>Este tipo de cómputo es intensivo, es decir requiere que se realicen demasiadas operaciones matemáticas. En la actualidad, se utiliza la computación acelerada por GPU, que es el uso de GPU (graphics processing unit) junto a un CPU (central processing unit) para acelerar las aplicaciones de Aprendizaje Profundo [5]. </w:t>
+      </w:r>
+    </w:p>
+    <w:p>
+      <w:pPr>
+        <w:pStyle w:val="ListParagraph"/>
+        <w:spacing w:before="96" w:after="48"/>
+        <w:contextualSpacing/>
+        <w:rPr>
+          <w:rFonts w:ascii="Verdana" w:hAnsi="Verdana" w:eastAsia="Verdana" w:cs="" w:asciiTheme="minorHAnsi" w:cstheme="minorBidi" w:eastAsiaTheme="minorHAnsi" w:hAnsiTheme="minorHAnsi"/>
+          <w:b w:val="false"/>
+          <w:b w:val="false"/>
+          <w:bCs w:val="false"/>
+          <w:highlight w:val="yellow"/>
+          <w:lang w:val="es-MX"/>
+        </w:rPr>
+      </w:pPr>
+      <w:r>
+        <w:rPr>
+          <w:rFonts w:eastAsia="Verdana" w:cs="" w:cstheme="minorBidi" w:eastAsiaTheme="minorHAnsi"/>
+          <w:b w:val="false"/>
+          <w:bCs w:val="false"/>
+          <w:highlight w:val="yellow"/>
           <w:lang w:val="es-MX"/>
         </w:rPr>
       </w:r>
@@ -413,15 +760,155 @@
           <w:bCs w:val="false"/>
           <w:lang w:val="es-MX"/>
         </w:rPr>
-        <w:t>Actualizar TODO ESTO - A m</w:t>
-      </w:r>
-      <w:r>
-        <w:rPr>
-          <w:b w:val="false"/>
-          <w:bCs w:val="false"/>
-          <w:lang w:val="es-MX"/>
-        </w:rPr>
-        <w:t>edida que la capacidad de los sistemas electronicos que recopilan datos aumenta, la necesidad para procesar los mismos tambien aumenta. Los GPU son circuitos electronicos especializados que ayudan al computo intensivo, pero trabajan a nivel de software, lo cual no los hace la opcion mas rapida en cuestion de procesamiento de datos, ademas de consumir mucha potencia, lo cual resulta como una desventaja para sistemas que utilizn baterias. Existe la necesisdad de encontrar alternativas a las tendencias actuales para el procesmaiento de se;ales con mejores presatciones de computo intensivo yu con menor consumo de potencia.</w:t>
+        <w:t>Actualizar TODO ESTO - A medida que la capacidad de los sistemas electronicos que recopilan datos aumenta, la necesidad para procesar los mismos tambien aumenta. Los GPU son circuitos electronicos especializados que ayudan al computo intensivo, pero trabajan a nivel de software, lo cual no los hace la opcion mas rapida en cuestion de procesamiento de datos, ademas de consumir mucha potencia, lo cual resulta como una desventaja para sistemas que utilizn baterias. Existe la necesisdad de encontrar alternativas a las tendencias actuales para el procesmaiento de se;ales con mejores presatciones de computo intensivo yu con menor consumo de potencia.</w:t>
+      </w:r>
+    </w:p>
+    <w:p>
+      <w:pPr>
+        <w:pStyle w:val="ListParagraph"/>
+        <w:spacing w:before="96" w:after="48"/>
+        <w:contextualSpacing/>
+        <w:rPr>
+          <w:b w:val="false"/>
+          <w:b w:val="false"/>
+          <w:bCs w:val="false"/>
+          <w:lang w:val="es-MX"/>
+        </w:rPr>
+      </w:pPr>
+      <w:r>
+        <w:rPr>
+          <w:b w:val="false"/>
+          <w:bCs w:val="false"/>
+          <w:lang w:val="es-MX"/>
+        </w:rPr>
+      </w:r>
+    </w:p>
+    <w:p>
+      <w:pPr>
+        <w:pStyle w:val="TextBody"/>
+        <w:bidi w:val="0"/>
+        <w:spacing w:lineRule="auto" w:line="288" w:before="0" w:after="160"/>
+        <w:ind w:left="0" w:right="0" w:firstLine="567"/>
+        <w:jc w:val="both"/>
+        <w:rPr>
+          <w:rFonts w:ascii="Calibri;sans-serif" w:hAnsi="Calibri;sans-serif" w:cs="" w:cstheme="minorBidi"/>
+          <w:b w:val="false"/>
+          <w:b w:val="false"/>
+          <w:i w:val="false"/>
+          <w:i w:val="false"/>
+          <w:caps w:val="false"/>
+          <w:smallCaps w:val="false"/>
+          <w:strike w:val="false"/>
+          <w:dstrike w:val="false"/>
+          <w:color w:val="000000"/>
+          <w:sz w:val="24"/>
+          <w:highlight w:val="yellow"/>
+          <w:u w:val="none"/>
+          <w:effect w:val="none"/>
+        </w:rPr>
+      </w:pPr>
+      <w:r>
+        <w:rPr>
+          <w:rFonts w:eastAsia="Verdana" w:cs="" w:cstheme="minorBidi" w:eastAsiaTheme="minorHAnsi"/>
+          <w:b w:val="false"/>
+          <w:bCs w:val="false"/>
+          <w:i w:val="false"/>
+          <w:caps w:val="false"/>
+          <w:smallCaps w:val="false"/>
+          <w:strike w:val="false"/>
+          <w:dstrike w:val="false"/>
+          <w:color w:val="000000"/>
+          <w:sz w:val="24"/>
+          <w:highlight w:val="yellow"/>
+          <w:u w:val="none"/>
+          <w:effect w:val="none"/>
+          <w:lang w:val="es-MX"/>
+        </w:rPr>
+        <w:t>A medida de que nuestra capacidad de recopilar datos aumenta, la obligación para analizar los mismos también aumenta. Los GPUs son circuitos electrónicos especializados que ayudan al cómputo intensivo, pero trabajan a nivel de software, lo cual los hace evidentemente no la opción más rápida en cuestión de procesamiento de datos, además de consumir mucha potencia. Actualmente existe la necesidad de encontrar alternativas a las tendencias actuales para el procesamiento de señales con mejores prestaciones de cómputo intensivo y con menor consumo de potencia. </w:t>
+      </w:r>
+    </w:p>
+    <w:p>
+      <w:pPr>
+        <w:pStyle w:val="ListParagraph"/>
+        <w:spacing w:before="96" w:after="48"/>
+        <w:contextualSpacing/>
+        <w:rPr>
+          <w:b w:val="false"/>
+          <w:b w:val="false"/>
+          <w:bCs w:val="false"/>
+          <w:lang w:val="es-MX"/>
+        </w:rPr>
+      </w:pPr>
+      <w:r>
+        <w:rPr>
+          <w:b w:val="false"/>
+          <w:bCs w:val="false"/>
+          <w:lang w:val="es-MX"/>
+        </w:rPr>
+      </w:r>
+    </w:p>
+    <w:p>
+      <w:pPr>
+        <w:pStyle w:val="Normal"/>
+        <w:spacing w:before="96" w:after="48"/>
+        <w:contextualSpacing/>
+        <w:rPr>
+          <w:rFonts w:ascii="Arial" w:hAnsi="Arial" w:cs="" w:cstheme="minorBidi"/>
+          <w:b w:val="false"/>
+          <w:b w:val="false"/>
+          <w:i w:val="false"/>
+          <w:i w:val="false"/>
+          <w:caps w:val="false"/>
+          <w:smallCaps w:val="false"/>
+          <w:strike w:val="false"/>
+          <w:dstrike w:val="false"/>
+          <w:color w:val="000000"/>
+          <w:sz w:val="22"/>
+          <w:highlight w:val="yellow"/>
+          <w:u w:val="none"/>
+          <w:effect w:val="none"/>
+        </w:rPr>
+      </w:pPr>
+      <w:bookmarkStart w:id="0" w:name="docs-internal-guid-b45f7649-7fff-268c-e1"/>
+      <w:bookmarkEnd w:id="0"/>
+      <w:r>
+        <w:rPr>
+          <w:rFonts w:eastAsia="Verdana" w:cs="" w:cstheme="minorBidi" w:eastAsiaTheme="minorHAnsi"/>
+          <w:b w:val="false"/>
+          <w:bCs w:val="false"/>
+          <w:i w:val="false"/>
+          <w:caps w:val="false"/>
+          <w:smallCaps w:val="false"/>
+          <w:strike w:val="false"/>
+          <w:dstrike w:val="false"/>
+          <w:color w:val="000000"/>
+          <w:sz w:val="22"/>
+          <w:highlight w:val="yellow"/>
+          <w:u w:val="none"/>
+          <w:effect w:val="none"/>
+          <w:lang w:val="es-MX"/>
+        </w:rPr>
+        <w:t>No existe un IP block de Xilinx que haga la convolución</w:t>
+      </w:r>
+    </w:p>
+    <w:p>
+      <w:pPr>
+        <w:pStyle w:val="ListParagraph"/>
+        <w:spacing w:before="96" w:after="48"/>
+        <w:contextualSpacing/>
+        <w:rPr>
+          <w:b w:val="false"/>
+          <w:b w:val="false"/>
+          <w:bCs w:val="false"/>
+          <w:lang w:val="es-MX"/>
+        </w:rPr>
+      </w:pPr>
+      <w:r>
+        <w:rPr>
+          <w:b w:val="false"/>
+          <w:bCs w:val="false"/>
+          <w:lang w:val="es-MX"/>
+        </w:rPr>
       </w:r>
     </w:p>
     <w:p>
@@ -474,7 +961,8 @@
       </w:pPr>
       <w:r>
         <w:rPr>
-          <w:lang w:val="es-MX"/>
+          <w:b/>
+          <w:bCs/>
         </w:rPr>
       </w:r>
     </w:p>
@@ -497,6 +985,219 @@
           <w:lang w:val="es-MX"/>
         </w:rPr>
         <w:t>Desarrollar un coprocesador para la operaci[on de la convolucion discreta. Describir una arquitectura compacta y de bajo consumo de energia con el lenguaje de descripcion Verilog e implementar en un FPGA, que pueda utilizarse como acelerador de hardware en sistemas que hagan uso intensivo de dicha operación (como celulares o cualquier dispositivo que trabaje con imagenes)</w:t>
+      </w:r>
+    </w:p>
+    <w:p>
+      <w:pPr>
+        <w:pStyle w:val="ListParagraph"/>
+        <w:spacing w:before="96" w:after="48"/>
+        <w:contextualSpacing/>
+        <w:rPr>
+          <w:b w:val="false"/>
+          <w:b w:val="false"/>
+          <w:bCs w:val="false"/>
+          <w:lang w:val="es-MX"/>
+        </w:rPr>
+      </w:pPr>
+      <w:r>
+        <w:rPr>
+          <w:b w:val="false"/>
+          <w:bCs w:val="false"/>
+          <w:lang w:val="es-MX"/>
+        </w:rPr>
+      </w:r>
+    </w:p>
+    <w:p>
+      <w:pPr>
+        <w:pStyle w:val="TextBody"/>
+        <w:bidi w:val="0"/>
+        <w:spacing w:lineRule="auto" w:line="288" w:before="0" w:after="160"/>
+        <w:ind w:left="0" w:right="0" w:firstLine="567"/>
+        <w:jc w:val="both"/>
+        <w:rPr>
+          <w:rFonts w:ascii="Calibri;sans-serif" w:hAnsi="Calibri;sans-serif" w:cs="" w:cstheme="minorBidi"/>
+          <w:b w:val="false"/>
+          <w:b w:val="false"/>
+          <w:i w:val="false"/>
+          <w:i w:val="false"/>
+          <w:caps w:val="false"/>
+          <w:smallCaps w:val="false"/>
+          <w:strike w:val="false"/>
+          <w:dstrike w:val="false"/>
+          <w:color w:val="000000"/>
+          <w:sz w:val="24"/>
+          <w:highlight w:val="yellow"/>
+          <w:u w:val="none"/>
+          <w:effect w:val="none"/>
+        </w:rPr>
+      </w:pPr>
+      <w:r>
+        <w:rPr>
+          <w:rFonts w:eastAsia="Verdana" w:cs="" w:cstheme="minorBidi" w:eastAsiaTheme="minorHAnsi"/>
+          <w:b w:val="false"/>
+          <w:bCs w:val="false"/>
+          <w:i w:val="false"/>
+          <w:caps w:val="false"/>
+          <w:smallCaps w:val="false"/>
+          <w:strike w:val="false"/>
+          <w:dstrike w:val="false"/>
+          <w:color w:val="000000"/>
+          <w:sz w:val="24"/>
+          <w:highlight w:val="yellow"/>
+          <w:u w:val="none"/>
+          <w:effect w:val="none"/>
+          <w:lang w:val="es-MX"/>
+        </w:rPr>
+        <w:t>Desarrollar un procesador en FPGA que sea dedicado que ejecute la convolución en base a técnicas de arquitectura digital actuales que sea eficiente a nivel de hardware y con un consumo bajo de potencia, que se pueda utilizar como acelerador de cómputo en sistemas que utilicen la función matemática de convolución.</w:t>
+      </w:r>
+    </w:p>
+    <w:p>
+      <w:pPr>
+        <w:pStyle w:val="TextBody"/>
+        <w:bidi w:val="0"/>
+        <w:spacing w:lineRule="auto" w:line="288" w:before="0" w:after="160"/>
+        <w:ind w:left="0" w:right="0" w:firstLine="567"/>
+        <w:jc w:val="both"/>
+        <w:rPr>
+          <w:b w:val="false"/>
+          <w:b w:val="false"/>
+          <w:bCs w:val="false"/>
+          <w:lang w:val="es-MX"/>
+        </w:rPr>
+      </w:pPr>
+      <w:r>
+        <w:rPr>
+          <w:b w:val="false"/>
+          <w:bCs w:val="false"/>
+          <w:lang w:val="es-MX"/>
+        </w:rPr>
+      </w:r>
+    </w:p>
+    <w:p>
+      <w:pPr>
+        <w:pStyle w:val="TextBody"/>
+        <w:bidi w:val="0"/>
+        <w:spacing w:lineRule="auto" w:line="288" w:before="0" w:after="160"/>
+        <w:ind w:left="0" w:right="0" w:firstLine="567"/>
+        <w:jc w:val="both"/>
+        <w:rPr>
+          <w:rFonts w:ascii="Calibri;sans-serif" w:hAnsi="Calibri;sans-serif" w:cs="" w:cstheme="minorBidi"/>
+          <w:b w:val="false"/>
+          <w:b w:val="false"/>
+          <w:i w:val="false"/>
+          <w:i w:val="false"/>
+          <w:caps w:val="false"/>
+          <w:smallCaps w:val="false"/>
+          <w:strike w:val="false"/>
+          <w:dstrike w:val="false"/>
+          <w:color w:val="000000"/>
+          <w:sz w:val="24"/>
+          <w:highlight w:val="yellow"/>
+          <w:u w:val="none"/>
+          <w:effect w:val="none"/>
+        </w:rPr>
+      </w:pPr>
+      <w:r>
+        <w:rPr>
+          <w:rFonts w:eastAsia="Verdana" w:cs="" w:cstheme="minorBidi" w:eastAsiaTheme="minorHAnsi"/>
+          <w:b w:val="false"/>
+          <w:bCs w:val="false"/>
+          <w:i w:val="false"/>
+          <w:caps w:val="false"/>
+          <w:smallCaps w:val="false"/>
+          <w:strike w:val="false"/>
+          <w:dstrike w:val="false"/>
+          <w:color w:val="000000"/>
+          <w:sz w:val="24"/>
+          <w:highlight w:val="yellow"/>
+          <w:u w:val="none"/>
+          <w:effect w:val="none"/>
+          <w:lang w:val="es-MX"/>
+        </w:rPr>
+        <w:t>1.4 Hipotesis</w:t>
+      </w:r>
+    </w:p>
+    <w:p>
+      <w:pPr>
+        <w:pStyle w:val="TextBody"/>
+        <w:bidi w:val="0"/>
+        <w:spacing w:lineRule="auto" w:line="288" w:before="0" w:after="160"/>
+        <w:ind w:left="0" w:right="0" w:firstLine="567"/>
+        <w:jc w:val="both"/>
+        <w:rPr>
+          <w:rFonts w:ascii="Calibri;sans-serif" w:hAnsi="Calibri;sans-serif" w:cs="" w:cstheme="minorBidi"/>
+          <w:b w:val="false"/>
+          <w:b w:val="false"/>
+          <w:i w:val="false"/>
+          <w:i w:val="false"/>
+          <w:caps w:val="false"/>
+          <w:smallCaps w:val="false"/>
+          <w:strike w:val="false"/>
+          <w:dstrike w:val="false"/>
+          <w:color w:val="000000"/>
+          <w:sz w:val="24"/>
+          <w:highlight w:val="yellow"/>
+          <w:u w:val="none"/>
+          <w:effect w:val="none"/>
+        </w:rPr>
+      </w:pPr>
+      <w:r>
+        <w:rPr>
+          <w:rFonts w:eastAsia="Verdana" w:cs="" w:cstheme="minorBidi" w:eastAsiaTheme="minorHAnsi"/>
+          <w:b w:val="false"/>
+          <w:i w:val="false"/>
+          <w:caps w:val="false"/>
+          <w:smallCaps w:val="false"/>
+          <w:strike w:val="false"/>
+          <w:dstrike w:val="false"/>
+          <w:color w:val="000000"/>
+          <w:sz w:val="24"/>
+          <w:highlight w:val="yellow"/>
+          <w:u w:val="none"/>
+          <w:effect w:val="none"/>
+        </w:rPr>
+        <w:t>La arquitectura digital para la convolución implementada en el FPGA tendrá un un desempeño mejor o comparable mejor desempeño en t{erminos de para efectos de tiempos de procesamiento que un acelerador con GPU. </w:t>
+      </w:r>
+    </w:p>
+    <w:p>
+      <w:pPr>
+        <w:pStyle w:val="TextBody"/>
+        <w:bidi w:val="0"/>
+        <w:spacing w:lineRule="auto" w:line="288" w:before="0" w:after="160"/>
+        <w:ind w:left="0" w:right="0" w:firstLine="567"/>
+        <w:jc w:val="both"/>
+        <w:rPr>
+          <w:rFonts w:ascii="Calibri;sans-serif" w:hAnsi="Calibri;sans-serif" w:cs="" w:cstheme="minorBidi"/>
+          <w:b w:val="false"/>
+          <w:b w:val="false"/>
+          <w:i w:val="false"/>
+          <w:i w:val="false"/>
+          <w:caps w:val="false"/>
+          <w:smallCaps w:val="false"/>
+          <w:strike w:val="false"/>
+          <w:dstrike w:val="false"/>
+          <w:color w:val="000000"/>
+          <w:sz w:val="24"/>
+          <w:highlight w:val="yellow"/>
+          <w:u w:val="none"/>
+          <w:effect w:val="none"/>
+        </w:rPr>
+      </w:pPr>
+      <w:r>
+        <w:rPr>
+          <w:rFonts w:cs="" w:cstheme="minorBidi" w:ascii="Calibri;sans-serif" w:hAnsi="Calibri;sans-serif"/>
+          <w:b w:val="false"/>
+          <w:i w:val="false"/>
+          <w:caps w:val="false"/>
+          <w:smallCaps w:val="false"/>
+          <w:strike w:val="false"/>
+          <w:dstrike w:val="false"/>
+          <w:color w:val="000000"/>
+          <w:sz w:val="24"/>
+          <w:highlight w:val="yellow"/>
+          <w:u w:val="none"/>
+          <w:effect w:val="none"/>
+        </w:rPr>
       </w:r>
     </w:p>
     <w:p>
@@ -572,15 +1273,66 @@
           <w:iCs w:val="false"/>
           <w:lang w:val="es-MX"/>
         </w:rPr>
-        <w:t xml:space="preserve"> Graphic Processing Unit GPU, el cual ofrece una alta velocidad de procesamiento de imagenes, pero tiene la desventaja de ser muy demandante de potencia, es por esto, que este tipo de arquitectura no sirve para dispositivos mobiles o sistemas embebidos (otra desventaja de los GPUS es que los lenguajes para programarlos en su mayoria son complejos y no hay muchos programadores que los dominen). Es por esto, que una arquitectura desarrollada en un FPGA (que eventualmente se puede transformar en un chip dedicado de hardware) brinda la oportunidad de </w:t>
-      </w:r>
-      <w:r>
-        <w:rPr>
+        <w:t xml:space="preserve"> Graphic Processing Unit GPU, el cual ofrece una alta velocidad de procesamiento de imagenes, pero tiene la desventaja de ser muy demandante de potencia, es por esto, que este tipo de arquitectura no sirve para dispositivos mobiles o sistemas embebidos (otra desventaja de los GPUS es que los lenguajes para programarlos en su mayoria son complejos y no hay muchos programadores que los dominen). Es por esto, que una arquitectura desarrollada en un FPGA (que eventualmente se puede transformar en un chip dedicado de hardware) brinda la oportunidad de tener tiempos de procesamiento similares (o mayores porque es hardware dedicado), adem[as con un menor consumo de potencia, lo cual lo hace adecuado para los sitemas mobiles.</w:t>
+      </w:r>
+    </w:p>
+    <w:p>
+      <w:pPr>
+        <w:pStyle w:val="ListParagraph"/>
+        <w:spacing w:before="96" w:after="48"/>
+        <w:contextualSpacing/>
+        <w:rPr>
+          <w:lang w:val="es-MX"/>
+        </w:rPr>
+      </w:pPr>
+      <w:r>
+        <w:rPr>
+          <w:lang w:val="es-MX"/>
+        </w:rPr>
+      </w:r>
+    </w:p>
+    <w:p>
+      <w:pPr>
+        <w:pStyle w:val="TextBody"/>
+        <w:bidi w:val="0"/>
+        <w:spacing w:lineRule="auto" w:line="288" w:before="0" w:after="160"/>
+        <w:ind w:left="0" w:right="0" w:firstLine="567"/>
+        <w:jc w:val="both"/>
+        <w:rPr>
+          <w:rFonts w:ascii="Calibri;sans-serif" w:hAnsi="Calibri;sans-serif" w:cs="" w:cstheme="minorBidi"/>
+          <w:b w:val="false"/>
+          <w:b w:val="false"/>
+          <w:i w:val="false"/>
+          <w:i w:val="false"/>
+          <w:caps w:val="false"/>
+          <w:smallCaps w:val="false"/>
+          <w:strike w:val="false"/>
+          <w:dstrike w:val="false"/>
+          <w:color w:val="000000"/>
+          <w:sz w:val="24"/>
+          <w:highlight w:val="yellow"/>
+          <w:u w:val="none"/>
+          <w:effect w:val="none"/>
+        </w:rPr>
+      </w:pPr>
+      <w:r>
+        <w:rPr>
+          <w:rFonts w:eastAsia="Verdana" w:cs="" w:cstheme="minorBidi" w:eastAsiaTheme="minorHAnsi"/>
+          <w:b w:val="false"/>
           <w:i w:val="false"/>
           <w:iCs w:val="false"/>
-          <w:lang w:val="es-MX"/>
-        </w:rPr>
-        <w:t>tener tiempos de procesamiento similares (o mayores porque es hardware dedicado), adem[as con un menor consumo de potencia, lo cual lo hace adecuado para los sitemas mobiles.</w:t>
+          <w:caps w:val="false"/>
+          <w:smallCaps w:val="false"/>
+          <w:strike w:val="false"/>
+          <w:dstrike w:val="false"/>
+          <w:color w:val="000000"/>
+          <w:sz w:val="24"/>
+          <w:highlight w:val="yellow"/>
+          <w:u w:val="none"/>
+          <w:effect w:val="none"/>
+          <w:lang w:val="es-MX"/>
+        </w:rPr>
+        <w:t>A pesar de que en la actualidad existen opciones de dispositivos para acelerar el procesamiento de datos, como el GPU, este no está pensado para bajos consumos de potencia y al ser de propósito general, no está optimizado para la función convoluciónpara sistemas que requieran movilidad en específico. Por lo tanto, con una esta arquitectura en FPGA se logrará hacer un (co)procesador que esté dedicado para esta función disminuya lo tiempos de procesamiento en el caso de y que ayude en la industria cuando se necesite procesar grandes volumenes cantidades de datos. En caso de no realizarse esta arquitectura se estaría desaprovechando una oportunidad de analizar todos los datos con los que se cuentan hoy en día de manera más eficiente, además de que se estaría gastando mayor cantidad de potencia que representa se traduce en un gasto económico.</w:t>
       </w:r>
     </w:p>
     <w:p>
@@ -658,23 +1410,95 @@
           <w:bCs w:val="false"/>
           <w:lang w:val="es-MX"/>
         </w:rPr>
-        <w:t>Este trabajo se limitar</w:t>
-      </w:r>
-      <w:r>
-        <w:rPr>
-          <w:b w:val="false"/>
-          <w:bCs w:val="false"/>
-          <w:lang w:val="es-MX"/>
-        </w:rPr>
-        <w:t>a</w:t>
-      </w:r>
-      <w:r>
-        <w:rPr>
-          <w:b w:val="false"/>
-          <w:bCs w:val="false"/>
-          <w:lang w:val="es-MX"/>
-        </w:rPr>
-        <w:t xml:space="preserve"> al dise;o de un coprocesador para la operaci[on de la convolucion discreta. La arquitectura se desarrollara con el lenguaje de descripci[on de hardware Verilog y se verificara a traves de un entorno de simulacion en el lenguaje C++.</w:t>
+        <w:t>Este trabajo se limitara al dise;o de un coprocesador para la operaci[on de la convolucion discreta. La arquitectura se desarrollara con el lenguaje de descripci[on de hardware Verilog y se verificara a traves de un entorno de simulacion en el lenguaje C++.</w:t>
+      </w:r>
+    </w:p>
+    <w:p>
+      <w:pPr>
+        <w:pStyle w:val="ListParagraph"/>
+        <w:spacing w:before="96" w:after="48"/>
+        <w:contextualSpacing/>
+        <w:rPr>
+          <w:b w:val="false"/>
+          <w:b w:val="false"/>
+          <w:bCs w:val="false"/>
+          <w:lang w:val="es-MX"/>
+        </w:rPr>
+      </w:pPr>
+      <w:r>
+        <w:rPr>
+          <w:b w:val="false"/>
+          <w:bCs w:val="false"/>
+          <w:lang w:val="es-MX"/>
+        </w:rPr>
+      </w:r>
+    </w:p>
+    <w:p>
+      <w:pPr>
+        <w:pStyle w:val="TextBody"/>
+        <w:bidi w:val="0"/>
+        <w:spacing w:lineRule="auto" w:line="288" w:before="0" w:after="160"/>
+        <w:ind w:left="0" w:right="0" w:firstLine="567"/>
+        <w:jc w:val="both"/>
+        <w:rPr>
+          <w:b w:val="false"/>
+          <w:b w:val="false"/>
+          <w:bCs w:val="false"/>
+          <w:lang w:val="es-MX"/>
+        </w:rPr>
+      </w:pPr>
+      <w:r>
+        <w:rPr>
+          <w:rFonts w:cs="" w:ascii="Calibri;sans-serif" w:hAnsi="Calibri;sans-serif" w:cstheme="minorBidi"/>
+          <w:b w:val="false"/>
+          <w:i w:val="false"/>
+          <w:caps w:val="false"/>
+          <w:smallCaps w:val="false"/>
+          <w:strike w:val="false"/>
+          <w:dstrike w:val="false"/>
+          <w:color w:val="000000"/>
+          <w:sz w:val="24"/>
+          <w:highlight w:val="yellow"/>
+          <w:u w:val="none"/>
+          <w:effect w:val="none"/>
+        </w:rPr>
+        <w:t>El diseño del procesador se limitará a implementar la arquitectura para un (co) procesador para la convolución. Se implementará en el FPGA y se probaráverficará a través de un entorno de simulación con la ayuda con un script de Matlab. para checar el rendimiento.</w:t>
+      </w:r>
+      <w:r>
+        <w:rPr>
+          <w:rFonts w:ascii="Calibri;sans-serif" w:hAnsi="Calibri;sans-serif"/>
+          <w:b w:val="false"/>
+          <w:i w:val="false"/>
+          <w:caps w:val="false"/>
+          <w:smallCaps w:val="false"/>
+          <w:strike w:val="false"/>
+          <w:dstrike w:val="false"/>
+          <w:color w:val="000000"/>
+          <w:sz w:val="24"/>
+          <w:u w:val="none"/>
+          <w:effect w:val="none"/>
+        </w:rPr>
+        <w:t>  </w:t>
+      </w:r>
+    </w:p>
+    <w:p>
+      <w:pPr>
+        <w:pStyle w:val="TextBody"/>
+        <w:spacing w:before="96" w:after="48"/>
+        <w:contextualSpacing/>
+        <w:rPr>
+          <w:b w:val="false"/>
+          <w:b w:val="false"/>
+          <w:bCs w:val="false"/>
+          <w:lang w:val="es-MX"/>
+        </w:rPr>
+      </w:pPr>
+      <w:r>
+        <w:rPr>
+          <w:b w:val="false"/>
+          <w:bCs w:val="false"/>
+          <w:lang w:val="es-MX"/>
+        </w:rPr>
       </w:r>
     </w:p>
     <w:p>
@@ -732,7 +1556,8 @@
       </w:pPr>
       <w:r>
         <w:rPr>
-          <w:lang w:val="es-MX"/>
+          <w:b/>
+          <w:bCs/>
         </w:rPr>
       </w:r>
     </w:p>
@@ -775,15 +1600,7 @@
           <w:bCs w:val="false"/>
           <w:lang w:val="es-MX"/>
         </w:rPr>
-        <w:t xml:space="preserve">- Tiempo </w:t>
-      </w:r>
-      <w:r>
-        <w:rPr>
-          <w:b w:val="false"/>
-          <w:bCs w:val="false"/>
-          <w:lang w:val="es-MX"/>
-        </w:rPr>
-        <w:t>disponible</w:t>
+        <w:t>- Tiempo disponible</w:t>
       </w:r>
     </w:p>
     <w:p>
@@ -846,7 +1663,331 @@
           <w:bCs w:val="false"/>
           <w:lang w:val="es-MX"/>
         </w:rPr>
-        <w:t>- Licencias</w:t>
+        <w:t xml:space="preserve">- Licencias </w:t>
+      </w:r>
+      <w:r>
+        <w:rPr>
+          <w:rFonts w:cs="" w:ascii="Calibri;sans-serif" w:hAnsi="Calibri;sans-serif" w:cstheme="minorBidi"/>
+          <w:b w:val="false"/>
+          <w:i w:val="false"/>
+          <w:caps w:val="false"/>
+          <w:smallCaps w:val="false"/>
+          <w:strike w:val="false"/>
+          <w:dstrike w:val="false"/>
+          <w:color w:val="000000"/>
+          <w:sz w:val="24"/>
+          <w:highlight w:val="yellow"/>
+          <w:u w:val="none"/>
+          <w:effect w:val="none"/>
+        </w:rPr>
+        <w:t>No se podrá comparar el rendimiento y el consumo de potencia de la arquitectura del procesador para la convolución implementada en el FPGA con el rendimiento en un GPU, esto debido a que no se cuenta con una GPU para implementar el algoritmo con el que se probará la arquitectura en FPGA. </w:t>
+      </w:r>
+    </w:p>
+    <w:p>
+      <w:pPr>
+        <w:pStyle w:val="TextBody"/>
+        <w:rPr>
+          <w:b w:val="false"/>
+          <w:b w:val="false"/>
+          <w:bCs w:val="false"/>
+          <w:lang w:val="es-MX"/>
+        </w:rPr>
+      </w:pPr>
+      <w:r>
+        <w:rPr>
+          <w:b w:val="false"/>
+          <w:bCs w:val="false"/>
+          <w:lang w:val="es-MX"/>
+        </w:rPr>
+      </w:r>
+    </w:p>
+    <w:p>
+      <w:pPr>
+        <w:pStyle w:val="TextBody"/>
+        <w:bidi w:val="0"/>
+        <w:spacing w:lineRule="auto" w:line="307" w:before="0" w:after="160"/>
+        <w:rPr>
+          <w:b w:val="false"/>
+          <w:b w:val="false"/>
+          <w:bCs w:val="false"/>
+          <w:lang w:val="es-MX"/>
+        </w:rPr>
+      </w:pPr>
+      <w:r>
+        <w:rPr>
+          <w:rFonts w:ascii="Calibri;sans-serif" w:hAnsi="Calibri;sans-serif"/>
+          <w:b/>
+          <w:i w:val="false"/>
+          <w:caps w:val="false"/>
+          <w:smallCaps w:val="false"/>
+          <w:strike w:val="false"/>
+          <w:dstrike w:val="false"/>
+          <w:color w:val="000000"/>
+          <w:sz w:val="28"/>
+          <w:u w:val="none"/>
+          <w:effect w:val="none"/>
+        </w:rPr>
+        <w:t>Bibliografía</w:t>
+      </w:r>
+    </w:p>
+    <w:p>
+      <w:pPr>
+        <w:pStyle w:val="TextBody"/>
+        <w:bidi w:val="0"/>
+        <w:spacing w:lineRule="auto" w:line="307" w:before="0" w:after="160"/>
+        <w:jc w:val="both"/>
+        <w:rPr>
+          <w:b w:val="false"/>
+          <w:b w:val="false"/>
+          <w:bCs w:val="false"/>
+          <w:lang w:val="es-MX"/>
+        </w:rPr>
+      </w:pPr>
+      <w:r>
+        <w:rPr>
+          <w:rFonts w:ascii="Calibri;sans-serif" w:hAnsi="Calibri;sans-serif"/>
+          <w:b w:val="false"/>
+          <w:i w:val="false"/>
+          <w:caps w:val="false"/>
+          <w:smallCaps w:val="false"/>
+          <w:strike w:val="false"/>
+          <w:dstrike w:val="false"/>
+          <w:color w:val="000000"/>
+          <w:sz w:val="24"/>
+          <w:u w:val="none"/>
+          <w:effect w:val="none"/>
+        </w:rPr>
+        <w:t xml:space="preserve">[1] </w:t>
+      </w:r>
+      <w:r>
+        <w:rPr>
+          <w:rFonts w:ascii="Calibri;sans-serif" w:hAnsi="Calibri;sans-serif"/>
+          <w:b w:val="false"/>
+          <w:i w:val="false"/>
+          <w:caps w:val="false"/>
+          <w:smallCaps w:val="false"/>
+          <w:strike w:val="false"/>
+          <w:dstrike w:val="false"/>
+          <w:color w:val="000000"/>
+          <w:sz w:val="27"/>
+          <w:u w:val="none"/>
+          <w:effect w:val="none"/>
+        </w:rPr>
+        <w:t>Nordrum A. (2016). Popular Internet of Things Forecast of 50 Billion Devices by 2020 Is Outdated. 13/02/2018, de IEEE Spectrum Sitio web: https://spectrum.ieee.org/tech-talk/telecom/internet/popular-internet-of-things-forecast-of-50-billion-devices-by-2020-is-outdated</w:t>
+      </w:r>
+    </w:p>
+    <w:p>
+      <w:pPr>
+        <w:pStyle w:val="TextBody"/>
+        <w:bidi w:val="0"/>
+        <w:spacing w:lineRule="auto" w:line="307" w:before="0" w:after="160"/>
+        <w:jc w:val="both"/>
+        <w:rPr>
+          <w:b w:val="false"/>
+          <w:b w:val="false"/>
+          <w:bCs w:val="false"/>
+          <w:lang w:val="es-MX"/>
+        </w:rPr>
+      </w:pPr>
+      <w:r>
+        <w:rPr>
+          <w:rFonts w:ascii="Calibri;sans-serif" w:hAnsi="Calibri;sans-serif"/>
+          <w:b w:val="false"/>
+          <w:i w:val="false"/>
+          <w:caps w:val="false"/>
+          <w:smallCaps w:val="false"/>
+          <w:strike w:val="false"/>
+          <w:dstrike w:val="false"/>
+          <w:color w:val="000000"/>
+          <w:sz w:val="24"/>
+          <w:u w:val="none"/>
+          <w:effect w:val="none"/>
+        </w:rPr>
+        <w:t xml:space="preserve">[2] </w:t>
+      </w:r>
+      <w:r>
+        <w:rPr>
+          <w:rFonts w:ascii="Calibri;sans-serif" w:hAnsi="Calibri;sans-serif"/>
+          <w:b w:val="false"/>
+          <w:i w:val="false"/>
+          <w:caps w:val="false"/>
+          <w:smallCaps w:val="false"/>
+          <w:strike w:val="false"/>
+          <w:dstrike w:val="false"/>
+          <w:color w:val="000000"/>
+          <w:sz w:val="27"/>
+          <w:u w:val="none"/>
+          <w:effect w:val="none"/>
+        </w:rPr>
+        <w:t>Mills T. (2018). Deep Learning and Neural Networks. 13/02/2018, de Forbes Sitio web: https://www.forbes.com/sites/forbestechcouncil/2018/01/02/deep-learning-and-neural-networks/#3d6e5af939d8</w:t>
+      </w:r>
+    </w:p>
+    <w:p>
+      <w:pPr>
+        <w:pStyle w:val="TextBody"/>
+        <w:bidi w:val="0"/>
+        <w:spacing w:lineRule="auto" w:line="307" w:before="0" w:after="160"/>
+        <w:jc w:val="both"/>
+        <w:rPr>
+          <w:b w:val="false"/>
+          <w:b w:val="false"/>
+          <w:bCs w:val="false"/>
+          <w:lang w:val="es-MX"/>
+        </w:rPr>
+      </w:pPr>
+      <w:r>
+        <w:rPr>
+          <w:rFonts w:ascii="Calibri;sans-serif" w:hAnsi="Calibri;sans-serif"/>
+          <w:b w:val="false"/>
+          <w:i w:val="false"/>
+          <w:caps w:val="false"/>
+          <w:smallCaps w:val="false"/>
+          <w:strike w:val="false"/>
+          <w:dstrike w:val="false"/>
+          <w:color w:val="000000"/>
+          <w:sz w:val="24"/>
+          <w:u w:val="none"/>
+          <w:effect w:val="none"/>
+        </w:rPr>
+        <w:t xml:space="preserve">[3] </w:t>
+      </w:r>
+      <w:r>
+        <w:rPr>
+          <w:rFonts w:ascii="Calibri;sans-serif" w:hAnsi="Calibri;sans-serif"/>
+          <w:b w:val="false"/>
+          <w:i w:val="false"/>
+          <w:caps w:val="false"/>
+          <w:smallCaps w:val="false"/>
+          <w:strike w:val="false"/>
+          <w:dstrike w:val="false"/>
+          <w:color w:val="000000"/>
+          <w:sz w:val="27"/>
+          <w:u w:val="none"/>
+          <w:effect w:val="none"/>
+        </w:rPr>
+        <w:t>UFLDL Stanford. (2017). Convolutional Neural Network. 13/02/2018, de Stanford Sitio web: </w:t>
+      </w:r>
+    </w:p>
+    <w:p>
+      <w:pPr>
+        <w:pStyle w:val="TextBody"/>
+        <w:bidi w:val="0"/>
+        <w:spacing w:lineRule="auto" w:line="307" w:before="0" w:after="160"/>
+        <w:jc w:val="both"/>
+        <w:rPr>
+          <w:b w:val="false"/>
+          <w:b w:val="false"/>
+          <w:bCs w:val="false"/>
+          <w:lang w:val="es-MX"/>
+        </w:rPr>
+      </w:pPr>
+      <w:r>
+        <w:rPr>
+          <w:rFonts w:ascii="Calibri;sans-serif" w:hAnsi="Calibri;sans-serif"/>
+          <w:b w:val="false"/>
+          <w:i w:val="false"/>
+          <w:caps w:val="false"/>
+          <w:smallCaps w:val="false"/>
+          <w:strike w:val="false"/>
+          <w:dstrike w:val="false"/>
+          <w:color w:val="000000"/>
+          <w:sz w:val="27"/>
+          <w:u w:val="none"/>
+          <w:effect w:val="none"/>
+        </w:rPr>
+        <w:t>http://ufldl.stanford.edu/tutorial/supervised/ConvolutionalNeuralNetwork/</w:t>
+      </w:r>
+    </w:p>
+    <w:p>
+      <w:pPr>
+        <w:pStyle w:val="TextBody"/>
+        <w:bidi w:val="0"/>
+        <w:spacing w:lineRule="auto" w:line="307" w:before="0" w:after="160"/>
+        <w:jc w:val="both"/>
+        <w:rPr>
+          <w:b w:val="false"/>
+          <w:b w:val="false"/>
+          <w:bCs w:val="false"/>
+          <w:lang w:val="es-MX"/>
+        </w:rPr>
+      </w:pPr>
+      <w:r>
+        <w:rPr>
+          <w:rFonts w:ascii="Calibri;sans-serif" w:hAnsi="Calibri;sans-serif"/>
+          <w:b w:val="false"/>
+          <w:i w:val="false"/>
+          <w:caps w:val="false"/>
+          <w:smallCaps w:val="false"/>
+          <w:strike w:val="false"/>
+          <w:dstrike w:val="false"/>
+          <w:color w:val="000000"/>
+          <w:sz w:val="24"/>
+          <w:u w:val="none"/>
+          <w:effect w:val="none"/>
+        </w:rPr>
+        <w:t xml:space="preserve">[4] </w:t>
+      </w:r>
+      <w:r>
+        <w:rPr>
+          <w:rFonts w:ascii="Calibri;sans-serif" w:hAnsi="Calibri;sans-serif"/>
+          <w:b w:val="false"/>
+          <w:i w:val="false"/>
+          <w:caps w:val="false"/>
+          <w:smallCaps w:val="false"/>
+          <w:strike w:val="false"/>
+          <w:dstrike w:val="false"/>
+          <w:color w:val="000000"/>
+          <w:sz w:val="27"/>
+          <w:u w:val="none"/>
+          <w:effect w:val="none"/>
+        </w:rPr>
+        <w:t>Smith S. W. (1999). The Scientist and Engineer's Guide to Digital Signal Processing. USA: California Technical Publishing.</w:t>
+      </w:r>
+    </w:p>
+    <w:p>
+      <w:pPr>
+        <w:pStyle w:val="TextBody"/>
+        <w:bidi w:val="0"/>
+        <w:spacing w:lineRule="auto" w:line="307" w:before="0" w:after="160"/>
+        <w:jc w:val="both"/>
+        <w:rPr>
+          <w:b w:val="false"/>
+          <w:b w:val="false"/>
+          <w:bCs w:val="false"/>
+          <w:lang w:val="es-MX"/>
+        </w:rPr>
+      </w:pPr>
+      <w:r>
+        <w:rPr>
+          <w:rFonts w:ascii="Calibri;sans-serif" w:hAnsi="Calibri;sans-serif"/>
+          <w:b w:val="false"/>
+          <w:i w:val="false"/>
+          <w:caps w:val="false"/>
+          <w:smallCaps w:val="false"/>
+          <w:strike w:val="false"/>
+          <w:dstrike w:val="false"/>
+          <w:color w:val="000000"/>
+          <w:sz w:val="24"/>
+          <w:u w:val="none"/>
+          <w:effect w:val="none"/>
+        </w:rPr>
+        <w:t xml:space="preserve">[5] </w:t>
+      </w:r>
+      <w:r>
+        <w:rPr>
+          <w:rFonts w:ascii="Calibri;sans-serif" w:hAnsi="Calibri;sans-serif"/>
+          <w:b w:val="false"/>
+          <w:i w:val="false"/>
+          <w:caps w:val="false"/>
+          <w:smallCaps w:val="false"/>
+          <w:strike w:val="false"/>
+          <w:dstrike w:val="false"/>
+          <w:color w:val="000000"/>
+          <w:sz w:val="27"/>
+          <w:u w:val="none"/>
+          <w:effect w:val="none"/>
+        </w:rPr>
+        <w:t>NVIDIA. (2017). What is GPU-Accelerated computing? 13/02/2018, de Artificial Intelligence Computing Leadership from NVIDIA. Sitio web: http://www.nvidia.com/object/what-is-gpu-computing.html</w:t>
       </w:r>
     </w:p>
     <w:sectPr>
@@ -1499,6 +2640,7 @@
     <w:rsid w:val="00e10aa9"/>
     <w:pPr>
       <w:widowControl/>
+      <w:suppressAutoHyphens w:val="true"/>
       <w:bidi w:val="0"/>
       <w:spacing w:lineRule="auto" w:line="264" w:before="40" w:after="20"/>
       <w:jc w:val="left"/>
@@ -2226,6 +3368,11 @@
       <w:sz w:val="56"/>
       <w:szCs w:val="56"/>
     </w:rPr>
+  </w:style>
+  <w:style w:type="character" w:styleId="NumberingSymbols">
+    <w:name w:val="Numbering Symbols"/>
+    <w:qFormat/>
+    <w:rPr/>
   </w:style>
   <w:style w:type="paragraph" w:styleId="Heading">
     <w:name w:val="Heading"/>
@@ -2381,21 +3528,6 @@
       <w:szCs w:val="16"/>
     </w:rPr>
   </w:style>
-  <w:style w:type="paragraph" w:styleId="BodyTextIndent">
-    <w:name w:val="Body Text Indent"/>
-    <w:basedOn w:val="TextBody"/>
-    <w:link w:val="BodyTextFirstIndentChar"/>
-    <w:uiPriority w:val="99"/>
-    <w:semiHidden/>
-    <w:unhideWhenUsed/>
-    <w:qFormat/>
-    <w:rsid w:val="003a3689"/>
-    <w:pPr>
-      <w:spacing w:before="40" w:after="160"/>
-      <w:ind w:firstLine="360"/>
-    </w:pPr>
-    <w:rPr/>
-  </w:style>
   <w:style w:type="paragraph" w:styleId="TextBodyIndent">
     <w:name w:val="Body Text Indent"/>
     <w:basedOn w:val="Normal"/>
@@ -2894,58 +4026,58 @@
       <w:color w:val="367C2B" w:themeColor="accent1"/>
     </w:rPr>
   </w:style>
-  <w:style w:type="paragraph" w:styleId="List2">
+  <w:style w:type="paragraph" w:styleId="ListBullet3">
     <w:name w:val="List Bullet 3"/>
     <w:basedOn w:val="Normal"/>
     <w:uiPriority w:val="99"/>
     <w:semiHidden/>
     <w:unhideWhenUsed/>
+    <w:qFormat/>
     <w:rsid w:val="003a3689"/>
     <w:pPr>
       <w:spacing w:before="40" w:after="20"/>
-      <w:ind w:left="720" w:hanging="360"/>
       <w:contextualSpacing/>
     </w:pPr>
     <w:rPr/>
   </w:style>
-  <w:style w:type="paragraph" w:styleId="List3">
+  <w:style w:type="paragraph" w:styleId="ListBullet4">
     <w:name w:val="List Bullet 4"/>
     <w:basedOn w:val="Normal"/>
     <w:uiPriority w:val="99"/>
     <w:semiHidden/>
     <w:unhideWhenUsed/>
+    <w:qFormat/>
     <w:rsid w:val="003a3689"/>
     <w:pPr>
       <w:spacing w:before="40" w:after="20"/>
-      <w:ind w:left="1080" w:hanging="360"/>
       <w:contextualSpacing/>
     </w:pPr>
     <w:rPr/>
   </w:style>
-  <w:style w:type="paragraph" w:styleId="List4">
+  <w:style w:type="paragraph" w:styleId="ListBullet5">
     <w:name w:val="List Bullet 5"/>
     <w:basedOn w:val="Normal"/>
     <w:uiPriority w:val="99"/>
     <w:semiHidden/>
     <w:unhideWhenUsed/>
+    <w:qFormat/>
     <w:rsid w:val="003a3689"/>
     <w:pPr>
       <w:spacing w:before="40" w:after="20"/>
-      <w:ind w:left="1440" w:hanging="360"/>
       <w:contextualSpacing/>
     </w:pPr>
     <w:rPr/>
   </w:style>
-  <w:style w:type="paragraph" w:styleId="List5">
+  <w:style w:type="paragraph" w:styleId="ListNumber">
     <w:name w:val="List Number"/>
     <w:basedOn w:val="Normal"/>
     <w:uiPriority w:val="99"/>
     <w:semiHidden/>
     <w:unhideWhenUsed/>
+    <w:qFormat/>
     <w:rsid w:val="003a3689"/>
     <w:pPr>
       <w:spacing w:before="40" w:after="20"/>
-      <w:ind w:left="1800" w:hanging="360"/>
       <w:contextualSpacing/>
     </w:pPr>
     <w:rPr/>
@@ -2966,48 +4098,6 @@
   </w:style>
   <w:style w:type="paragraph" w:styleId="ListBullet2">
     <w:name w:val="List Bullet 2"/>
-    <w:basedOn w:val="Normal"/>
-    <w:uiPriority w:val="99"/>
-    <w:semiHidden/>
-    <w:unhideWhenUsed/>
-    <w:qFormat/>
-    <w:rsid w:val="003a3689"/>
-    <w:pPr>
-      <w:spacing w:before="40" w:after="20"/>
-      <w:contextualSpacing/>
-    </w:pPr>
-    <w:rPr/>
-  </w:style>
-  <w:style w:type="paragraph" w:styleId="ListBullet3">
-    <w:name w:val="List Bullet 3"/>
-    <w:basedOn w:val="Normal"/>
-    <w:uiPriority w:val="99"/>
-    <w:semiHidden/>
-    <w:unhideWhenUsed/>
-    <w:qFormat/>
-    <w:rsid w:val="003a3689"/>
-    <w:pPr>
-      <w:spacing w:before="40" w:after="20"/>
-      <w:contextualSpacing/>
-    </w:pPr>
-    <w:rPr/>
-  </w:style>
-  <w:style w:type="paragraph" w:styleId="ListBullet4">
-    <w:name w:val="List Bullet 4"/>
-    <w:basedOn w:val="Normal"/>
-    <w:uiPriority w:val="99"/>
-    <w:semiHidden/>
-    <w:unhideWhenUsed/>
-    <w:qFormat/>
-    <w:rsid w:val="003a3689"/>
-    <w:pPr>
-      <w:spacing w:before="40" w:after="20"/>
-      <w:contextualSpacing/>
-    </w:pPr>
-    <w:rPr/>
-  </w:style>
-  <w:style w:type="paragraph" w:styleId="ListBullet5">
-    <w:name w:val="List Bullet 5"/>
     <w:basedOn w:val="Normal"/>
     <w:uiPriority w:val="99"/>
     <w:semiHidden/>
@@ -3091,20 +4181,6 @@
     <w:pPr>
       <w:spacing w:before="40" w:after="120"/>
       <w:ind w:left="1800" w:hanging="0"/>
-      <w:contextualSpacing/>
-    </w:pPr>
-    <w:rPr/>
-  </w:style>
-  <w:style w:type="paragraph" w:styleId="ListNumber">
-    <w:name w:val="List Number"/>
-    <w:basedOn w:val="Normal"/>
-    <w:uiPriority w:val="99"/>
-    <w:semiHidden/>
-    <w:unhideWhenUsed/>
-    <w:qFormat/>
-    <w:rsid w:val="003a3689"/>
-    <w:pPr>
-      <w:spacing w:before="40" w:after="20"/>
       <w:contextualSpacing/>
     </w:pPr>
     <w:rPr/>
@@ -3200,6 +4276,7 @@
         <w:tab w:val="left" w:pos="3840" w:leader="none"/>
         <w:tab w:val="left" w:pos="4320" w:leader="none"/>
       </w:tabs>
+      <w:suppressAutoHyphens w:val="true"/>
       <w:bidi w:val="0"/>
       <w:spacing w:lineRule="auto" w:line="259" w:before="0" w:after="0"/>
       <w:jc w:val="left"/>
@@ -3246,6 +4323,7 @@
     <w:rsid w:val="003a3689"/>
     <w:pPr>
       <w:widowControl/>
+      <w:suppressAutoHyphens w:val="true"/>
       <w:bidi w:val="0"/>
       <w:spacing w:lineRule="auto" w:line="240" w:before="0" w:after="0"/>
       <w:jc w:val="left"/>

</xml_diff>

<commit_message>
Updated from drive docs
</commit_message>
<xml_diff>
--- a/escrito/1_anteproyecto.docx
+++ b/escrito/1_anteproyecto.docx
@@ -48,7 +48,79 @@
           <w:effect w:val="none"/>
           <w:lang w:val="es-MX"/>
         </w:rPr>
-        <w:t>Diseño de procesador en FPGA para optimizar la convolución.</w:t>
+        <w:t xml:space="preserve">Diseño de </w:t>
+      </w:r>
+      <w:r>
+        <w:rPr>
+          <w:rFonts w:ascii="Calibri;sans-serif" w:hAnsi="Calibri;sans-serif"/>
+          <w:b w:val="false"/>
+          <w:bCs w:val="false"/>
+          <w:i w:val="false"/>
+          <w:caps w:val="false"/>
+          <w:smallCaps w:val="false"/>
+          <w:strike w:val="false"/>
+          <w:dstrike w:val="false"/>
+          <w:color w:val="000000"/>
+          <w:sz w:val="28"/>
+          <w:u w:val="none"/>
+          <w:effect w:val="none"/>
+          <w:lang w:val="es-MX"/>
+        </w:rPr>
+        <w:t xml:space="preserve">un </w:t>
+      </w:r>
+      <w:r>
+        <w:rPr>
+          <w:rFonts w:ascii="Calibri;sans-serif" w:hAnsi="Calibri;sans-serif"/>
+          <w:b w:val="false"/>
+          <w:bCs w:val="false"/>
+          <w:i w:val="false"/>
+          <w:caps w:val="false"/>
+          <w:smallCaps w:val="false"/>
+          <w:strike w:val="false"/>
+          <w:dstrike w:val="false"/>
+          <w:color w:val="000000"/>
+          <w:sz w:val="28"/>
+          <w:u w:val="none"/>
+          <w:effect w:val="none"/>
+          <w:lang w:val="es-MX"/>
+        </w:rPr>
+        <w:t xml:space="preserve">procesador </w:t>
+      </w:r>
+      <w:r>
+        <w:rPr>
+          <w:rFonts w:ascii="Calibri;sans-serif" w:hAnsi="Calibri;sans-serif"/>
+          <w:b w:val="false"/>
+          <w:bCs w:val="false"/>
+          <w:i w:val="false"/>
+          <w:caps w:val="false"/>
+          <w:smallCaps w:val="false"/>
+          <w:strike w:val="false"/>
+          <w:dstrike w:val="false"/>
+          <w:color w:val="000000"/>
+          <w:sz w:val="28"/>
+          <w:u w:val="none"/>
+          <w:effect w:val="none"/>
+          <w:lang w:val="es-MX"/>
+        </w:rPr>
+        <w:t xml:space="preserve">para resolver la operación de la convolucion mediante el metodo de Systolic Arrays en un </w:t>
+      </w:r>
+      <w:r>
+        <w:rPr>
+          <w:rFonts w:ascii="Calibri;sans-serif" w:hAnsi="Calibri;sans-serif"/>
+          <w:b w:val="false"/>
+          <w:bCs w:val="false"/>
+          <w:i w:val="false"/>
+          <w:caps w:val="false"/>
+          <w:smallCaps w:val="false"/>
+          <w:strike w:val="false"/>
+          <w:dstrike w:val="false"/>
+          <w:color w:val="000000"/>
+          <w:sz w:val="28"/>
+          <w:u w:val="none"/>
+          <w:effect w:val="none"/>
+          <w:lang w:val="es-MX"/>
+        </w:rPr>
+        <w:t>en FPGA.</w:t>
       </w:r>
     </w:p>
     <w:p>
@@ -142,6 +214,196 @@
         <w:rPr>
           <w:lang w:val="es-MX"/>
         </w:rPr>
+      </w:r>
+    </w:p>
+    <w:p>
+      <w:pPr>
+        <w:pStyle w:val="TextBody"/>
+        <w:spacing w:before="96" w:after="48"/>
+        <w:contextualSpacing/>
+        <w:rPr>
+          <w:rFonts w:asciiTheme="minorHAnsi" w:cstheme="minorBidi" w:eastAsiaTheme="minorHAnsi" w:hAnsiTheme="minorHAnsi"/>
+          <w:i/>
+          <w:i/>
+          <w:iCs/>
+          <w:highlight w:val="yellow"/>
+        </w:rPr>
+      </w:pPr>
+      <w:bookmarkStart w:id="0" w:name="docs-internal-guid-a7d9787c-7fff-c745-bb"/>
+      <w:bookmarkEnd w:id="0"/>
+      <w:r>
+        <w:rPr>
+          <w:rFonts w:asciiTheme="minorHAnsi" w:cstheme="minorBidi" w:eastAsiaTheme="minorHAnsi" w:hAnsiTheme="minorHAnsi" w:ascii="Arial" w:hAnsi="Arial"/>
+          <w:b w:val="false"/>
+          <w:i w:val="false"/>
+          <w:iCs/>
+          <w:caps w:val="false"/>
+          <w:smallCaps w:val="false"/>
+          <w:strike w:val="false"/>
+          <w:dstrike w:val="false"/>
+          <w:color w:val="000000"/>
+          <w:sz w:val="22"/>
+          <w:highlight w:val="yellow"/>
+          <w:u w:val="none"/>
+          <w:effect w:val="none"/>
+        </w:rPr>
+        <w:t xml:space="preserve">Los sistemas embebidos son sistemas de computación que normalmente se encarga de realizar una tarea en específico en donde tienen </w:t>
+      </w:r>
+      <w:r>
+        <w:rPr>
+          <w:rFonts w:asciiTheme="minorHAnsi" w:cstheme="minorBidi" w:eastAsiaTheme="minorHAnsi" w:hAnsiTheme="minorHAnsi" w:ascii="Arial" w:hAnsi="Arial"/>
+          <w:b w:val="false"/>
+          <w:i/>
+          <w:iCs/>
+          <w:caps w:val="false"/>
+          <w:smallCaps w:val="false"/>
+          <w:strike w:val="false"/>
+          <w:dstrike w:val="false"/>
+          <w:color w:val="000000"/>
+          <w:sz w:val="22"/>
+          <w:highlight w:val="yellow"/>
+          <w:u w:val="none"/>
+          <w:effect w:val="none"/>
+        </w:rPr>
+        <w:t xml:space="preserve">time constrains </w:t>
+      </w:r>
+      <w:r>
+        <w:rPr>
+          <w:rFonts w:asciiTheme="minorHAnsi" w:cstheme="minorBidi" w:eastAsiaTheme="minorHAnsi" w:hAnsiTheme="minorHAnsi" w:ascii="Arial" w:hAnsi="Arial"/>
+          <w:b w:val="false"/>
+          <w:i w:val="false"/>
+          <w:iCs/>
+          <w:caps w:val="false"/>
+          <w:smallCaps w:val="false"/>
+          <w:strike w:val="false"/>
+          <w:dstrike w:val="false"/>
+          <w:color w:val="000000"/>
+          <w:sz w:val="22"/>
+          <w:highlight w:val="yellow"/>
+          <w:u w:val="none"/>
+          <w:effect w:val="none"/>
+        </w:rPr>
+        <w:t xml:space="preserve">de tiempo real. En esto difieren de los sistemas computacionales de uso general, que ambos tiene que realizar una tarea y producir resultados correctos, pero el sistema embebido además tiene que realizarlo en tiempo para cumplir con </w:t>
+      </w:r>
+      <w:r>
+        <w:rPr>
+          <w:rFonts w:asciiTheme="minorHAnsi" w:cstheme="minorBidi" w:eastAsiaTheme="minorHAnsi" w:hAnsiTheme="minorHAnsi" w:ascii="Arial" w:hAnsi="Arial"/>
+          <w:b w:val="false"/>
+          <w:i/>
+          <w:iCs/>
+          <w:caps w:val="false"/>
+          <w:smallCaps w:val="false"/>
+          <w:strike w:val="false"/>
+          <w:dstrike w:val="false"/>
+          <w:color w:val="000000"/>
+          <w:sz w:val="22"/>
+          <w:highlight w:val="yellow"/>
+          <w:u w:val="none"/>
+          <w:effect w:val="none"/>
+        </w:rPr>
+        <w:t>deadlines</w:t>
+      </w:r>
+      <w:r>
+        <w:rPr>
+          <w:rFonts w:asciiTheme="minorHAnsi" w:cstheme="minorBidi" w:eastAsiaTheme="minorHAnsi" w:hAnsiTheme="minorHAnsi" w:ascii="Arial" w:hAnsi="Arial"/>
+          <w:b w:val="false"/>
+          <w:i w:val="false"/>
+          <w:iCs/>
+          <w:caps w:val="false"/>
+          <w:smallCaps w:val="false"/>
+          <w:strike w:val="false"/>
+          <w:dstrike w:val="false"/>
+          <w:color w:val="000000"/>
+          <w:sz w:val="22"/>
+          <w:highlight w:val="yellow"/>
+          <w:u w:val="none"/>
+          <w:effect w:val="none"/>
+        </w:rPr>
+        <w:t>. Una de las características deseada de un sistema embebido es un bajo consumo de potencia. La forma en que esta característica se logra es mediante la utilización de microcontroladores menos potentes/rápidos comparados con lo que corren otrosn sistemas como los servidores. Una técnica muy utilizada para </w:t>
+      </w:r>
+    </w:p>
+    <w:p>
+      <w:pPr>
+        <w:pStyle w:val="TextBody"/>
+        <w:rPr>
+          <w:rFonts w:asciiTheme="minorHAnsi" w:cstheme="minorBidi" w:eastAsiaTheme="minorHAnsi" w:hAnsiTheme="minorHAnsi"/>
+          <w:highlight w:val="yellow"/>
+        </w:rPr>
+      </w:pPr>
+      <w:r>
+        <w:rPr>
+          <w:rFonts w:asciiTheme="minorHAnsi" w:cstheme="minorBidi" w:eastAsiaTheme="minorHAnsi" w:hAnsiTheme="minorHAnsi"/>
+          <w:highlight w:val="yellow"/>
+        </w:rPr>
+      </w:r>
+    </w:p>
+    <w:p>
+      <w:pPr>
+        <w:pStyle w:val="TextBody"/>
+        <w:bidi w:val="0"/>
+        <w:spacing w:lineRule="auto" w:line="331" w:before="0" w:after="0"/>
+        <w:rPr>
+          <w:rFonts w:ascii="Arial" w:hAnsi="Arial" w:cstheme="minorBidi"/>
+          <w:b w:val="false"/>
+          <w:i w:val="false"/>
+          <w:caps w:val="false"/>
+          <w:smallCaps w:val="false"/>
+          <w:strike w:val="false"/>
+          <w:dstrike w:val="false"/>
+          <w:color w:val="000000"/>
+          <w:sz w:val="22"/>
+          <w:highlight w:val="yellow"/>
+          <w:u w:val="none"/>
+          <w:effect w:val="none"/>
+        </w:rPr>
+      </w:pPr>
+      <w:r>
+        <w:rPr>
+          <w:rFonts w:asciiTheme="minorHAnsi" w:cstheme="minorBidi" w:eastAsiaTheme="minorHAnsi" w:hAnsiTheme="minorHAnsi" w:ascii="Arial" w:hAnsi="Arial"/>
+          <w:b w:val="false"/>
+          <w:i w:val="false"/>
+          <w:caps w:val="false"/>
+          <w:smallCaps w:val="false"/>
+          <w:strike w:val="false"/>
+          <w:dstrike w:val="false"/>
+          <w:color w:val="000000"/>
+          <w:sz w:val="22"/>
+          <w:highlight w:val="yellow"/>
+          <w:u w:val="none"/>
+          <w:effect w:val="none"/>
+        </w:rPr>
+        <w:t xml:space="preserve">En la actualidad se utilizan los SoC (Systems on Chip), el cual es un circuito integrado que integra los componentes de un </w:t>
+      </w:r>
+    </w:p>
+    <w:p>
+      <w:pPr>
+        <w:pStyle w:val="ListParagraph"/>
+        <w:spacing w:before="96" w:after="48"/>
+        <w:contextualSpacing/>
+        <w:rPr>
+          <w:i/>
+          <w:i/>
+          <w:iCs/>
+        </w:rPr>
+      </w:pPr>
+      <w:r>
+        <w:rPr>
+          <w:i/>
+          <w:iCs/>
+        </w:rPr>
+      </w:r>
+    </w:p>
+    <w:p>
+      <w:pPr>
+        <w:pStyle w:val="ListParagraph"/>
+        <w:spacing w:before="96" w:after="48"/>
+        <w:contextualSpacing/>
+        <w:rPr>
+          <w:lang w:val="es-MX"/>
+        </w:rPr>
+      </w:pPr>
+      <w:r>
+        <w:rPr/>
       </w:r>
     </w:p>
     <w:p>
@@ -601,7 +863,149 @@
           <w:bCs/>
           <w:lang w:val="es-MX"/>
         </w:rPr>
+        <w:t xml:space="preserve">Estado del arte </w:t>
+      </w:r>
+    </w:p>
+    <w:p>
+      <w:pPr>
+        <w:pStyle w:val="ListParagraph"/>
+        <w:spacing w:before="96" w:after="48"/>
+        <w:contextualSpacing/>
+        <w:rPr>
+          <w:lang w:val="es-MX"/>
+        </w:rPr>
+      </w:pPr>
+      <w:r>
+        <w:rPr/>
+      </w:r>
+    </w:p>
+    <w:p>
+      <w:pPr>
+        <w:pStyle w:val="ListParagraph"/>
+        <w:spacing w:before="96" w:after="48"/>
+        <w:contextualSpacing/>
+        <w:rPr>
+          <w:lang w:val="es-MX"/>
+        </w:rPr>
+      </w:pPr>
+      <w:r>
+        <w:rPr/>
+      </w:r>
+    </w:p>
+    <w:p>
+      <w:pPr>
+        <w:pStyle w:val="ListParagraph"/>
+        <w:numPr>
+          <w:ilvl w:val="1"/>
+          <w:numId w:val="1"/>
+        </w:numPr>
+        <w:spacing w:before="96" w:after="48"/>
+        <w:contextualSpacing/>
+        <w:rPr>
+          <w:lang w:val="es-MX"/>
+        </w:rPr>
+      </w:pPr>
+      <w:r>
+        <w:rPr>
+          <w:b/>
+          <w:bCs/>
+          <w:lang w:val="es-MX"/>
+        </w:rPr>
         <w:t>Planteamiento del Problema</w:t>
+      </w:r>
+    </w:p>
+    <w:p>
+      <w:pPr>
+        <w:pStyle w:val="ListParagraph"/>
+        <w:spacing w:before="96" w:after="48"/>
+        <w:contextualSpacing/>
+        <w:rPr>
+          <w:lang w:val="es-MX"/>
+        </w:rPr>
+      </w:pPr>
+      <w:r>
+        <w:rPr>
+          <w:lang w:val="es-MX"/>
+        </w:rPr>
+      </w:r>
+    </w:p>
+    <w:p>
+      <w:pPr>
+        <w:pStyle w:val="Normal"/>
+        <w:spacing w:before="96" w:after="48"/>
+        <w:contextualSpacing/>
+        <w:rPr>
+          <w:lang w:val="es-MX"/>
+        </w:rPr>
+      </w:pPr>
+      <w:bookmarkStart w:id="1" w:name="docs-internal-guid-3c6af4c5-7fff-0f52-6d"/>
+      <w:bookmarkEnd w:id="1"/>
+      <w:r>
+        <w:rPr>
+          <w:rFonts w:ascii="Arial" w:hAnsi="Arial" w:cstheme="minorBidi"/>
+          <w:b w:val="false"/>
+          <w:i w:val="false"/>
+          <w:caps w:val="false"/>
+          <w:smallCaps w:val="false"/>
+          <w:strike w:val="false"/>
+          <w:dstrike w:val="false"/>
+          <w:color w:val="000000"/>
+          <w:sz w:val="22"/>
+          <w:highlight w:val="yellow"/>
+          <w:u w:val="none"/>
+          <w:effect w:val="none"/>
+          <w:lang w:val="es-MX"/>
+        </w:rPr>
+        <w:t>Von Neumann bottlenecks</w:t>
+      </w:r>
+      <w:r>
+        <w:rPr>
+          <w:rFonts w:ascii="Arial" w:hAnsi="Arial"/>
+          <w:b w:val="false"/>
+          <w:i w:val="false"/>
+          <w:caps w:val="false"/>
+          <w:smallCaps w:val="false"/>
+          <w:strike w:val="false"/>
+          <w:dstrike w:val="false"/>
+          <w:color w:val="000000"/>
+          <w:sz w:val="22"/>
+          <w:u w:val="none"/>
+          <w:effect w:val="none"/>
+          <w:lang w:val="es-MX"/>
+        </w:rPr>
+        <w:t xml:space="preserve"> – </w:t>
+      </w:r>
+      <w:r>
+        <w:rPr>
+          <w:rFonts w:ascii="Arial" w:hAnsi="Arial"/>
+          <w:b w:val="false"/>
+          <w:i w:val="false"/>
+          <w:caps w:val="false"/>
+          <w:smallCaps w:val="false"/>
+          <w:strike w:val="false"/>
+          <w:dstrike w:val="false"/>
+          <w:color w:val="000000"/>
+          <w:sz w:val="22"/>
+          <w:u w:val="none"/>
+          <w:effect w:val="none"/>
+          <w:lang w:val="es-MX"/>
+        </w:rPr>
+        <w:t>checar paper Kung</w:t>
+      </w:r>
+    </w:p>
+    <w:p>
+      <w:pPr>
+        <w:pStyle w:val="ListParagraph"/>
+        <w:spacing w:before="96" w:after="48"/>
+        <w:contextualSpacing/>
+        <w:rPr>
+          <w:lang w:val="es-MX"/>
+        </w:rPr>
+      </w:pPr>
+      <w:r>
+        <w:rPr>
+          <w:lang w:val="es-MX"/>
+        </w:rPr>
       </w:r>
     </w:p>
     <w:p>
@@ -869,8 +1273,8 @@
           <w:effect w:val="none"/>
         </w:rPr>
       </w:pPr>
-      <w:bookmarkStart w:id="0" w:name="docs-internal-guid-b45f7649-7fff-268c-e1"/>
-      <w:bookmarkEnd w:id="0"/>
+      <w:bookmarkStart w:id="2" w:name="docs-internal-guid-b45f7649-7fff-268c-e1"/>
+      <w:bookmarkEnd w:id="2"/>
       <w:r>
         <w:rPr>
           <w:rFonts w:eastAsia="Verdana" w:cs="" w:cstheme="minorBidi" w:eastAsiaTheme="minorHAnsi"/>
@@ -954,16 +1358,101 @@
         <w:spacing w:before="96" w:after="48"/>
         <w:contextualSpacing/>
         <w:rPr>
+          <w:rFonts w:asciiTheme="minorHAnsi" w:cstheme="minorBidi" w:eastAsiaTheme="minorHAnsi" w:hAnsiTheme="minorHAnsi"/>
           <w:b/>
           <w:b/>
           <w:bCs/>
-        </w:rPr>
-      </w:pPr>
-      <w:r>
-        <w:rPr>
+          <w:highlight w:val="yellow"/>
+        </w:rPr>
+      </w:pPr>
+      <w:r>
+        <w:rPr>
+          <w:rFonts w:asciiTheme="minorHAnsi" w:cstheme="minorBidi" w:eastAsiaTheme="minorHAnsi" w:hAnsiTheme="minorHAnsi"/>
           <w:b/>
           <w:bCs/>
-        </w:rPr>
+          <w:highlight w:val="yellow"/>
+        </w:rPr>
+      </w:r>
+    </w:p>
+    <w:p>
+      <w:pPr>
+        <w:pStyle w:val="Normal"/>
+        <w:spacing w:before="96" w:after="48"/>
+        <w:contextualSpacing/>
+        <w:rPr>
+          <w:rFonts w:ascii="Arial" w:hAnsi="Arial" w:cstheme="minorBidi"/>
+          <w:b w:val="false"/>
+          <w:b/>
+          <w:bCs/>
+          <w:i w:val="false"/>
+          <w:caps w:val="false"/>
+          <w:smallCaps w:val="false"/>
+          <w:strike w:val="false"/>
+          <w:dstrike w:val="false"/>
+          <w:color w:val="000000"/>
+          <w:sz w:val="22"/>
+          <w:highlight w:val="yellow"/>
+          <w:u w:val="none"/>
+          <w:effect w:val="none"/>
+        </w:rPr>
+      </w:pPr>
+      <w:bookmarkStart w:id="3" w:name="docs-internal-guid-765bbced-7fff-88ee-1d"/>
+      <w:bookmarkEnd w:id="3"/>
+      <w:r>
+        <w:rPr>
+          <w:rFonts w:asciiTheme="minorHAnsi" w:cstheme="minorBidi" w:eastAsiaTheme="minorHAnsi" w:hAnsiTheme="minorHAnsi" w:ascii="Arial" w:hAnsi="Arial"/>
+          <w:b w:val="false"/>
+          <w:bCs/>
+          <w:i w:val="false"/>
+          <w:caps w:val="false"/>
+          <w:smallCaps w:val="false"/>
+          <w:strike w:val="false"/>
+          <w:dstrike w:val="false"/>
+          <w:color w:val="000000"/>
+          <w:sz w:val="22"/>
+          <w:highlight w:val="yellow"/>
+          <w:u w:val="none"/>
+          <w:effect w:val="none"/>
+        </w:rPr>
+        <w:t>Desarrollar un coprocesador capaz de resolver la convolución, que sea compacto, de bajo consumo de potencia.</w:t>
+      </w:r>
+    </w:p>
+    <w:p>
+      <w:pPr>
+        <w:pStyle w:val="ListParagraph"/>
+        <w:spacing w:before="96" w:after="48"/>
+        <w:contextualSpacing/>
+        <w:rPr>
+          <w:rFonts w:asciiTheme="minorHAnsi" w:cstheme="minorBidi" w:eastAsiaTheme="minorHAnsi" w:hAnsiTheme="minorHAnsi"/>
+          <w:b/>
+          <w:b/>
+          <w:bCs/>
+          <w:highlight w:val="yellow"/>
+        </w:rPr>
+      </w:pPr>
+      <w:r>
+        <w:rPr>
+          <w:rFonts w:asciiTheme="minorHAnsi" w:cstheme="minorBidi" w:eastAsiaTheme="minorHAnsi" w:hAnsiTheme="minorHAnsi"/>
+          <w:b/>
+          <w:bCs/>
+          <w:highlight w:val="yellow"/>
+        </w:rPr>
+      </w:r>
+    </w:p>
+    <w:p>
+      <w:pPr>
+        <w:pStyle w:val="ListParagraph"/>
+        <w:spacing w:before="96" w:after="48"/>
+        <w:contextualSpacing/>
+        <w:rPr>
+          <w:b w:val="false"/>
+          <w:b w:val="false"/>
+          <w:bCs w:val="false"/>
+          <w:lang w:val="es-MX"/>
+        </w:rPr>
+      </w:pPr>
+      <w:r>
+        <w:rPr/>
       </w:r>
     </w:p>
     <w:p>
@@ -1234,22 +1723,350 @@
           <w:bCs/>
           <w:lang w:val="es-MX"/>
         </w:rPr>
+        <w:t>Hipotesis</w:t>
+      </w:r>
+    </w:p>
+    <w:p>
+      <w:pPr>
+        <w:pStyle w:val="ListParagraph"/>
+        <w:spacing w:before="96" w:after="48"/>
+        <w:contextualSpacing/>
+        <w:rPr>
+          <w:lang w:val="es-MX"/>
+        </w:rPr>
+      </w:pPr>
+      <w:r>
+        <w:rPr/>
+      </w:r>
+    </w:p>
+    <w:p>
+      <w:pPr>
+        <w:pStyle w:val="Normal"/>
+        <w:spacing w:before="96" w:after="48"/>
+        <w:contextualSpacing/>
+        <w:rPr>
+          <w:lang w:val="es-MX"/>
+        </w:rPr>
+      </w:pPr>
+      <w:bookmarkStart w:id="4" w:name="docs-internal-guid-177c5694-7fff-abab-8e"/>
+      <w:bookmarkEnd w:id="4"/>
+      <w:r>
+        <w:rPr>
+          <w:b/>
+          <w:bCs/>
+          <w:caps w:val="false"/>
+          <w:smallCaps w:val="false"/>
+          <w:strike w:val="false"/>
+          <w:dstrike w:val="false"/>
+          <w:color w:val="000000"/>
+          <w:u w:val="none"/>
+          <w:effect w:val="none"/>
+          <w:lang w:val="es-MX"/>
+        </w:rPr>
+        <w:drawing>
+          <wp:inline distT="0" distB="0" distL="0" distR="0">
+            <wp:extent cx="4419600" cy="904875"/>
+            <wp:effectExtent l="0" t="0" r="0" b="0"/>
+            <wp:docPr id="1" name="Image1" descr=""/>
+            <wp:cNvGraphicFramePr>
+              <a:graphicFrameLocks xmlns:a="http://schemas.openxmlformats.org/drawingml/2006/main" noChangeAspect="1"/>
+            </wp:cNvGraphicFramePr>
+            <a:graphic xmlns:a="http://schemas.openxmlformats.org/drawingml/2006/main">
+              <a:graphicData uri="http://schemas.openxmlformats.org/drawingml/2006/picture">
+                <pic:pic xmlns:pic="http://schemas.openxmlformats.org/drawingml/2006/picture">
+                  <pic:nvPicPr>
+                    <pic:cNvPr id="1" name="Image1" descr=""/>
+                    <pic:cNvPicPr>
+                      <a:picLocks noChangeAspect="1" noChangeArrowheads="1"/>
+                    </pic:cNvPicPr>
+                  </pic:nvPicPr>
+                  <pic:blipFill>
+                    <a:blip r:embed="rId2"/>
+                    <a:stretch>
+                      <a:fillRect/>
+                    </a:stretch>
+                  </pic:blipFill>
+                  <pic:spPr bwMode="auto">
+                    <a:xfrm>
+                      <a:off x="0" y="0"/>
+                      <a:ext cx="4419600" cy="904875"/>
+                    </a:xfrm>
+                    <a:prstGeom prst="rect">
+                      <a:avLst/>
+                    </a:prstGeom>
+                  </pic:spPr>
+                </pic:pic>
+              </a:graphicData>
+            </a:graphic>
+          </wp:inline>
+        </w:drawing>
+      </w:r>
+    </w:p>
+    <w:p>
+      <w:pPr>
+        <w:pStyle w:val="ListParagraph"/>
+        <w:spacing w:before="96" w:after="48"/>
+        <w:contextualSpacing/>
+        <w:rPr>
+          <w:lang w:val="es-MX"/>
+        </w:rPr>
+      </w:pPr>
+      <w:r>
+        <w:rPr/>
+      </w:r>
+    </w:p>
+    <w:p>
+      <w:pPr>
+        <w:pStyle w:val="ListParagraph"/>
+        <w:spacing w:before="96" w:after="48"/>
+        <w:contextualSpacing/>
+        <w:rPr>
+          <w:lang w:val="es-MX"/>
+        </w:rPr>
+      </w:pPr>
+      <w:r>
+        <w:rPr/>
+      </w:r>
+    </w:p>
+    <w:p>
+      <w:pPr>
+        <w:pStyle w:val="ListParagraph"/>
+        <w:numPr>
+          <w:ilvl w:val="1"/>
+          <w:numId w:val="1"/>
+        </w:numPr>
+        <w:spacing w:before="96" w:after="48"/>
+        <w:contextualSpacing/>
+        <w:rPr>
+          <w:lang w:val="es-MX"/>
+        </w:rPr>
+      </w:pPr>
+      <w:r>
+        <w:rPr>
+          <w:b/>
+          <w:bCs/>
+          <w:lang w:val="es-MX"/>
+        </w:rPr>
         <w:t>Justificación</w:t>
       </w:r>
     </w:p>
     <w:p>
       <w:pPr>
-        <w:pStyle w:val="ListParagraph"/>
-        <w:spacing w:before="96" w:after="48"/>
-        <w:contextualSpacing/>
-        <w:rPr>
-          <w:lang w:val="es-MX"/>
-        </w:rPr>
-      </w:pPr>
-      <w:r>
-        <w:rPr>
-          <w:lang w:val="es-MX"/>
-        </w:rPr>
+        <w:pStyle w:val="TextBody"/>
+        <w:spacing w:before="96" w:after="48"/>
+        <w:contextualSpacing/>
+        <w:rPr>
+          <w:rFonts w:ascii="Arial" w:hAnsi="Arial" w:cstheme="minorBidi"/>
+          <w:b w:val="false"/>
+          <w:i w:val="false"/>
+          <w:caps w:val="false"/>
+          <w:smallCaps w:val="false"/>
+          <w:strike w:val="false"/>
+          <w:dstrike w:val="false"/>
+          <w:color w:val="000000"/>
+          <w:sz w:val="22"/>
+          <w:highlight w:val="yellow"/>
+          <w:u w:val="none"/>
+          <w:effect w:val="none"/>
+          <w:lang w:val="es-MX"/>
+        </w:rPr>
+      </w:pPr>
+      <w:bookmarkStart w:id="5" w:name="docs-internal-guid-d53f8f36-7fff-e6b7-53"/>
+      <w:bookmarkEnd w:id="5"/>
+      <w:r>
+        <w:rPr>
+          <w:rFonts w:asciiTheme="minorHAnsi" w:cstheme="minorBidi" w:eastAsiaTheme="minorHAnsi" w:hAnsiTheme="minorHAnsi" w:ascii="Arial" w:hAnsi="Arial"/>
+          <w:b w:val="false"/>
+          <w:i w:val="false"/>
+          <w:caps w:val="false"/>
+          <w:smallCaps w:val="false"/>
+          <w:strike w:val="false"/>
+          <w:dstrike w:val="false"/>
+          <w:color w:val="000000"/>
+          <w:sz w:val="22"/>
+          <w:highlight w:val="yellow"/>
+          <w:u w:val="none"/>
+          <w:effect w:val="none"/>
+          <w:lang w:val="es-MX"/>
+        </w:rPr>
+        <w:t>Se necesitan diseños de coprocesadores que ayuden a quitarle sobrecarga a los procesadores. </w:t>
+      </w:r>
+    </w:p>
+    <w:p>
+      <w:pPr>
+        <w:pStyle w:val="TextBody"/>
+        <w:rPr>
+          <w:rFonts w:asciiTheme="minorHAnsi" w:cstheme="minorBidi" w:eastAsiaTheme="minorHAnsi" w:hAnsiTheme="minorHAnsi"/>
+          <w:highlight w:val="yellow"/>
+        </w:rPr>
+      </w:pPr>
+      <w:r>
+        <w:rPr>
+          <w:rFonts w:asciiTheme="minorHAnsi" w:cstheme="minorBidi" w:eastAsiaTheme="minorHAnsi" w:hAnsiTheme="minorHAnsi"/>
+          <w:highlight w:val="yellow"/>
+        </w:rPr>
+      </w:r>
+    </w:p>
+    <w:p>
+      <w:pPr>
+        <w:pStyle w:val="TextBody"/>
+        <w:bidi w:val="0"/>
+        <w:spacing w:lineRule="auto" w:line="331" w:before="0" w:after="0"/>
+        <w:rPr>
+          <w:rFonts w:ascii="Arial" w:hAnsi="Arial" w:cstheme="minorBidi"/>
+          <w:b w:val="false"/>
+          <w:i w:val="false"/>
+          <w:caps w:val="false"/>
+          <w:smallCaps w:val="false"/>
+          <w:strike w:val="false"/>
+          <w:dstrike w:val="false"/>
+          <w:color w:val="000000"/>
+          <w:sz w:val="22"/>
+          <w:highlight w:val="yellow"/>
+          <w:u w:val="none"/>
+          <w:effect w:val="none"/>
+        </w:rPr>
+      </w:pPr>
+      <w:r>
+        <w:rPr>
+          <w:rFonts w:asciiTheme="minorHAnsi" w:cstheme="minorBidi" w:eastAsiaTheme="minorHAnsi" w:hAnsiTheme="minorHAnsi" w:ascii="Arial" w:hAnsi="Arial"/>
+          <w:b w:val="false"/>
+          <w:i w:val="false"/>
+          <w:caps w:val="false"/>
+          <w:smallCaps w:val="false"/>
+          <w:strike w:val="false"/>
+          <w:dstrike w:val="false"/>
+          <w:color w:val="000000"/>
+          <w:sz w:val="22"/>
+          <w:highlight w:val="yellow"/>
+          <w:u w:val="none"/>
+          <w:effect w:val="none"/>
+        </w:rPr>
+        <w:t>El motivo para elegir una systolic array es porque el diseño sirve para quitarle payload al CPU, pero además es una arquitectura que resulta de uso general. - Kung</w:t>
+      </w:r>
+    </w:p>
+    <w:p>
+      <w:pPr>
+        <w:pStyle w:val="TextBody"/>
+        <w:rPr>
+          <w:rFonts w:asciiTheme="minorHAnsi" w:cstheme="minorBidi" w:eastAsiaTheme="minorHAnsi" w:hAnsiTheme="minorHAnsi"/>
+          <w:highlight w:val="yellow"/>
+        </w:rPr>
+      </w:pPr>
+      <w:r>
+        <w:rPr>
+          <w:rFonts w:asciiTheme="minorHAnsi" w:cstheme="minorBidi" w:eastAsiaTheme="minorHAnsi" w:hAnsiTheme="minorHAnsi"/>
+          <w:highlight w:val="yellow"/>
+        </w:rPr>
+      </w:r>
+    </w:p>
+    <w:p>
+      <w:pPr>
+        <w:pStyle w:val="TextBody"/>
+        <w:bidi w:val="0"/>
+        <w:spacing w:lineRule="auto" w:line="331" w:before="0" w:after="0"/>
+        <w:rPr>
+          <w:rFonts w:asciiTheme="minorHAnsi" w:cstheme="minorBidi" w:eastAsiaTheme="minorHAnsi" w:hAnsiTheme="minorHAnsi"/>
+          <w:caps w:val="false"/>
+          <w:smallCaps w:val="false"/>
+          <w:strike w:val="false"/>
+          <w:dstrike w:val="false"/>
+          <w:color w:val="000000"/>
+          <w:highlight w:val="yellow"/>
+          <w:u w:val="none"/>
+          <w:effect w:val="none"/>
+        </w:rPr>
+      </w:pPr>
+      <w:r>
+        <w:rPr>
+          <w:rFonts w:asciiTheme="minorHAnsi" w:cstheme="minorBidi" w:eastAsiaTheme="minorHAnsi" w:hAnsiTheme="minorHAnsi"/>
+          <w:caps w:val="false"/>
+          <w:smallCaps w:val="false"/>
+          <w:strike w:val="false"/>
+          <w:dstrike w:val="false"/>
+          <w:color w:val="000000"/>
+          <w:highlight w:val="yellow"/>
+          <w:u w:val="none"/>
+          <w:effect w:val="none"/>
+        </w:rPr>
+        <w:drawing>
+          <wp:inline distT="0" distB="0" distL="0" distR="0">
+            <wp:extent cx="4838700" cy="923925"/>
+            <wp:effectExtent l="0" t="0" r="0" b="0"/>
+            <wp:docPr id="2" name="Image2" descr=""/>
+            <wp:cNvGraphicFramePr>
+              <a:graphicFrameLocks xmlns:a="http://schemas.openxmlformats.org/drawingml/2006/main" noChangeAspect="1"/>
+            </wp:cNvGraphicFramePr>
+            <a:graphic xmlns:a="http://schemas.openxmlformats.org/drawingml/2006/main">
+              <a:graphicData uri="http://schemas.openxmlformats.org/drawingml/2006/picture">
+                <pic:pic xmlns:pic="http://schemas.openxmlformats.org/drawingml/2006/picture">
+                  <pic:nvPicPr>
+                    <pic:cNvPr id="2" name="Image2" descr=""/>
+                    <pic:cNvPicPr>
+                      <a:picLocks noChangeAspect="1" noChangeArrowheads="1"/>
+                    </pic:cNvPicPr>
+                  </pic:nvPicPr>
+                  <pic:blipFill>
+                    <a:blip r:embed="rId3"/>
+                    <a:stretch>
+                      <a:fillRect/>
+                    </a:stretch>
+                  </pic:blipFill>
+                  <pic:spPr bwMode="auto">
+                    <a:xfrm>
+                      <a:off x="0" y="0"/>
+                      <a:ext cx="4838700" cy="923925"/>
+                    </a:xfrm>
+                    <a:prstGeom prst="rect">
+                      <a:avLst/>
+                    </a:prstGeom>
+                  </pic:spPr>
+                </pic:pic>
+              </a:graphicData>
+            </a:graphic>
+          </wp:inline>
+        </w:drawing>
+      </w:r>
+    </w:p>
+    <w:p>
+      <w:pPr>
+        <w:pStyle w:val="ListParagraph"/>
+        <w:spacing w:before="96" w:after="48"/>
+        <w:contextualSpacing/>
+        <w:rPr>
+          <w:lang w:val="es-MX"/>
+        </w:rPr>
+      </w:pPr>
+      <w:r>
+        <w:rPr>
+          <w:lang w:val="es-MX"/>
+        </w:rPr>
+      </w:r>
+    </w:p>
+    <w:p>
+      <w:pPr>
+        <w:pStyle w:val="ListParagraph"/>
+        <w:spacing w:before="96" w:after="48"/>
+        <w:contextualSpacing/>
+        <w:rPr>
+          <w:lang w:val="es-MX"/>
+        </w:rPr>
+      </w:pPr>
+      <w:r>
+        <w:rPr/>
+      </w:r>
+    </w:p>
+    <w:p>
+      <w:pPr>
+        <w:pStyle w:val="ListParagraph"/>
+        <w:spacing w:before="96" w:after="48"/>
+        <w:contextualSpacing/>
+        <w:rPr>
+          <w:lang w:val="es-MX"/>
+        </w:rPr>
+      </w:pPr>
+      <w:r>
+        <w:rPr/>
       </w:r>
     </w:p>
     <w:p>
@@ -1405,6 +2222,86 @@
         </w:rPr>
       </w:pPr>
       <w:r>
+        <w:rPr/>
+      </w:r>
+    </w:p>
+    <w:p>
+      <w:pPr>
+        <w:pStyle w:val="Normal"/>
+        <w:spacing w:before="96" w:after="48"/>
+        <w:contextualSpacing/>
+        <w:rPr>
+          <w:b w:val="false"/>
+          <w:b w:val="false"/>
+          <w:bCs w:val="false"/>
+          <w:lang w:val="es-MX"/>
+        </w:rPr>
+      </w:pPr>
+      <w:r>
+        <w:rPr/>
+      </w:r>
+      <w:bookmarkStart w:id="6" w:name="docs-internal-guid-6ddadd11-7fff-1af0-76"/>
+      <w:bookmarkStart w:id="7" w:name="docs-internal-guid-6ddadd11-7fff-1af0-76"/>
+      <w:bookmarkEnd w:id="7"/>
+    </w:p>
+    <w:p>
+      <w:pPr>
+        <w:pStyle w:val="TextBody"/>
+        <w:bidi w:val="0"/>
+        <w:spacing w:lineRule="auto" w:line="331" w:before="0" w:after="0"/>
+        <w:rPr>
+          <w:b w:val="false"/>
+          <w:b w:val="false"/>
+          <w:bCs w:val="false"/>
+          <w:lang w:val="es-MX"/>
+        </w:rPr>
+      </w:pPr>
+      <w:r>
+        <w:rPr>
+          <w:rFonts w:ascii="Arial" w:hAnsi="Arial"/>
+          <w:b w:val="false"/>
+          <w:i w:val="false"/>
+          <w:caps w:val="false"/>
+          <w:smallCaps w:val="false"/>
+          <w:strike w:val="false"/>
+          <w:dstrike w:val="false"/>
+          <w:color w:val="000000"/>
+          <w:sz w:val="22"/>
+          <w:u w:val="none"/>
+          <w:effect w:val="none"/>
+        </w:rPr>
+        <w:t>Este proyecto se limitará a implementar la arquitectura para un coprocesador capaz de resolver la convolución. No se implementarán las interfaces para que pueda ser parte de un SoC o un sistema más grande.</w:t>
+      </w:r>
+    </w:p>
+    <w:p>
+      <w:pPr>
+        <w:pStyle w:val="ListParagraph"/>
+        <w:spacing w:before="96" w:after="48"/>
+        <w:contextualSpacing/>
+        <w:rPr>
+          <w:b w:val="false"/>
+          <w:b w:val="false"/>
+          <w:bCs w:val="false"/>
+          <w:lang w:val="es-MX"/>
+        </w:rPr>
+      </w:pPr>
+      <w:r>
+        <w:rPr/>
+      </w:r>
+    </w:p>
+    <w:p>
+      <w:pPr>
+        <w:pStyle w:val="ListParagraph"/>
+        <w:spacing w:before="96" w:after="48"/>
+        <w:contextualSpacing/>
+        <w:rPr>
+          <w:b w:val="false"/>
+          <w:b w:val="false"/>
+          <w:bCs w:val="false"/>
+          <w:lang w:val="es-MX"/>
+        </w:rPr>
+      </w:pPr>
+      <w:r>
         <w:rPr>
           <w:b w:val="false"/>
           <w:bCs w:val="false"/>
@@ -1642,7 +2539,47 @@
           <w:bCs w:val="false"/>
           <w:lang w:val="es-MX"/>
         </w:rPr>
-        <w:t>- Recursos - Hardware/FPGAs</w:t>
+        <w:t xml:space="preserve">- Recursos – </w:t>
+      </w:r>
+      <w:r>
+        <w:rPr>
+          <w:b w:val="false"/>
+          <w:bCs w:val="false"/>
+          <w:lang w:val="es-MX"/>
+        </w:rPr>
+        <w:t>Equipo de ha</w:t>
+      </w:r>
+      <w:r>
+        <w:rPr>
+          <w:b w:val="false"/>
+          <w:bCs w:val="false"/>
+          <w:lang w:val="es-MX"/>
+        </w:rPr>
+        <w:t xml:space="preserve">rdware </w:t>
+      </w:r>
+      <w:r>
+        <w:rPr>
+          <w:b w:val="false"/>
+          <w:bCs w:val="false"/>
+          <w:lang w:val="es-MX"/>
+        </w:rPr>
+        <w:t>(</w:t>
+      </w:r>
+      <w:r>
+        <w:rPr>
+          <w:b w:val="false"/>
+          <w:bCs w:val="false"/>
+          <w:lang w:val="es-MX"/>
+        </w:rPr>
+        <w:t>FPGAs</w:t>
+      </w:r>
+      <w:r>
+        <w:rPr>
+          <w:b w:val="false"/>
+          <w:bCs w:val="false"/>
+          <w:lang w:val="es-MX"/>
+        </w:rPr>
+        <w:t>), licencias</w:t>
       </w:r>
     </w:p>
     <w:p>

</xml_diff>

<commit_message>
Updated from drive files
</commit_message>
<xml_diff>
--- a/escrito/1_anteproyecto.docx
+++ b/escrito/1_anteproyecto.docx
@@ -64,24 +64,27 @@
         </w:rPr>
       </w:pPr>
       <w:r>
-        <w:rPr/>
-      </w:r>
-    </w:p>
-    <w:p>
-      <w:pPr>
-        <w:pStyle w:val="TextBody"/>
-        <w:bidi w:val="0"/>
-        <w:spacing w:lineRule="auto" w:line="314" w:before="96" w:after="48"/>
-        <w:rPr>
-          <w:b w:val="false"/>
-          <w:b w:val="false"/>
-          <w:bCs w:val="false"/>
-          <w:lang w:val="es-MX"/>
-        </w:rPr>
-      </w:pPr>
-      <w:r>
-        <w:rPr>
-          <w:rFonts w:ascii="Verdana" w:hAnsi="Verdana"/>
+        <w:rPr>
+          <w:b w:val="false"/>
+          <w:bCs w:val="false"/>
+          <w:lang w:val="es-MX"/>
+        </w:rPr>
+      </w:r>
+    </w:p>
+    <w:p>
+      <w:pPr>
+        <w:pStyle w:val="TextBody"/>
+        <w:bidi w:val="0"/>
+        <w:spacing w:lineRule="auto" w:line="312" w:before="96" w:after="48"/>
+        <w:rPr>
+          <w:b w:val="false"/>
+          <w:b w:val="false"/>
+          <w:bCs w:val="false"/>
+          <w:lang w:val="es-MX"/>
+        </w:rPr>
+      </w:pPr>
+      <w:r>
+        <w:rPr>
           <w:b/>
           <w:i w:val="false"/>
           <w:caps w:val="false"/>
@@ -107,7 +110,11 @@
         </w:rPr>
       </w:pPr>
       <w:r>
-        <w:rPr/>
+        <w:rPr>
+          <w:b w:val="false"/>
+          <w:bCs w:val="false"/>
+          <w:lang w:val="es-MX"/>
+        </w:rPr>
       </w:r>
     </w:p>
     <w:p>
@@ -117,13 +124,12 @@
           <w:ilvl w:val="0"/>
           <w:numId w:val="1"/>
         </w:numPr>
-        <w:pBdr/>
         <w:tabs>
           <w:tab w:val="clear" w:pos="720"/>
           <w:tab w:val="left" w:pos="0" w:leader="none"/>
         </w:tabs>
         <w:bidi w:val="0"/>
-        <w:spacing w:lineRule="auto" w:line="314" w:before="96" w:after="0"/>
+        <w:spacing w:lineRule="auto" w:line="312" w:before="96" w:after="0"/>
         <w:ind w:left="707" w:right="0" w:hanging="283"/>
         <w:rPr>
           <w:b w:val="false"/>
@@ -134,7 +140,6 @@
       </w:pPr>
       <w:r>
         <w:rPr>
-          <w:rFonts w:ascii="Verdana" w:hAnsi="Verdana"/>
           <w:b/>
           <w:i w:val="false"/>
           <w:caps w:val="false"/>
@@ -160,14 +165,18 @@
         </w:rPr>
       </w:pPr>
       <w:r>
-        <w:rPr/>
-      </w:r>
-    </w:p>
-    <w:p>
-      <w:pPr>
-        <w:pStyle w:val="TextBody"/>
-        <w:bidi w:val="0"/>
-        <w:spacing w:lineRule="auto" w:line="314" w:before="0" w:after="0"/>
+        <w:rPr>
+          <w:b w:val="false"/>
+          <w:bCs w:val="false"/>
+          <w:lang w:val="es-MX"/>
+        </w:rPr>
+      </w:r>
+    </w:p>
+    <w:p>
+      <w:pPr>
+        <w:pStyle w:val="TextBody"/>
+        <w:bidi w:val="0"/>
+        <w:spacing w:lineRule="auto" w:line="312" w:before="0" w:after="0"/>
         <w:ind w:left="420" w:right="0" w:hanging="0"/>
         <w:rPr>
           <w:b w:val="false"/>
@@ -178,7 +187,6 @@
       </w:pPr>
       <w:r>
         <w:rPr>
-          <w:rFonts w:ascii="Verdana" w:hAnsi="Verdana"/>
           <w:b/>
           <w:i w:val="false"/>
           <w:caps w:val="false"/>
@@ -204,24 +212,27 @@
         </w:rPr>
       </w:pPr>
       <w:r>
-        <w:rPr/>
-      </w:r>
-    </w:p>
-    <w:p>
-      <w:pPr>
-        <w:pStyle w:val="TextBody"/>
-        <w:bidi w:val="0"/>
-        <w:spacing w:lineRule="auto" w:line="314" w:before="96" w:after="0"/>
-        <w:rPr>
-          <w:b w:val="false"/>
-          <w:b w:val="false"/>
-          <w:bCs w:val="false"/>
-          <w:lang w:val="es-MX"/>
-        </w:rPr>
-      </w:pPr>
-      <w:r>
-        <w:rPr>
-          <w:rFonts w:ascii="Verdana" w:hAnsi="Verdana"/>
+        <w:rPr>
+          <w:b w:val="false"/>
+          <w:bCs w:val="false"/>
+          <w:lang w:val="es-MX"/>
+        </w:rPr>
+      </w:r>
+    </w:p>
+    <w:p>
+      <w:pPr>
+        <w:pStyle w:val="TextBody"/>
+        <w:bidi w:val="0"/>
+        <w:spacing w:lineRule="auto" w:line="312" w:before="96" w:after="0"/>
+        <w:rPr>
+          <w:b w:val="false"/>
+          <w:b w:val="false"/>
+          <w:bCs w:val="false"/>
+          <w:lang w:val="es-MX"/>
+        </w:rPr>
+      </w:pPr>
+      <w:r>
+        <w:rPr>
           <w:b w:val="false"/>
           <w:i w:val="false"/>
           <w:caps w:val="false"/>
@@ -238,7 +249,6 @@
       </w:r>
       <w:r>
         <w:rPr>
-          <w:rFonts w:ascii="Verdana" w:hAnsi="Verdana"/>
           <w:b w:val="false"/>
           <w:i/>
           <w:caps w:val="false"/>
@@ -255,7 +265,6 @@
       </w:r>
       <w:r>
         <w:rPr>
-          <w:rFonts w:ascii="Verdana" w:hAnsi="Verdana"/>
           <w:b w:val="false"/>
           <w:i w:val="false"/>
           <w:caps w:val="false"/>
@@ -272,7 +281,6 @@
       </w:r>
       <w:r>
         <w:rPr>
-          <w:rFonts w:ascii="Verdana" w:hAnsi="Verdana"/>
           <w:b w:val="false"/>
           <w:i/>
           <w:caps w:val="false"/>
@@ -289,7 +297,6 @@
       </w:r>
       <w:r>
         <w:rPr>
-          <w:rFonts w:ascii="Verdana" w:hAnsi="Verdana"/>
           <w:b w:val="false"/>
           <w:i w:val="false"/>
           <w:caps w:val="false"/>
@@ -316,7 +323,11 @@
         </w:rPr>
       </w:pPr>
       <w:r>
-        <w:rPr/>
+        <w:rPr>
+          <w:b w:val="false"/>
+          <w:bCs w:val="false"/>
+          <w:lang w:val="es-MX"/>
+        </w:rPr>
       </w:r>
     </w:p>
     <w:p>
@@ -333,7 +344,6 @@
       </w:pPr>
       <w:r>
         <w:rPr>
-          <w:rFonts w:ascii="Verdana" w:hAnsi="Verdana"/>
           <w:b w:val="false"/>
           <w:i w:val="false"/>
           <w:caps w:val="false"/>
@@ -360,14 +370,18 @@
         </w:rPr>
       </w:pPr>
       <w:r>
-        <w:rPr/>
-      </w:r>
-    </w:p>
-    <w:p>
-      <w:pPr>
-        <w:pStyle w:val="TextBody"/>
-        <w:bidi w:val="0"/>
-        <w:spacing w:lineRule="auto" w:line="314" w:before="0" w:after="0"/>
+        <w:rPr>
+          <w:b w:val="false"/>
+          <w:bCs w:val="false"/>
+          <w:lang w:val="es-MX"/>
+        </w:rPr>
+      </w:r>
+    </w:p>
+    <w:p>
+      <w:pPr>
+        <w:pStyle w:val="TextBody"/>
+        <w:bidi w:val="0"/>
+        <w:spacing w:lineRule="auto" w:line="312" w:before="0" w:after="0"/>
         <w:ind w:left="720" w:right="0" w:hanging="0"/>
         <w:rPr>
           <w:b w:val="false"/>
@@ -378,7 +392,6 @@
       </w:pPr>
       <w:r>
         <w:rPr>
-          <w:rFonts w:ascii="Verdana" w:hAnsi="Verdana"/>
           <w:b w:val="false"/>
           <w:i w:val="false"/>
           <w:caps w:val="false"/>
@@ -404,14 +417,18 @@
         </w:rPr>
       </w:pPr>
       <w:r>
-        <w:rPr/>
-      </w:r>
-    </w:p>
-    <w:p>
-      <w:pPr>
-        <w:pStyle w:val="TextBody"/>
-        <w:bidi w:val="0"/>
-        <w:spacing w:lineRule="auto" w:line="314" w:before="0" w:after="0"/>
+        <w:rPr>
+          <w:b w:val="false"/>
+          <w:bCs w:val="false"/>
+          <w:lang w:val="es-MX"/>
+        </w:rPr>
+      </w:r>
+    </w:p>
+    <w:p>
+      <w:pPr>
+        <w:pStyle w:val="TextBody"/>
+        <w:bidi w:val="0"/>
+        <w:spacing w:lineRule="auto" w:line="312" w:before="0" w:after="0"/>
         <w:ind w:left="720" w:right="0" w:hanging="0"/>
         <w:rPr>
           <w:b w:val="false"/>
@@ -422,7 +439,6 @@
       </w:pPr>
       <w:r>
         <w:rPr>
-          <w:rFonts w:ascii="Verdana" w:hAnsi="Verdana"/>
           <w:b w:val="false"/>
           <w:i w:val="false"/>
           <w:caps w:val="false"/>
@@ -448,14 +464,18 @@
         </w:rPr>
       </w:pPr>
       <w:r>
-        <w:rPr/>
-      </w:r>
-    </w:p>
-    <w:p>
-      <w:pPr>
-        <w:pStyle w:val="TextBody"/>
-        <w:bidi w:val="0"/>
-        <w:spacing w:lineRule="auto" w:line="314" w:before="0" w:after="0"/>
+        <w:rPr>
+          <w:b w:val="false"/>
+          <w:bCs w:val="false"/>
+          <w:lang w:val="es-MX"/>
+        </w:rPr>
+      </w:r>
+    </w:p>
+    <w:p>
+      <w:pPr>
+        <w:pStyle w:val="TextBody"/>
+        <w:bidi w:val="0"/>
+        <w:spacing w:lineRule="auto" w:line="312" w:before="0" w:after="0"/>
         <w:ind w:left="720" w:right="0" w:hanging="0"/>
         <w:rPr>
           <w:b w:val="false"/>
@@ -466,7 +486,6 @@
       </w:pPr>
       <w:r>
         <w:rPr>
-          <w:rFonts w:ascii="Verdana" w:hAnsi="Verdana"/>
           <w:b w:val="false"/>
           <w:i w:val="false"/>
           <w:caps w:val="false"/>
@@ -492,14 +511,18 @@
         </w:rPr>
       </w:pPr>
       <w:r>
-        <w:rPr/>
-      </w:r>
-    </w:p>
-    <w:p>
-      <w:pPr>
-        <w:pStyle w:val="TextBody"/>
-        <w:bidi w:val="0"/>
-        <w:spacing w:lineRule="auto" w:line="314" w:before="0" w:after="0"/>
+        <w:rPr>
+          <w:b w:val="false"/>
+          <w:bCs w:val="false"/>
+          <w:lang w:val="es-MX"/>
+        </w:rPr>
+      </w:r>
+    </w:p>
+    <w:p>
+      <w:pPr>
+        <w:pStyle w:val="TextBody"/>
+        <w:bidi w:val="0"/>
+        <w:spacing w:lineRule="auto" w:line="312" w:before="0" w:after="0"/>
         <w:ind w:left="720" w:right="0" w:hanging="0"/>
         <w:rPr>
           <w:b w:val="false"/>
@@ -510,7 +533,6 @@
       </w:pPr>
       <w:r>
         <w:rPr>
-          <w:rFonts w:ascii="Verdana" w:hAnsi="Verdana"/>
           <w:b w:val="false"/>
           <w:i w:val="false"/>
           <w:caps w:val="false"/>
@@ -526,7 +548,6 @@
       </w:r>
       <w:r>
         <w:rPr>
-          <w:rFonts w:ascii="Verdana" w:hAnsi="Verdana"/>
           <w:b w:val="false"/>
           <w:i/>
           <w:caps w:val="false"/>
@@ -554,7 +575,6 @@
       </w:r>
       <w:r>
         <w:rPr>
-          <w:rFonts w:ascii="Verdana" w:hAnsi="Verdana"/>
           <w:b w:val="false"/>
           <w:i w:val="false"/>
           <w:caps w:val="false"/>
@@ -580,14 +600,18 @@
         </w:rPr>
       </w:pPr>
       <w:r>
-        <w:rPr/>
-      </w:r>
-    </w:p>
-    <w:p>
-      <w:pPr>
-        <w:pStyle w:val="TextBody"/>
-        <w:bidi w:val="0"/>
-        <w:spacing w:lineRule="auto" w:line="345" w:before="0" w:after="160"/>
+        <w:rPr>
+          <w:b w:val="false"/>
+          <w:bCs w:val="false"/>
+          <w:lang w:val="es-MX"/>
+        </w:rPr>
+      </w:r>
+    </w:p>
+    <w:p>
+      <w:pPr>
+        <w:pStyle w:val="TextBody"/>
+        <w:bidi w:val="0"/>
+        <w:spacing w:lineRule="auto" w:line="343" w:before="0" w:after="160"/>
         <w:ind w:left="0" w:right="0" w:firstLine="567"/>
         <w:jc w:val="both"/>
         <w:rPr>
@@ -599,7 +623,6 @@
       </w:pPr>
       <w:r>
         <w:rPr>
-          <w:rFonts w:ascii="Verdana" w:hAnsi="Verdana"/>
           <w:b w:val="false"/>
           <w:i w:val="false"/>
           <w:caps w:val="false"/>
@@ -619,7 +642,7 @@
       <w:pPr>
         <w:pStyle w:val="TextBody"/>
         <w:bidi w:val="0"/>
-        <w:spacing w:lineRule="auto" w:line="345" w:before="0" w:after="160"/>
+        <w:spacing w:lineRule="auto" w:line="343" w:before="0" w:after="160"/>
         <w:ind w:left="0" w:right="0" w:firstLine="567"/>
         <w:jc w:val="both"/>
         <w:rPr>
@@ -631,7 +654,6 @@
       </w:pPr>
       <w:r>
         <w:rPr>
-          <w:rFonts w:ascii="Verdana" w:hAnsi="Verdana"/>
           <w:b w:val="false"/>
           <w:i w:val="false"/>
           <w:caps w:val="false"/>
@@ -651,7 +673,7 @@
       <w:pPr>
         <w:pStyle w:val="TextBody"/>
         <w:bidi w:val="0"/>
-        <w:spacing w:lineRule="auto" w:line="345" w:before="0" w:after="160"/>
+        <w:spacing w:lineRule="auto" w:line="343" w:before="0" w:after="160"/>
         <w:ind w:left="0" w:right="0" w:firstLine="567"/>
         <w:jc w:val="both"/>
         <w:rPr>
@@ -663,7 +685,6 @@
       </w:pPr>
       <w:r>
         <w:rPr>
-          <w:rFonts w:ascii="Verdana" w:hAnsi="Verdana"/>
           <w:b w:val="false"/>
           <w:i w:val="false"/>
           <w:caps w:val="false"/>
@@ -683,7 +704,7 @@
       <w:pPr>
         <w:pStyle w:val="TextBody"/>
         <w:bidi w:val="0"/>
-        <w:spacing w:lineRule="auto" w:line="345" w:before="0" w:after="160"/>
+        <w:spacing w:lineRule="auto" w:line="343" w:before="0" w:after="160"/>
         <w:ind w:left="0" w:right="0" w:firstLine="567"/>
         <w:jc w:val="both"/>
         <w:rPr>
@@ -695,7 +716,6 @@
       </w:pPr>
       <w:r>
         <w:rPr>
-          <w:rFonts w:ascii="Verdana" w:hAnsi="Verdana"/>
           <w:b w:val="false"/>
           <w:i w:val="false"/>
           <w:caps w:val="false"/>
@@ -715,7 +735,7 @@
       <w:pPr>
         <w:pStyle w:val="TextBody"/>
         <w:bidi w:val="0"/>
-        <w:spacing w:lineRule="auto" w:line="345" w:before="0" w:after="160"/>
+        <w:spacing w:lineRule="auto" w:line="343" w:before="0" w:after="160"/>
         <w:ind w:left="0" w:right="0" w:firstLine="567"/>
         <w:jc w:val="both"/>
         <w:rPr>
@@ -727,7 +747,6 @@
       </w:pPr>
       <w:r>
         <w:rPr>
-          <w:rFonts w:ascii="Verdana" w:hAnsi="Verdana"/>
           <w:b w:val="false"/>
           <w:i w:val="false"/>
           <w:caps w:val="false"/>
@@ -747,7 +766,7 @@
       <w:pPr>
         <w:pStyle w:val="TextBody"/>
         <w:bidi w:val="0"/>
-        <w:spacing w:lineRule="auto" w:line="345" w:before="0" w:after="160"/>
+        <w:spacing w:lineRule="auto" w:line="343" w:before="0" w:after="160"/>
         <w:ind w:left="0" w:right="0" w:firstLine="567"/>
         <w:jc w:val="both"/>
         <w:rPr>
@@ -772,7 +791,6 @@
       </w:r>
       <w:r>
         <w:rPr>
-          <w:rFonts w:ascii="Verdana" w:hAnsi="Verdana"/>
           <w:b w:val="false"/>
           <w:i w:val="false"/>
           <w:caps w:val="false"/>
@@ -792,7 +810,7 @@
       <w:pPr>
         <w:pStyle w:val="TextBody"/>
         <w:bidi w:val="0"/>
-        <w:spacing w:lineRule="auto" w:line="314" w:before="96" w:after="0"/>
+        <w:spacing w:lineRule="auto" w:line="312" w:before="96" w:after="0"/>
         <w:ind w:left="720" w:right="0" w:hanging="0"/>
         <w:rPr>
           <w:b w:val="false"/>
@@ -803,7 +821,6 @@
       </w:pPr>
       <w:r>
         <w:rPr>
-          <w:rFonts w:ascii="Verdana" w:hAnsi="Verdana"/>
           <w:b w:val="false"/>
           <w:i w:val="false"/>
           <w:caps w:val="false"/>
@@ -829,14 +846,18 @@
         </w:rPr>
       </w:pPr>
       <w:r>
-        <w:rPr/>
-      </w:r>
-    </w:p>
-    <w:p>
-      <w:pPr>
-        <w:pStyle w:val="TextBody"/>
-        <w:bidi w:val="0"/>
-        <w:spacing w:lineRule="auto" w:line="314" w:before="0" w:after="0"/>
+        <w:rPr>
+          <w:b w:val="false"/>
+          <w:bCs w:val="false"/>
+          <w:lang w:val="es-MX"/>
+        </w:rPr>
+      </w:r>
+    </w:p>
+    <w:p>
+      <w:pPr>
+        <w:pStyle w:val="TextBody"/>
+        <w:bidi w:val="0"/>
+        <w:spacing w:lineRule="auto" w:line="312" w:before="0" w:after="0"/>
         <w:ind w:left="720" w:right="0" w:hanging="0"/>
         <w:rPr>
           <w:b w:val="false"/>
@@ -847,7 +868,6 @@
       </w:pPr>
       <w:r>
         <w:rPr>
-          <w:rFonts w:ascii="Verdana" w:hAnsi="Verdana"/>
           <w:b w:val="false"/>
           <w:i w:val="false"/>
           <w:caps w:val="false"/>
@@ -866,7 +886,7 @@
       <w:pPr>
         <w:pStyle w:val="TextBody"/>
         <w:bidi w:val="0"/>
-        <w:spacing w:lineRule="auto" w:line="314" w:before="0" w:after="0"/>
+        <w:spacing w:lineRule="auto" w:line="312" w:before="0" w:after="0"/>
         <w:ind w:left="720" w:right="0" w:hanging="0"/>
         <w:rPr>
           <w:b w:val="false"/>
@@ -877,7 +897,6 @@
       </w:pPr>
       <w:r>
         <w:rPr>
-          <w:rFonts w:ascii="Verdana" w:hAnsi="Verdana"/>
           <w:b w:val="false"/>
           <w:i w:val="false"/>
           <w:caps w:val="false"/>
@@ -896,7 +915,7 @@
       <w:pPr>
         <w:pStyle w:val="TextBody"/>
         <w:bidi w:val="0"/>
-        <w:spacing w:lineRule="auto" w:line="314" w:before="0" w:after="0"/>
+        <w:spacing w:lineRule="auto" w:line="312" w:before="0" w:after="0"/>
         <w:ind w:left="720" w:right="0" w:hanging="0"/>
         <w:rPr>
           <w:b w:val="false"/>
@@ -907,7 +926,6 @@
       </w:pPr>
       <w:r>
         <w:rPr>
-          <w:rFonts w:ascii="Verdana" w:hAnsi="Verdana"/>
           <w:b w:val="false"/>
           <w:i w:val="false"/>
           <w:caps w:val="false"/>
@@ -933,14 +951,18 @@
         </w:rPr>
       </w:pPr>
       <w:r>
-        <w:rPr/>
-      </w:r>
-    </w:p>
-    <w:p>
-      <w:pPr>
-        <w:pStyle w:val="TextBody"/>
-        <w:bidi w:val="0"/>
-        <w:spacing w:lineRule="auto" w:line="314" w:before="0" w:after="0"/>
+        <w:rPr>
+          <w:b w:val="false"/>
+          <w:bCs w:val="false"/>
+          <w:lang w:val="es-MX"/>
+        </w:rPr>
+      </w:r>
+    </w:p>
+    <w:p>
+      <w:pPr>
+        <w:pStyle w:val="TextBody"/>
+        <w:bidi w:val="0"/>
+        <w:spacing w:lineRule="auto" w:line="312" w:before="0" w:after="0"/>
         <w:ind w:left="720" w:right="0" w:hanging="0"/>
         <w:rPr>
           <w:b w:val="false"/>
@@ -951,7 +973,6 @@
       </w:pPr>
       <w:r>
         <w:rPr>
-          <w:rFonts w:ascii="Verdana" w:hAnsi="Verdana"/>
           <w:b w:val="false"/>
           <w:i w:val="false"/>
           <w:caps w:val="false"/>
@@ -977,7 +998,11 @@
         </w:rPr>
       </w:pPr>
       <w:r>
-        <w:rPr/>
+        <w:rPr>
+          <w:b w:val="false"/>
+          <w:bCs w:val="false"/>
+          <w:lang w:val="es-MX"/>
+        </w:rPr>
       </w:r>
     </w:p>
     <w:p>
@@ -987,13 +1012,12 @@
           <w:ilvl w:val="0"/>
           <w:numId w:val="2"/>
         </w:numPr>
-        <w:pBdr/>
         <w:tabs>
           <w:tab w:val="clear" w:pos="720"/>
           <w:tab w:val="left" w:pos="0" w:leader="none"/>
         </w:tabs>
         <w:bidi w:val="0"/>
-        <w:spacing w:lineRule="auto" w:line="314" w:before="0" w:after="0"/>
+        <w:spacing w:lineRule="auto" w:line="312" w:before="0" w:after="0"/>
         <w:ind w:left="707" w:right="0" w:hanging="283"/>
         <w:rPr>
           <w:b w:val="false"/>
@@ -1004,7 +1028,6 @@
       </w:pPr>
       <w:r>
         <w:rPr>
-          <w:rFonts w:ascii="Verdana" w:hAnsi="Verdana"/>
           <w:b/>
           <w:i w:val="false"/>
           <w:caps w:val="false"/>
@@ -1022,6 +1045,13 @@
     <w:p>
       <w:pPr>
         <w:pStyle w:val="TextBody"/>
+        <w:tabs>
+          <w:tab w:val="clear" w:pos="720"/>
+          <w:tab w:val="left" w:pos="0" w:leader="none"/>
+        </w:tabs>
+        <w:bidi w:val="0"/>
+        <w:spacing w:lineRule="auto" w:line="312" w:before="0" w:after="0"/>
+        <w:ind w:left="707" w:right="0" w:hanging="283"/>
         <w:rPr>
           <w:b w:val="false"/>
           <w:b w:val="false"/>
@@ -1031,6 +1061,94 @@
       </w:pPr>
       <w:r>
         <w:rPr/>
+      </w:r>
+    </w:p>
+    <w:p>
+      <w:pPr>
+        <w:pStyle w:val="TextBody"/>
+        <w:tabs>
+          <w:tab w:val="clear" w:pos="720"/>
+          <w:tab w:val="left" w:pos="0" w:leader="none"/>
+        </w:tabs>
+        <w:bidi w:val="0"/>
+        <w:spacing w:lineRule="auto" w:line="312" w:before="0" w:after="0"/>
+        <w:ind w:left="707" w:right="0" w:hanging="283"/>
+        <w:rPr>
+          <w:b w:val="false"/>
+          <w:b w:val="false"/>
+          <w:bCs w:val="false"/>
+          <w:lang w:val="es-MX"/>
+        </w:rPr>
+      </w:pPr>
+      <w:r>
+        <w:rPr>
+          <w:b w:val="false"/>
+          <w:bCs w:val="false"/>
+          <w:i w:val="false"/>
+          <w:caps w:val="false"/>
+          <w:smallCaps w:val="false"/>
+          <w:strike w:val="false"/>
+          <w:dstrike w:val="false"/>
+          <w:color w:val="000000"/>
+          <w:sz w:val="20"/>
+          <w:u w:val="none"/>
+          <w:effect w:val="none"/>
+          <w:lang w:val="es-MX"/>
+        </w:rPr>
+        <w:t>Google TPU</w:t>
+      </w:r>
+    </w:p>
+    <w:p>
+      <w:pPr>
+        <w:pStyle w:val="TextBody"/>
+        <w:tabs>
+          <w:tab w:val="clear" w:pos="720"/>
+          <w:tab w:val="left" w:pos="0" w:leader="none"/>
+        </w:tabs>
+        <w:bidi w:val="0"/>
+        <w:spacing w:lineRule="auto" w:line="312" w:before="0" w:after="0"/>
+        <w:ind w:right="0" w:hanging="0"/>
+        <w:rPr>
+          <w:b w:val="false"/>
+          <w:b w:val="false"/>
+          <w:bCs w:val="false"/>
+          <w:lang w:val="es-MX"/>
+        </w:rPr>
+      </w:pPr>
+      <w:r>
+        <w:rPr>
+          <w:b w:val="false"/>
+          <w:bCs w:val="false"/>
+          <w:i w:val="false"/>
+          <w:caps w:val="false"/>
+          <w:smallCaps w:val="false"/>
+          <w:strike w:val="false"/>
+          <w:dstrike w:val="false"/>
+          <w:color w:val="000000"/>
+          <w:sz w:val="20"/>
+          <w:u w:val="none"/>
+          <w:effect w:val="none"/>
+          <w:lang w:val="es-MX"/>
+        </w:rPr>
+        <w:t>La ley de Moore se esta muriendo. </w:t>
+      </w:r>
+    </w:p>
+    <w:p>
+      <w:pPr>
+        <w:pStyle w:val="TextBody"/>
+        <w:rPr>
+          <w:b w:val="false"/>
+          <w:b w:val="false"/>
+          <w:bCs w:val="false"/>
+          <w:lang w:val="es-MX"/>
+        </w:rPr>
+      </w:pPr>
+      <w:r>
+        <w:rPr>
+          <w:b w:val="false"/>
+          <w:bCs w:val="false"/>
+          <w:lang w:val="es-MX"/>
+        </w:rPr>
       </w:r>
     </w:p>
     <w:p>
@@ -1040,13 +1158,12 @@
           <w:ilvl w:val="0"/>
           <w:numId w:val="3"/>
         </w:numPr>
-        <w:pBdr/>
         <w:tabs>
           <w:tab w:val="clear" w:pos="720"/>
           <w:tab w:val="left" w:pos="0" w:leader="none"/>
         </w:tabs>
         <w:bidi w:val="0"/>
-        <w:spacing w:lineRule="auto" w:line="314" w:before="0" w:after="0"/>
+        <w:spacing w:lineRule="auto" w:line="312" w:before="0" w:after="0"/>
         <w:ind w:left="707" w:right="0" w:hanging="283"/>
         <w:rPr>
           <w:b w:val="false"/>
@@ -1057,7 +1174,6 @@
       </w:pPr>
       <w:r>
         <w:rPr>
-          <w:rFonts w:ascii="Verdana" w:hAnsi="Verdana"/>
           <w:b/>
           <w:i w:val="false"/>
           <w:caps w:val="false"/>
@@ -1083,14 +1199,18 @@
         </w:rPr>
       </w:pPr>
       <w:r>
-        <w:rPr/>
-      </w:r>
-    </w:p>
-    <w:p>
-      <w:pPr>
-        <w:pStyle w:val="TextBody"/>
-        <w:bidi w:val="0"/>
-        <w:spacing w:lineRule="auto" w:line="314" w:before="96" w:after="48"/>
+        <w:rPr>
+          <w:b w:val="false"/>
+          <w:bCs w:val="false"/>
+          <w:lang w:val="es-MX"/>
+        </w:rPr>
+      </w:r>
+    </w:p>
+    <w:p>
+      <w:pPr>
+        <w:pStyle w:val="TextBody"/>
+        <w:bidi w:val="0"/>
+        <w:spacing w:lineRule="auto" w:line="312" w:before="96" w:after="48"/>
         <w:rPr>
           <w:b w:val="false"/>
           <w:b w:val="false"/>
@@ -1155,14 +1275,18 @@
         </w:rPr>
       </w:pPr>
       <w:r>
-        <w:rPr/>
-      </w:r>
-    </w:p>
-    <w:p>
-      <w:pPr>
-        <w:pStyle w:val="TextBody"/>
-        <w:bidi w:val="0"/>
-        <w:spacing w:lineRule="auto" w:line="314" w:before="0" w:after="0"/>
+        <w:rPr>
+          <w:b w:val="false"/>
+          <w:bCs w:val="false"/>
+          <w:lang w:val="es-MX"/>
+        </w:rPr>
+      </w:r>
+    </w:p>
+    <w:p>
+      <w:pPr>
+        <w:pStyle w:val="TextBody"/>
+        <w:bidi w:val="0"/>
+        <w:spacing w:lineRule="auto" w:line="312" w:before="0" w:after="0"/>
         <w:ind w:left="720" w:right="0" w:hanging="0"/>
         <w:rPr>
           <w:b w:val="false"/>
@@ -1173,7 +1297,6 @@
       </w:pPr>
       <w:r>
         <w:rPr>
-          <w:rFonts w:ascii="Verdana" w:hAnsi="Verdana"/>
           <w:b w:val="false"/>
           <w:i w:val="false"/>
           <w:caps w:val="false"/>
@@ -1199,14 +1322,18 @@
         </w:rPr>
       </w:pPr>
       <w:r>
-        <w:rPr/>
-      </w:r>
-    </w:p>
-    <w:p>
-      <w:pPr>
-        <w:pStyle w:val="TextBody"/>
-        <w:bidi w:val="0"/>
-        <w:spacing w:lineRule="auto" w:line="314" w:before="0" w:after="0"/>
+        <w:rPr>
+          <w:b w:val="false"/>
+          <w:bCs w:val="false"/>
+          <w:lang w:val="es-MX"/>
+        </w:rPr>
+      </w:r>
+    </w:p>
+    <w:p>
+      <w:pPr>
+        <w:pStyle w:val="TextBody"/>
+        <w:bidi w:val="0"/>
+        <w:spacing w:lineRule="auto" w:line="312" w:before="0" w:after="0"/>
         <w:ind w:left="720" w:right="0" w:hanging="0"/>
         <w:rPr>
           <w:b w:val="false"/>
@@ -1217,7 +1344,6 @@
       </w:pPr>
       <w:r>
         <w:rPr>
-          <w:rFonts w:ascii="Verdana" w:hAnsi="Verdana"/>
           <w:b w:val="false"/>
           <w:i w:val="false"/>
           <w:caps w:val="false"/>
@@ -1243,14 +1369,18 @@
         </w:rPr>
       </w:pPr>
       <w:r>
-        <w:rPr/>
-      </w:r>
-    </w:p>
-    <w:p>
-      <w:pPr>
-        <w:pStyle w:val="TextBody"/>
-        <w:bidi w:val="0"/>
-        <w:spacing w:lineRule="auto" w:line="314" w:before="0" w:after="0"/>
+        <w:rPr>
+          <w:b w:val="false"/>
+          <w:bCs w:val="false"/>
+          <w:lang w:val="es-MX"/>
+        </w:rPr>
+      </w:r>
+    </w:p>
+    <w:p>
+      <w:pPr>
+        <w:pStyle w:val="TextBody"/>
+        <w:bidi w:val="0"/>
+        <w:spacing w:lineRule="auto" w:line="312" w:before="0" w:after="0"/>
         <w:ind w:left="720" w:right="0" w:hanging="0"/>
         <w:rPr>
           <w:b w:val="false"/>
@@ -1261,7 +1391,6 @@
       </w:pPr>
       <w:r>
         <w:rPr>
-          <w:rFonts w:ascii="Verdana" w:hAnsi="Verdana"/>
           <w:b w:val="false"/>
           <w:i w:val="false"/>
           <w:caps w:val="false"/>
@@ -1287,14 +1416,18 @@
         </w:rPr>
       </w:pPr>
       <w:r>
-        <w:rPr/>
-      </w:r>
-    </w:p>
-    <w:p>
-      <w:pPr>
-        <w:pStyle w:val="TextBody"/>
-        <w:bidi w:val="0"/>
-        <w:spacing w:lineRule="auto" w:line="314" w:before="0" w:after="0"/>
+        <w:rPr>
+          <w:b w:val="false"/>
+          <w:bCs w:val="false"/>
+          <w:lang w:val="es-MX"/>
+        </w:rPr>
+      </w:r>
+    </w:p>
+    <w:p>
+      <w:pPr>
+        <w:pStyle w:val="TextBody"/>
+        <w:bidi w:val="0"/>
+        <w:spacing w:lineRule="auto" w:line="312" w:before="0" w:after="0"/>
         <w:ind w:left="720" w:right="0" w:hanging="0"/>
         <w:rPr>
           <w:b w:val="false"/>
@@ -1305,7 +1438,6 @@
       </w:pPr>
       <w:r>
         <w:rPr>
-          <w:rFonts w:ascii="Verdana" w:hAnsi="Verdana"/>
           <w:b w:val="false"/>
           <w:i w:val="false"/>
           <w:caps w:val="false"/>
@@ -1331,14 +1463,18 @@
         </w:rPr>
       </w:pPr>
       <w:r>
-        <w:rPr/>
-      </w:r>
-    </w:p>
-    <w:p>
-      <w:pPr>
-        <w:pStyle w:val="TextBody"/>
-        <w:bidi w:val="0"/>
-        <w:spacing w:lineRule="auto" w:line="345" w:before="0" w:after="160"/>
+        <w:rPr>
+          <w:b w:val="false"/>
+          <w:bCs w:val="false"/>
+          <w:lang w:val="es-MX"/>
+        </w:rPr>
+      </w:r>
+    </w:p>
+    <w:p>
+      <w:pPr>
+        <w:pStyle w:val="TextBody"/>
+        <w:bidi w:val="0"/>
+        <w:spacing w:lineRule="auto" w:line="343" w:before="0" w:after="160"/>
         <w:ind w:left="0" w:right="0" w:firstLine="567"/>
         <w:jc w:val="both"/>
         <w:rPr>
@@ -1350,7 +1486,6 @@
       </w:pPr>
       <w:r>
         <w:rPr>
-          <w:rFonts w:ascii="Verdana" w:hAnsi="Verdana"/>
           <w:b w:val="false"/>
           <w:i w:val="false"/>
           <w:caps w:val="false"/>
@@ -1377,24 +1512,27 @@
         </w:rPr>
       </w:pPr>
       <w:r>
-        <w:rPr/>
-      </w:r>
-    </w:p>
-    <w:p>
-      <w:pPr>
-        <w:pStyle w:val="TextBody"/>
-        <w:bidi w:val="0"/>
-        <w:spacing w:lineRule="auto" w:line="314" w:before="96" w:after="48"/>
-        <w:rPr>
-          <w:b w:val="false"/>
-          <w:b w:val="false"/>
-          <w:bCs w:val="false"/>
-          <w:lang w:val="es-MX"/>
-        </w:rPr>
-      </w:pPr>
-      <w:r>
-        <w:rPr>
-          <w:rFonts w:ascii="Verdana" w:hAnsi="Verdana"/>
+        <w:rPr>
+          <w:b w:val="false"/>
+          <w:bCs w:val="false"/>
+          <w:lang w:val="es-MX"/>
+        </w:rPr>
+      </w:r>
+    </w:p>
+    <w:p>
+      <w:pPr>
+        <w:pStyle w:val="TextBody"/>
+        <w:bidi w:val="0"/>
+        <w:spacing w:lineRule="auto" w:line="312" w:before="96" w:after="48"/>
+        <w:rPr>
+          <w:b w:val="false"/>
+          <w:b w:val="false"/>
+          <w:bCs w:val="false"/>
+          <w:lang w:val="es-MX"/>
+        </w:rPr>
+      </w:pPr>
+      <w:r>
+        <w:rPr>
           <w:b w:val="false"/>
           <w:i w:val="false"/>
           <w:caps w:val="false"/>
@@ -1421,7 +1559,11 @@
         </w:rPr>
       </w:pPr>
       <w:r>
-        <w:rPr/>
+        <w:rPr>
+          <w:b w:val="false"/>
+          <w:bCs w:val="false"/>
+          <w:lang w:val="es-MX"/>
+        </w:rPr>
       </w:r>
     </w:p>
     <w:p>
@@ -1431,13 +1573,12 @@
           <w:ilvl w:val="0"/>
           <w:numId w:val="4"/>
         </w:numPr>
-        <w:pBdr/>
         <w:tabs>
           <w:tab w:val="clear" w:pos="720"/>
           <w:tab w:val="left" w:pos="0" w:leader="none"/>
         </w:tabs>
         <w:bidi w:val="0"/>
-        <w:spacing w:lineRule="auto" w:line="314" w:before="0" w:after="0"/>
+        <w:spacing w:lineRule="auto" w:line="312" w:before="0" w:after="0"/>
         <w:ind w:left="707" w:right="0" w:hanging="283"/>
         <w:rPr>
           <w:b w:val="false"/>
@@ -1448,7 +1589,6 @@
       </w:pPr>
       <w:r>
         <w:rPr>
-          <w:rFonts w:ascii="Verdana" w:hAnsi="Verdana"/>
           <w:b/>
           <w:i w:val="false"/>
           <w:caps w:val="false"/>
@@ -1474,24 +1614,27 @@
         </w:rPr>
       </w:pPr>
       <w:r>
-        <w:rPr/>
-      </w:r>
-    </w:p>
-    <w:p>
-      <w:pPr>
-        <w:pStyle w:val="TextBody"/>
-        <w:bidi w:val="0"/>
-        <w:spacing w:lineRule="auto" w:line="314" w:before="96" w:after="48"/>
-        <w:rPr>
-          <w:b w:val="false"/>
-          <w:b w:val="false"/>
-          <w:bCs w:val="false"/>
-          <w:lang w:val="es-MX"/>
-        </w:rPr>
-      </w:pPr>
-      <w:r>
-        <w:rPr>
-          <w:rFonts w:ascii="Verdana" w:hAnsi="Verdana"/>
+        <w:rPr>
+          <w:b w:val="false"/>
+          <w:bCs w:val="false"/>
+          <w:lang w:val="es-MX"/>
+        </w:rPr>
+      </w:r>
+    </w:p>
+    <w:p>
+      <w:pPr>
+        <w:pStyle w:val="TextBody"/>
+        <w:bidi w:val="0"/>
+        <w:spacing w:lineRule="auto" w:line="312" w:before="96" w:after="48"/>
+        <w:rPr>
+          <w:b w:val="false"/>
+          <w:b w:val="false"/>
+          <w:bCs w:val="false"/>
+          <w:lang w:val="es-MX"/>
+        </w:rPr>
+      </w:pPr>
+      <w:r>
+        <w:rPr>
           <w:b w:val="false"/>
           <w:i w:val="false"/>
           <w:caps w:val="false"/>
@@ -1518,14 +1661,18 @@
         </w:rPr>
       </w:pPr>
       <w:r>
-        <w:rPr/>
-      </w:r>
-    </w:p>
-    <w:p>
-      <w:pPr>
-        <w:pStyle w:val="TextBody"/>
-        <w:bidi w:val="0"/>
-        <w:spacing w:lineRule="auto" w:line="314" w:before="0" w:after="0"/>
+        <w:rPr>
+          <w:b w:val="false"/>
+          <w:bCs w:val="false"/>
+          <w:lang w:val="es-MX"/>
+        </w:rPr>
+      </w:r>
+    </w:p>
+    <w:p>
+      <w:pPr>
+        <w:pStyle w:val="TextBody"/>
+        <w:bidi w:val="0"/>
+        <w:spacing w:lineRule="auto" w:line="312" w:before="0" w:after="0"/>
         <w:ind w:left="720" w:right="0" w:hanging="0"/>
         <w:rPr>
           <w:b w:val="false"/>
@@ -1536,7 +1683,6 @@
       </w:pPr>
       <w:r>
         <w:rPr>
-          <w:rFonts w:ascii="Verdana" w:hAnsi="Verdana"/>
           <w:b w:val="false"/>
           <w:i w:val="false"/>
           <w:caps w:val="false"/>
@@ -1562,14 +1708,18 @@
         </w:rPr>
       </w:pPr>
       <w:r>
-        <w:rPr/>
-      </w:r>
-    </w:p>
-    <w:p>
-      <w:pPr>
-        <w:pStyle w:val="TextBody"/>
-        <w:bidi w:val="0"/>
-        <w:spacing w:lineRule="auto" w:line="345" w:before="0" w:after="160"/>
+        <w:rPr>
+          <w:b w:val="false"/>
+          <w:bCs w:val="false"/>
+          <w:lang w:val="es-MX"/>
+        </w:rPr>
+      </w:r>
+    </w:p>
+    <w:p>
+      <w:pPr>
+        <w:pStyle w:val="TextBody"/>
+        <w:bidi w:val="0"/>
+        <w:spacing w:lineRule="auto" w:line="343" w:before="0" w:after="160"/>
         <w:ind w:left="0" w:right="0" w:firstLine="567"/>
         <w:jc w:val="both"/>
         <w:rPr>
@@ -1581,7 +1731,6 @@
       </w:pPr>
       <w:r>
         <w:rPr>
-          <w:rFonts w:ascii="Verdana" w:hAnsi="Verdana"/>
           <w:b w:val="false"/>
           <w:i w:val="false"/>
           <w:caps w:val="false"/>
@@ -1608,14 +1757,18 @@
         </w:rPr>
       </w:pPr>
       <w:r>
-        <w:rPr/>
-      </w:r>
-    </w:p>
-    <w:p>
-      <w:pPr>
-        <w:pStyle w:val="TextBody"/>
-        <w:bidi w:val="0"/>
-        <w:spacing w:lineRule="auto" w:line="345" w:before="0" w:after="160"/>
+        <w:rPr>
+          <w:b w:val="false"/>
+          <w:bCs w:val="false"/>
+          <w:lang w:val="es-MX"/>
+        </w:rPr>
+      </w:r>
+    </w:p>
+    <w:p>
+      <w:pPr>
+        <w:pStyle w:val="TextBody"/>
+        <w:bidi w:val="0"/>
+        <w:spacing w:lineRule="auto" w:line="343" w:before="0" w:after="160"/>
         <w:ind w:left="0" w:right="0" w:firstLine="567"/>
         <w:jc w:val="both"/>
         <w:rPr>
@@ -1627,7 +1780,6 @@
       </w:pPr>
       <w:r>
         <w:rPr>
-          <w:rFonts w:ascii="Verdana" w:hAnsi="Verdana"/>
           <w:b w:val="false"/>
           <w:i w:val="false"/>
           <w:caps w:val="false"/>
@@ -1647,7 +1799,7 @@
       <w:pPr>
         <w:pStyle w:val="TextBody"/>
         <w:bidi w:val="0"/>
-        <w:spacing w:lineRule="auto" w:line="345" w:before="0" w:after="160"/>
+        <w:spacing w:lineRule="auto" w:line="343" w:before="0" w:after="160"/>
         <w:ind w:left="0" w:right="0" w:firstLine="567"/>
         <w:jc w:val="both"/>
         <w:rPr>
@@ -1659,7 +1811,6 @@
       </w:pPr>
       <w:r>
         <w:rPr>
-          <w:rFonts w:ascii="Verdana" w:hAnsi="Verdana"/>
           <w:b w:val="false"/>
           <w:i w:val="false"/>
           <w:caps w:val="false"/>
@@ -1686,7 +1837,11 @@
         </w:rPr>
       </w:pPr>
       <w:r>
-        <w:rPr/>
+        <w:rPr>
+          <w:b w:val="false"/>
+          <w:bCs w:val="false"/>
+          <w:lang w:val="es-MX"/>
+        </w:rPr>
       </w:r>
     </w:p>
     <w:p>
@@ -1696,13 +1851,12 @@
           <w:ilvl w:val="0"/>
           <w:numId w:val="5"/>
         </w:numPr>
-        <w:pBdr/>
         <w:tabs>
           <w:tab w:val="clear" w:pos="720"/>
           <w:tab w:val="left" w:pos="0" w:leader="none"/>
         </w:tabs>
         <w:bidi w:val="0"/>
-        <w:spacing w:lineRule="auto" w:line="314" w:before="0" w:after="0"/>
+        <w:spacing w:lineRule="auto" w:line="312" w:before="0" w:after="0"/>
         <w:ind w:left="707" w:right="0" w:hanging="283"/>
         <w:rPr>
           <w:b w:val="false"/>
@@ -1713,7 +1867,6 @@
       </w:pPr>
       <w:r>
         <w:rPr>
-          <w:rFonts w:ascii="Verdana" w:hAnsi="Verdana"/>
           <w:b/>
           <w:i w:val="false"/>
           <w:caps w:val="false"/>
@@ -1739,31 +1892,27 @@
         </w:rPr>
       </w:pPr>
       <w:r>
+        <w:rPr>
+          <w:b w:val="false"/>
+          <w:bCs w:val="false"/>
+          <w:lang w:val="es-MX"/>
+        </w:rPr>
+      </w:r>
+    </w:p>
+    <w:p>
+      <w:pPr>
+        <w:pStyle w:val="TextBody"/>
+        <w:bidi w:val="0"/>
+        <w:spacing w:lineRule="auto" w:line="312" w:before="96" w:after="48"/>
+        <w:rPr>
+          <w:b w:val="false"/>
+          <w:b w:val="false"/>
+          <w:bCs w:val="false"/>
+          <w:lang w:val="es-MX"/>
+        </w:rPr>
+      </w:pPr>
+      <w:r>
         <w:rPr/>
-      </w:r>
-    </w:p>
-    <w:p>
-      <w:pPr>
-        <w:pStyle w:val="TextBody"/>
-        <w:bidi w:val="0"/>
-        <w:spacing w:lineRule="auto" w:line="314" w:before="96" w:after="48"/>
-        <w:rPr>
-          <w:b w:val="false"/>
-          <w:b w:val="false"/>
-          <w:bCs w:val="false"/>
-          <w:lang w:val="es-MX"/>
-        </w:rPr>
-      </w:pPr>
-      <w:r>
-        <w:rPr>
-          <w:caps w:val="false"/>
-          <w:smallCaps w:val="false"/>
-          <w:strike w:val="false"/>
-          <w:dstrike w:val="false"/>
-          <w:color w:val="000000"/>
-          <w:u w:val="none"/>
-          <w:effect w:val="none"/>
-        </w:rPr>
         <w:drawing>
           <wp:inline distT="0" distB="0" distL="0" distR="0">
             <wp:extent cx="4419600" cy="904875"/>
@@ -1814,7 +1963,11 @@
         </w:rPr>
       </w:pPr>
       <w:r>
-        <w:rPr/>
+        <w:rPr>
+          <w:b w:val="false"/>
+          <w:bCs w:val="false"/>
+          <w:lang w:val="es-MX"/>
+        </w:rPr>
       </w:r>
     </w:p>
     <w:p>
@@ -1824,13 +1977,12 @@
           <w:ilvl w:val="0"/>
           <w:numId w:val="6"/>
         </w:numPr>
-        <w:pBdr/>
         <w:tabs>
           <w:tab w:val="clear" w:pos="720"/>
           <w:tab w:val="left" w:pos="0" w:leader="none"/>
         </w:tabs>
         <w:bidi w:val="0"/>
-        <w:spacing w:lineRule="auto" w:line="314" w:before="0" w:after="48"/>
+        <w:spacing w:lineRule="auto" w:line="312" w:before="0" w:after="48"/>
         <w:ind w:left="707" w:right="0" w:hanging="283"/>
         <w:rPr>
           <w:b w:val="false"/>
@@ -1841,7 +1993,6 @@
       </w:pPr>
       <w:r>
         <w:rPr>
-          <w:rFonts w:ascii="Verdana" w:hAnsi="Verdana"/>
           <w:b/>
           <w:i w:val="false"/>
           <w:caps w:val="false"/>
@@ -1860,17 +2011,16 @@
       <w:pPr>
         <w:pStyle w:val="TextBody"/>
         <w:bidi w:val="0"/>
-        <w:spacing w:lineRule="auto" w:line="314" w:before="96" w:after="48"/>
-        <w:rPr>
-          <w:b w:val="false"/>
-          <w:b w:val="false"/>
-          <w:bCs w:val="false"/>
-          <w:lang w:val="es-MX"/>
-        </w:rPr>
-      </w:pPr>
-      <w:r>
-        <w:rPr>
-          <w:rFonts w:ascii="Verdana" w:hAnsi="Verdana"/>
+        <w:spacing w:lineRule="auto" w:line="312" w:before="96" w:after="48"/>
+        <w:rPr>
+          <w:b w:val="false"/>
+          <w:b w:val="false"/>
+          <w:bCs w:val="false"/>
+          <w:lang w:val="es-MX"/>
+        </w:rPr>
+      </w:pPr>
+      <w:r>
+        <w:rPr>
           <w:b w:val="false"/>
           <w:i w:val="false"/>
           <w:caps w:val="false"/>
@@ -1889,17 +2039,16 @@
       <w:pPr>
         <w:pStyle w:val="TextBody"/>
         <w:bidi w:val="0"/>
-        <w:spacing w:lineRule="auto" w:line="314" w:before="96" w:after="0"/>
-        <w:rPr>
-          <w:b w:val="false"/>
-          <w:b w:val="false"/>
-          <w:bCs w:val="false"/>
-          <w:lang w:val="es-MX"/>
-        </w:rPr>
-      </w:pPr>
-      <w:r>
-        <w:rPr>
-          <w:rFonts w:ascii="Verdana" w:hAnsi="Verdana"/>
+        <w:spacing w:lineRule="auto" w:line="312" w:before="96" w:after="0"/>
+        <w:rPr>
+          <w:b w:val="false"/>
+          <w:b w:val="false"/>
+          <w:bCs w:val="false"/>
+          <w:lang w:val="es-MX"/>
+        </w:rPr>
+      </w:pPr>
+      <w:r>
+        <w:rPr>
           <w:b w:val="false"/>
           <w:i w:val="false"/>
           <w:caps w:val="false"/>
@@ -1926,7 +2075,11 @@
         </w:rPr>
       </w:pPr>
       <w:r>
-        <w:rPr/>
+        <w:rPr>
+          <w:b w:val="false"/>
+          <w:bCs w:val="false"/>
+          <w:lang w:val="es-MX"/>
+        </w:rPr>
       </w:r>
     </w:p>
     <w:p>
@@ -1943,7 +2096,6 @@
       </w:pPr>
       <w:r>
         <w:rPr>
-          <w:rFonts w:ascii="Verdana" w:hAnsi="Verdana"/>
           <w:b w:val="false"/>
           <w:i w:val="false"/>
           <w:caps w:val="false"/>
@@ -1970,32 +2122,27 @@
         </w:rPr>
       </w:pPr>
       <w:r>
+        <w:rPr>
+          <w:b w:val="false"/>
+          <w:bCs w:val="false"/>
+          <w:lang w:val="es-MX"/>
+        </w:rPr>
+      </w:r>
+    </w:p>
+    <w:p>
+      <w:pPr>
+        <w:pStyle w:val="TextBody"/>
+        <w:bidi w:val="0"/>
+        <w:spacing w:lineRule="auto" w:line="396" w:before="0" w:after="0"/>
+        <w:rPr>
+          <w:b w:val="false"/>
+          <w:b w:val="false"/>
+          <w:bCs w:val="false"/>
+          <w:lang w:val="es-MX"/>
+        </w:rPr>
+      </w:pPr>
+      <w:r>
         <w:rPr/>
-      </w:r>
-    </w:p>
-    <w:p>
-      <w:pPr>
-        <w:pStyle w:val="TextBody"/>
-        <w:bidi w:val="0"/>
-        <w:spacing w:lineRule="auto" w:line="396" w:before="0" w:after="0"/>
-        <w:rPr>
-          <w:b w:val="false"/>
-          <w:b w:val="false"/>
-          <w:bCs w:val="false"/>
-          <w:lang w:val="es-MX"/>
-        </w:rPr>
-      </w:pPr>
-      <w:r>
-        <w:rPr>
-          <w:caps w:val="false"/>
-          <w:smallCaps w:val="false"/>
-          <w:strike w:val="false"/>
-          <w:dstrike w:val="false"/>
-          <w:color w:val="000000"/>
-          <w:highlight w:val="yellow"/>
-          <w:u w:val="none"/>
-          <w:effect w:val="none"/>
-        </w:rPr>
         <w:drawing>
           <wp:inline distT="0" distB="0" distL="0" distR="0">
             <wp:extent cx="4838700" cy="923925"/>
@@ -2054,7 +2201,7 @@
       <w:pPr>
         <w:pStyle w:val="TextBody"/>
         <w:bidi w:val="0"/>
-        <w:spacing w:lineRule="auto" w:line="314" w:before="0" w:after="0"/>
+        <w:spacing w:lineRule="auto" w:line="312" w:before="0" w:after="0"/>
         <w:ind w:left="720" w:right="0" w:hanging="0"/>
         <w:rPr>
           <w:b w:val="false"/>
@@ -2065,7 +2212,6 @@
       </w:pPr>
       <w:r>
         <w:rPr>
-          <w:rFonts w:ascii="Verdana" w:hAnsi="Verdana"/>
           <w:b w:val="false"/>
           <w:i w:val="false"/>
           <w:caps w:val="false"/>
@@ -2091,14 +2237,18 @@
         </w:rPr>
       </w:pPr>
       <w:r>
-        <w:rPr/>
-      </w:r>
-    </w:p>
-    <w:p>
-      <w:pPr>
-        <w:pStyle w:val="TextBody"/>
-        <w:bidi w:val="0"/>
-        <w:spacing w:lineRule="auto" w:line="345" w:before="0" w:after="160"/>
+        <w:rPr>
+          <w:b w:val="false"/>
+          <w:bCs w:val="false"/>
+          <w:lang w:val="es-MX"/>
+        </w:rPr>
+      </w:r>
+    </w:p>
+    <w:p>
+      <w:pPr>
+        <w:pStyle w:val="TextBody"/>
+        <w:bidi w:val="0"/>
+        <w:spacing w:lineRule="auto" w:line="343" w:before="0" w:after="160"/>
         <w:ind w:left="0" w:right="0" w:firstLine="567"/>
         <w:jc w:val="both"/>
         <w:rPr>
@@ -2110,7 +2260,6 @@
       </w:pPr>
       <w:r>
         <w:rPr>
-          <w:rFonts w:ascii="Verdana" w:hAnsi="Verdana"/>
           <w:b w:val="false"/>
           <w:i w:val="false"/>
           <w:caps w:val="false"/>
@@ -2137,7 +2286,11 @@
         </w:rPr>
       </w:pPr>
       <w:r>
-        <w:rPr/>
+        <w:rPr>
+          <w:b w:val="false"/>
+          <w:bCs w:val="false"/>
+          <w:lang w:val="es-MX"/>
+        </w:rPr>
       </w:r>
     </w:p>
     <w:p>
@@ -2147,13 +2300,12 @@
           <w:ilvl w:val="0"/>
           <w:numId w:val="7"/>
         </w:numPr>
-        <w:pBdr/>
         <w:tabs>
           <w:tab w:val="clear" w:pos="720"/>
           <w:tab w:val="left" w:pos="0" w:leader="none"/>
         </w:tabs>
         <w:bidi w:val="0"/>
-        <w:spacing w:lineRule="auto" w:line="314" w:before="0" w:after="0"/>
+        <w:spacing w:lineRule="auto" w:line="312" w:before="0" w:after="0"/>
         <w:ind w:left="707" w:right="0" w:hanging="283"/>
         <w:rPr>
           <w:b w:val="false"/>
@@ -2164,7 +2316,6 @@
       </w:pPr>
       <w:r>
         <w:rPr>
-          <w:rFonts w:ascii="Verdana" w:hAnsi="Verdana"/>
           <w:b/>
           <w:i w:val="false"/>
           <w:caps w:val="false"/>
@@ -2190,24 +2341,27 @@
         </w:rPr>
       </w:pPr>
       <w:r>
-        <w:rPr/>
-      </w:r>
-    </w:p>
-    <w:p>
-      <w:pPr>
-        <w:pStyle w:val="TextBody"/>
-        <w:bidi w:val="0"/>
-        <w:spacing w:lineRule="auto" w:line="314" w:before="96" w:after="48"/>
-        <w:rPr>
-          <w:b w:val="false"/>
-          <w:b w:val="false"/>
-          <w:bCs w:val="false"/>
-          <w:lang w:val="es-MX"/>
-        </w:rPr>
-      </w:pPr>
-      <w:r>
-        <w:rPr>
-          <w:rFonts w:ascii="Verdana" w:hAnsi="Verdana"/>
+        <w:rPr>
+          <w:b w:val="false"/>
+          <w:bCs w:val="false"/>
+          <w:lang w:val="es-MX"/>
+        </w:rPr>
+      </w:r>
+    </w:p>
+    <w:p>
+      <w:pPr>
+        <w:pStyle w:val="TextBody"/>
+        <w:bidi w:val="0"/>
+        <w:spacing w:lineRule="auto" w:line="312" w:before="96" w:after="48"/>
+        <w:rPr>
+          <w:b w:val="false"/>
+          <w:b w:val="false"/>
+          <w:bCs w:val="false"/>
+          <w:lang w:val="es-MX"/>
+        </w:rPr>
+      </w:pPr>
+      <w:r>
+        <w:rPr>
           <w:b w:val="false"/>
           <w:i w:val="false"/>
           <w:caps w:val="false"/>
@@ -2233,7 +2387,11 @@
         </w:rPr>
       </w:pPr>
       <w:r>
-        <w:rPr/>
+        <w:rPr>
+          <w:b w:val="false"/>
+          <w:bCs w:val="false"/>
+          <w:lang w:val="es-MX"/>
+        </w:rPr>
       </w:r>
     </w:p>
     <w:p>
@@ -2276,14 +2434,18 @@
         </w:rPr>
       </w:pPr>
       <w:r>
-        <w:rPr/>
-      </w:r>
-    </w:p>
-    <w:p>
-      <w:pPr>
-        <w:pStyle w:val="TextBody"/>
-        <w:bidi w:val="0"/>
-        <w:spacing w:lineRule="auto" w:line="314" w:before="0" w:after="0"/>
+        <w:rPr>
+          <w:b w:val="false"/>
+          <w:bCs w:val="false"/>
+          <w:lang w:val="es-MX"/>
+        </w:rPr>
+      </w:r>
+    </w:p>
+    <w:p>
+      <w:pPr>
+        <w:pStyle w:val="TextBody"/>
+        <w:bidi w:val="0"/>
+        <w:spacing w:lineRule="auto" w:line="312" w:before="0" w:after="0"/>
         <w:ind w:left="720" w:right="0" w:hanging="0"/>
         <w:rPr>
           <w:b w:val="false"/>
@@ -2294,7 +2456,6 @@
       </w:pPr>
       <w:r>
         <w:rPr>
-          <w:rFonts w:ascii="Verdana" w:hAnsi="Verdana"/>
           <w:b w:val="false"/>
           <w:i w:val="false"/>
           <w:caps w:val="false"/>
@@ -2320,14 +2481,18 @@
         </w:rPr>
       </w:pPr>
       <w:r>
-        <w:rPr/>
-      </w:r>
-    </w:p>
-    <w:p>
-      <w:pPr>
-        <w:pStyle w:val="TextBody"/>
-        <w:bidi w:val="0"/>
-        <w:spacing w:lineRule="auto" w:line="345" w:before="0" w:after="160"/>
+        <w:rPr>
+          <w:b w:val="false"/>
+          <w:bCs w:val="false"/>
+          <w:lang w:val="es-MX"/>
+        </w:rPr>
+      </w:r>
+    </w:p>
+    <w:p>
+      <w:pPr>
+        <w:pStyle w:val="TextBody"/>
+        <w:bidi w:val="0"/>
+        <w:spacing w:lineRule="auto" w:line="343" w:before="0" w:after="160"/>
         <w:ind w:left="0" w:right="0" w:firstLine="567"/>
         <w:jc w:val="both"/>
         <w:rPr>
@@ -2378,7 +2543,11 @@
         </w:rPr>
       </w:pPr>
       <w:r>
-        <w:rPr/>
+        <w:rPr>
+          <w:b w:val="false"/>
+          <w:bCs w:val="false"/>
+          <w:lang w:val="es-MX"/>
+        </w:rPr>
       </w:r>
     </w:p>
     <w:p>
@@ -2388,13 +2557,12 @@
           <w:ilvl w:val="0"/>
           <w:numId w:val="8"/>
         </w:numPr>
-        <w:pBdr/>
         <w:tabs>
           <w:tab w:val="clear" w:pos="720"/>
           <w:tab w:val="left" w:pos="0" w:leader="none"/>
         </w:tabs>
         <w:bidi w:val="0"/>
-        <w:spacing w:lineRule="auto" w:line="314" w:before="0" w:after="0"/>
+        <w:spacing w:lineRule="auto" w:line="312" w:before="0" w:after="0"/>
         <w:ind w:left="707" w:right="0" w:hanging="283"/>
         <w:rPr>
           <w:b w:val="false"/>
@@ -2405,7 +2573,6 @@
       </w:pPr>
       <w:r>
         <w:rPr>
-          <w:rFonts w:ascii="Verdana" w:hAnsi="Verdana"/>
           <w:b/>
           <w:i w:val="false"/>
           <w:caps w:val="false"/>
@@ -2431,14 +2598,18 @@
         </w:rPr>
       </w:pPr>
       <w:r>
-        <w:rPr/>
-      </w:r>
-    </w:p>
-    <w:p>
-      <w:pPr>
-        <w:pStyle w:val="TextBody"/>
-        <w:bidi w:val="0"/>
-        <w:spacing w:lineRule="auto" w:line="314" w:before="0" w:after="0"/>
+        <w:rPr>
+          <w:b w:val="false"/>
+          <w:bCs w:val="false"/>
+          <w:lang w:val="es-MX"/>
+        </w:rPr>
+      </w:r>
+    </w:p>
+    <w:p>
+      <w:pPr>
+        <w:pStyle w:val="TextBody"/>
+        <w:bidi w:val="0"/>
+        <w:spacing w:lineRule="auto" w:line="312" w:before="0" w:after="0"/>
         <w:ind w:left="720" w:right="0" w:hanging="0"/>
         <w:rPr>
           <w:b w:val="false"/>
@@ -2449,7 +2620,6 @@
       </w:pPr>
       <w:r>
         <w:rPr>
-          <w:rFonts w:ascii="Verdana" w:hAnsi="Verdana"/>
           <w:b w:val="false"/>
           <w:i w:val="false"/>
           <w:caps w:val="false"/>
@@ -2468,7 +2638,7 @@
       <w:pPr>
         <w:pStyle w:val="TextBody"/>
         <w:bidi w:val="0"/>
-        <w:spacing w:lineRule="auto" w:line="314" w:before="0" w:after="0"/>
+        <w:spacing w:lineRule="auto" w:line="312" w:before="0" w:after="0"/>
         <w:ind w:left="720" w:right="0" w:hanging="0"/>
         <w:rPr>
           <w:b w:val="false"/>
@@ -2479,7 +2649,6 @@
       </w:pPr>
       <w:r>
         <w:rPr>
-          <w:rFonts w:ascii="Verdana" w:hAnsi="Verdana"/>
           <w:b w:val="false"/>
           <w:i w:val="false"/>
           <w:caps w:val="false"/>
@@ -2498,7 +2667,7 @@
       <w:pPr>
         <w:pStyle w:val="TextBody"/>
         <w:bidi w:val="0"/>
-        <w:spacing w:lineRule="auto" w:line="314" w:before="0" w:after="0"/>
+        <w:spacing w:lineRule="auto" w:line="312" w:before="0" w:after="0"/>
         <w:ind w:left="720" w:right="0" w:hanging="0"/>
         <w:rPr>
           <w:b w:val="false"/>
@@ -2509,7 +2678,6 @@
       </w:pPr>
       <w:r>
         <w:rPr>
-          <w:rFonts w:ascii="Verdana" w:hAnsi="Verdana"/>
           <w:b w:val="false"/>
           <w:i w:val="false"/>
           <w:caps w:val="false"/>
@@ -2528,7 +2696,7 @@
       <w:pPr>
         <w:pStyle w:val="TextBody"/>
         <w:bidi w:val="0"/>
-        <w:spacing w:lineRule="auto" w:line="314" w:before="0" w:after="0"/>
+        <w:spacing w:lineRule="auto" w:line="312" w:before="0" w:after="0"/>
         <w:ind w:left="720" w:right="0" w:hanging="0"/>
         <w:rPr>
           <w:b w:val="false"/>
@@ -2539,7 +2707,6 @@
       </w:pPr>
       <w:r>
         <w:rPr>
-          <w:rFonts w:ascii="Verdana" w:hAnsi="Verdana"/>
           <w:b w:val="false"/>
           <w:i w:val="false"/>
           <w:caps w:val="false"/>
@@ -2558,7 +2725,7 @@
       <w:pPr>
         <w:pStyle w:val="TextBody"/>
         <w:bidi w:val="0"/>
-        <w:spacing w:lineRule="auto" w:line="314" w:before="0" w:after="48"/>
+        <w:spacing w:lineRule="auto" w:line="312" w:before="0" w:after="48"/>
         <w:ind w:left="720" w:right="0" w:hanging="0"/>
         <w:rPr>
           <w:b w:val="false"/>
@@ -2569,7 +2736,6 @@
       </w:pPr>
       <w:r>
         <w:rPr>
-          <w:rFonts w:ascii="Verdana" w:hAnsi="Verdana"/>
           <w:b w:val="false"/>
           <w:i w:val="false"/>
           <w:caps w:val="false"/>
@@ -2612,14 +2778,18 @@
         </w:rPr>
       </w:pPr>
       <w:r>
-        <w:rPr/>
-      </w:r>
-    </w:p>
-    <w:p>
-      <w:pPr>
-        <w:pStyle w:val="TextBody"/>
-        <w:bidi w:val="0"/>
-        <w:spacing w:lineRule="auto" w:line="367" w:before="0" w:after="160"/>
+        <w:rPr>
+          <w:b w:val="false"/>
+          <w:bCs w:val="false"/>
+          <w:lang w:val="es-MX"/>
+        </w:rPr>
+      </w:r>
+    </w:p>
+    <w:p>
+      <w:pPr>
+        <w:pStyle w:val="TextBody"/>
+        <w:bidi w:val="0"/>
+        <w:spacing w:lineRule="auto" w:line="364" w:before="0" w:after="160"/>
         <w:rPr>
           <w:b w:val="false"/>
           <w:b w:val="false"/>
@@ -2648,7 +2818,7 @@
       <w:pPr>
         <w:pStyle w:val="TextBody"/>
         <w:bidi w:val="0"/>
-        <w:spacing w:lineRule="auto" w:line="367" w:before="0" w:after="160"/>
+        <w:spacing w:lineRule="auto" w:line="364" w:before="0" w:after="160"/>
         <w:jc w:val="both"/>
         <w:rPr>
           <w:b w:val="false"/>
@@ -2694,7 +2864,7 @@
       <w:pPr>
         <w:pStyle w:val="TextBody"/>
         <w:bidi w:val="0"/>
-        <w:spacing w:lineRule="auto" w:line="367" w:before="0" w:after="160"/>
+        <w:spacing w:lineRule="auto" w:line="364" w:before="0" w:after="160"/>
         <w:jc w:val="both"/>
         <w:rPr>
           <w:b w:val="false"/>
@@ -2740,7 +2910,7 @@
       <w:pPr>
         <w:pStyle w:val="TextBody"/>
         <w:bidi w:val="0"/>
-        <w:spacing w:lineRule="auto" w:line="367" w:before="0" w:after="160"/>
+        <w:spacing w:lineRule="auto" w:line="364" w:before="0" w:after="160"/>
         <w:jc w:val="both"/>
         <w:rPr>
           <w:b w:val="false"/>
@@ -2786,7 +2956,7 @@
       <w:pPr>
         <w:pStyle w:val="TextBody"/>
         <w:bidi w:val="0"/>
-        <w:spacing w:lineRule="auto" w:line="367" w:before="0" w:after="160"/>
+        <w:spacing w:lineRule="auto" w:line="364" w:before="0" w:after="160"/>
         <w:jc w:val="both"/>
         <w:rPr>
           <w:b w:val="false"/>
@@ -2816,7 +2986,7 @@
       <w:pPr>
         <w:pStyle w:val="TextBody"/>
         <w:bidi w:val="0"/>
-        <w:spacing w:lineRule="auto" w:line="367" w:before="0" w:after="160"/>
+        <w:spacing w:lineRule="auto" w:line="364" w:before="0" w:after="160"/>
         <w:jc w:val="both"/>
         <w:rPr>
           <w:b w:val="false"/>
@@ -2862,7 +3032,7 @@
       <w:pPr>
         <w:pStyle w:val="TextBody"/>
         <w:bidi w:val="0"/>
-        <w:spacing w:lineRule="auto" w:line="367" w:before="0" w:after="160"/>
+        <w:spacing w:lineRule="auto" w:line="364" w:before="0" w:after="160"/>
         <w:jc w:val="both"/>
         <w:rPr>
           <w:b w:val="false"/>
@@ -2927,17 +3097,16 @@
       <w:pPr>
         <w:pStyle w:val="TextBody"/>
         <w:bidi w:val="0"/>
-        <w:spacing w:lineRule="auto" w:line="314" w:before="96" w:after="48"/>
-        <w:rPr>
-          <w:b w:val="false"/>
-          <w:b w:val="false"/>
-          <w:bCs w:val="false"/>
-          <w:lang w:val="es-MX"/>
-        </w:rPr>
-      </w:pPr>
-      <w:r>
-        <w:rPr>
-          <w:rFonts w:ascii="Verdana" w:hAnsi="Verdana"/>
+        <w:spacing w:lineRule="auto" w:line="312" w:before="96" w:after="48"/>
+        <w:rPr>
+          <w:b w:val="false"/>
+          <w:b w:val="false"/>
+          <w:bCs w:val="false"/>
+          <w:lang w:val="es-MX"/>
+        </w:rPr>
+      </w:pPr>
+      <w:r>
+        <w:rPr>
           <w:b w:val="false"/>
           <w:i w:val="false"/>
           <w:caps w:val="false"/>
@@ -2979,36 +3148,1635 @@
         </w:rPr>
       </w:pPr>
       <w:r>
+        <w:rPr>
+          <w:b w:val="false"/>
+          <w:bCs w:val="false"/>
+          <w:lang w:val="es-MX"/>
+        </w:rPr>
+      </w:r>
+    </w:p>
+    <w:p>
+      <w:pPr>
+        <w:pStyle w:val="TextBody"/>
+        <w:bidi w:val="0"/>
+        <w:spacing w:lineRule="auto" w:line="312" w:before="96" w:after="48"/>
+        <w:rPr>
+          <w:b w:val="false"/>
+          <w:b w:val="false"/>
+          <w:bCs w:val="false"/>
+          <w:lang w:val="es-MX"/>
+        </w:rPr>
+      </w:pPr>
+      <w:r>
+        <w:rPr>
+          <w:b w:val="false"/>
+          <w:i w:val="false"/>
+          <w:caps w:val="false"/>
+          <w:smallCaps w:val="false"/>
+          <w:strike w:val="false"/>
+          <w:dstrike w:val="false"/>
+          <w:color w:val="000000"/>
+          <w:sz w:val="20"/>
+          <w:u w:val="none"/>
+          <w:effect w:val="none"/>
+        </w:rPr>
+        <w:t>[DSP Book in Drive] - The Scientist and Engineer's Guide to Digital Signal Processing</w:t>
+      </w:r>
+    </w:p>
+    <w:p>
+      <w:pPr>
+        <w:pStyle w:val="TextBody"/>
+        <w:spacing w:before="96" w:after="48"/>
+        <w:contextualSpacing/>
+        <w:rPr>
+          <w:b w:val="false"/>
+          <w:b w:val="false"/>
+          <w:bCs w:val="false"/>
+          <w:lang w:val="es-MX"/>
+        </w:rPr>
+      </w:pPr>
+      <w:r>
         <w:rPr/>
       </w:r>
     </w:p>
     <w:p>
       <w:pPr>
         <w:pStyle w:val="TextBody"/>
-        <w:bidi w:val="0"/>
-        <w:spacing w:lineRule="auto" w:line="314" w:before="96" w:after="48"/>
-        <w:rPr>
-          <w:b w:val="false"/>
-          <w:b w:val="false"/>
-          <w:bCs w:val="false"/>
-          <w:lang w:val="es-MX"/>
-        </w:rPr>
-      </w:pPr>
-      <w:r>
-        <w:rPr>
-          <w:rFonts w:ascii="Verdana" w:hAnsi="Verdana"/>
-          <w:b w:val="false"/>
-          <w:i w:val="false"/>
-          <w:caps w:val="false"/>
-          <w:smallCaps w:val="false"/>
-          <w:strike w:val="false"/>
-          <w:dstrike w:val="false"/>
-          <w:color w:val="000000"/>
-          <w:sz w:val="20"/>
-          <w:u w:val="none"/>
-          <w:effect w:val="none"/>
-        </w:rPr>
-        <w:t>[DSP Book in Drive] - The Scientist and Engineer's Guide to Digital Signal Processing</w:t>
+        <w:spacing w:before="96" w:after="48"/>
+        <w:contextualSpacing/>
+        <w:rPr>
+          <w:b w:val="false"/>
+          <w:b w:val="false"/>
+          <w:bCs w:val="false"/>
+          <w:lang w:val="es-MX"/>
+        </w:rPr>
+      </w:pPr>
+      <w:r>
+        <w:rPr/>
+      </w:r>
+    </w:p>
+    <w:p>
+      <w:pPr>
+        <w:pStyle w:val="TextBody"/>
+        <w:spacing w:before="96" w:after="48"/>
+        <w:contextualSpacing/>
+        <w:rPr>
+          <w:b w:val="false"/>
+          <w:b w:val="false"/>
+          <w:bCs w:val="false"/>
+          <w:lang w:val="es-MX"/>
+        </w:rPr>
+      </w:pPr>
+      <w:bookmarkStart w:id="1" w:name="docs-internal-guid-932904a4-7fff-c4c9-98"/>
+      <w:bookmarkEnd w:id="1"/>
+      <w:r>
+        <w:rPr>
+          <w:rFonts w:ascii="Arial" w:hAnsi="Arial"/>
+          <w:b/>
+          <w:i w:val="false"/>
+          <w:caps w:val="false"/>
+          <w:smallCaps w:val="false"/>
+          <w:strike w:val="false"/>
+          <w:dstrike w:val="false"/>
+          <w:color w:val="000000"/>
+          <w:sz w:val="22"/>
+          <w:u w:val="none"/>
+          <w:effect w:val="none"/>
+        </w:rPr>
+        <w:t>Proyecto</w:t>
+      </w:r>
+    </w:p>
+    <w:p>
+      <w:pPr>
+        <w:pStyle w:val="TextBody"/>
+        <w:rPr>
+          <w:b w:val="false"/>
+          <w:b w:val="false"/>
+          <w:bCs w:val="false"/>
+          <w:lang w:val="es-MX"/>
+        </w:rPr>
+      </w:pPr>
+      <w:r>
+        <w:rPr/>
+      </w:r>
+    </w:p>
+    <w:p>
+      <w:pPr>
+        <w:pStyle w:val="TextBody"/>
+        <w:bidi w:val="0"/>
+        <w:spacing w:lineRule="auto" w:line="331" w:before="0" w:after="0"/>
+        <w:rPr>
+          <w:b w:val="false"/>
+          <w:b w:val="false"/>
+          <w:bCs w:val="false"/>
+          <w:lang w:val="es-MX"/>
+        </w:rPr>
+      </w:pPr>
+      <w:r>
+        <w:rPr>
+          <w:rFonts w:ascii="Arial" w:hAnsi="Arial"/>
+          <w:b w:val="false"/>
+          <w:i w:val="false"/>
+          <w:caps w:val="false"/>
+          <w:smallCaps w:val="false"/>
+          <w:strike w:val="false"/>
+          <w:dstrike w:val="false"/>
+          <w:color w:val="000000"/>
+          <w:sz w:val="22"/>
+          <w:u w:val="none"/>
+          <w:effect w:val="none"/>
+        </w:rPr>
+        <w:t>Source - https://en.wikipedia.org/wiki/Kernel_(image_processing)#Convolution</w:t>
+      </w:r>
+    </w:p>
+    <w:p>
+      <w:pPr>
+        <w:pStyle w:val="TextBody"/>
+        <w:rPr>
+          <w:b w:val="false"/>
+          <w:b w:val="false"/>
+          <w:bCs w:val="false"/>
+          <w:lang w:val="es-MX"/>
+        </w:rPr>
+      </w:pPr>
+      <w:r>
+        <w:rPr/>
+      </w:r>
+    </w:p>
+    <w:p>
+      <w:pPr>
+        <w:pStyle w:val="TextBody"/>
+        <w:bidi w:val="0"/>
+        <w:spacing w:lineRule="auto" w:line="331" w:before="0" w:after="0"/>
+        <w:rPr>
+          <w:b w:val="false"/>
+          <w:b w:val="false"/>
+          <w:bCs w:val="false"/>
+          <w:lang w:val="es-MX"/>
+        </w:rPr>
+      </w:pPr>
+      <w:r>
+        <w:rPr>
+          <w:rFonts w:ascii="Arial" w:hAnsi="Arial"/>
+          <w:b w:val="false"/>
+          <w:i w:val="false"/>
+          <w:caps w:val="false"/>
+          <w:smallCaps w:val="false"/>
+          <w:strike w:val="false"/>
+          <w:dstrike w:val="false"/>
+          <w:color w:val="000000"/>
+          <w:sz w:val="22"/>
+          <w:u w:val="none"/>
+          <w:effect w:val="none"/>
+        </w:rPr>
+        <w:t>Hacer un convolucionador para realizar procesamiento de imagen con hardware. </w:t>
+      </w:r>
+    </w:p>
+    <w:p>
+      <w:pPr>
+        <w:pStyle w:val="TextBody"/>
+        <w:rPr>
+          <w:b w:val="false"/>
+          <w:b w:val="false"/>
+          <w:bCs w:val="false"/>
+          <w:lang w:val="es-MX"/>
+        </w:rPr>
+      </w:pPr>
+      <w:r>
+        <w:rPr/>
+      </w:r>
+    </w:p>
+    <w:p>
+      <w:pPr>
+        <w:pStyle w:val="TextBody"/>
+        <w:bidi w:val="0"/>
+        <w:spacing w:lineRule="auto" w:line="331" w:before="0" w:after="0"/>
+        <w:rPr>
+          <w:b w:val="false"/>
+          <w:b w:val="false"/>
+          <w:bCs w:val="false"/>
+          <w:lang w:val="es-MX"/>
+        </w:rPr>
+      </w:pPr>
+      <w:r>
+        <w:rPr>
+          <w:rFonts w:ascii="Arial" w:hAnsi="Arial"/>
+          <w:b w:val="false"/>
+          <w:i w:val="false"/>
+          <w:caps w:val="false"/>
+          <w:smallCaps w:val="false"/>
+          <w:strike w:val="false"/>
+          <w:dstrike w:val="false"/>
+          <w:color w:val="000000"/>
+          <w:sz w:val="22"/>
+          <w:u w:val="none"/>
+          <w:effect w:val="none"/>
+        </w:rPr>
+        <w:t>Yo sé que esto se puede hacer mediante software, pero si utilizamos hardware, esto lo va a hacer más rápido, más eficiente en energía (maybe?)</w:t>
+      </w:r>
+    </w:p>
+    <w:p>
+      <w:pPr>
+        <w:pStyle w:val="TextBody"/>
+        <w:rPr>
+          <w:b w:val="false"/>
+          <w:b w:val="false"/>
+          <w:bCs w:val="false"/>
+          <w:lang w:val="es-MX"/>
+        </w:rPr>
+      </w:pPr>
+      <w:r>
+        <w:rPr/>
+      </w:r>
+    </w:p>
+    <w:p>
+      <w:pPr>
+        <w:pStyle w:val="TextBody"/>
+        <w:bidi w:val="0"/>
+        <w:spacing w:lineRule="auto" w:line="331" w:before="0" w:after="0"/>
+        <w:rPr>
+          <w:b w:val="false"/>
+          <w:b w:val="false"/>
+          <w:bCs w:val="false"/>
+          <w:lang w:val="es-MX"/>
+        </w:rPr>
+      </w:pPr>
+      <w:r>
+        <w:rPr>
+          <w:rFonts w:ascii="Arial" w:hAnsi="Arial"/>
+          <w:b w:val="false"/>
+          <w:i w:val="false"/>
+          <w:caps w:val="false"/>
+          <w:smallCaps w:val="false"/>
+          <w:strike w:val="false"/>
+          <w:dstrike w:val="false"/>
+          <w:color w:val="000000"/>
+          <w:sz w:val="22"/>
+          <w:u w:val="none"/>
+          <w:effect w:val="none"/>
+        </w:rPr>
+        <w:t>Mi idea es la siguiente, tener un sistema que realice la convolución (el hardware que desarrolle yo), el cual sea capaz de realizar diferentes transformaciones a una imagen de entrada. </w:t>
+      </w:r>
+    </w:p>
+    <w:p>
+      <w:pPr>
+        <w:pStyle w:val="TextBody"/>
+        <w:rPr>
+          <w:b w:val="false"/>
+          <w:b w:val="false"/>
+          <w:bCs w:val="false"/>
+          <w:lang w:val="es-MX"/>
+        </w:rPr>
+      </w:pPr>
+      <w:r>
+        <w:rPr/>
+      </w:r>
+    </w:p>
+    <w:p>
+      <w:pPr>
+        <w:pStyle w:val="TextBody"/>
+        <w:bidi w:val="0"/>
+        <w:spacing w:lineRule="auto" w:line="331" w:before="0" w:after="0"/>
+        <w:rPr>
+          <w:b w:val="false"/>
+          <w:b w:val="false"/>
+          <w:bCs w:val="false"/>
+          <w:lang w:val="es-MX"/>
+        </w:rPr>
+      </w:pPr>
+      <w:r>
+        <w:rPr>
+          <w:rFonts w:ascii="Arial" w:hAnsi="Arial"/>
+          <w:b w:val="false"/>
+          <w:i w:val="false"/>
+          <w:caps w:val="false"/>
+          <w:smallCaps w:val="false"/>
+          <w:strike w:val="false"/>
+          <w:dstrike w:val="false"/>
+          <w:color w:val="000000"/>
+          <w:sz w:val="22"/>
+          <w:u w:val="none"/>
+          <w:effect w:val="none"/>
+        </w:rPr>
+        <w:t>Para esto, necesito un convolucionador 2D.</w:t>
+      </w:r>
+    </w:p>
+    <w:p>
+      <w:pPr>
+        <w:pStyle w:val="TextBody"/>
+        <w:rPr>
+          <w:b w:val="false"/>
+          <w:b w:val="false"/>
+          <w:bCs w:val="false"/>
+          <w:lang w:val="es-MX"/>
+        </w:rPr>
+      </w:pPr>
+      <w:r>
+        <w:rPr/>
+      </w:r>
+    </w:p>
+    <w:p>
+      <w:pPr>
+        <w:pStyle w:val="TextBody"/>
+        <w:bidi w:val="0"/>
+        <w:spacing w:lineRule="auto" w:line="331" w:before="0" w:after="0"/>
+        <w:rPr>
+          <w:b w:val="false"/>
+          <w:b w:val="false"/>
+          <w:bCs w:val="false"/>
+          <w:lang w:val="es-MX"/>
+        </w:rPr>
+      </w:pPr>
+      <w:r>
+        <w:rPr>
+          <w:rFonts w:ascii="Arial" w:hAnsi="Arial"/>
+          <w:b w:val="false"/>
+          <w:i w:val="false"/>
+          <w:caps w:val="false"/>
+          <w:smallCaps w:val="false"/>
+          <w:strike w:val="false"/>
+          <w:dstrike w:val="false"/>
+          <w:color w:val="000000"/>
+          <w:sz w:val="22"/>
+          <w:u w:val="none"/>
+          <w:effect w:val="none"/>
+        </w:rPr>
+        <w:t>Input: Una imagen - lo ideal sería tener un 1080p (1920x1080), pero por cuestiones de recursos, probablemente sea demasiado grande, entonces maybe 720p (que todavía creo que es muy grande). La imagen debería de estar en escala de grises. Puedes iniciar con una imagen 8x8 para probar que tu algoritmo funciona.</w:t>
+      </w:r>
+    </w:p>
+    <w:p>
+      <w:pPr>
+        <w:pStyle w:val="TextBody"/>
+        <w:rPr>
+          <w:b w:val="false"/>
+          <w:b w:val="false"/>
+          <w:bCs w:val="false"/>
+          <w:lang w:val="es-MX"/>
+        </w:rPr>
+      </w:pPr>
+      <w:r>
+        <w:rPr/>
+      </w:r>
+    </w:p>
+    <w:p>
+      <w:pPr>
+        <w:pStyle w:val="TextBody"/>
+        <w:bidi w:val="0"/>
+        <w:spacing w:lineRule="auto" w:line="331" w:before="0" w:after="0"/>
+        <w:rPr>
+          <w:b w:val="false"/>
+          <w:b w:val="false"/>
+          <w:bCs w:val="false"/>
+          <w:lang w:val="es-MX"/>
+        </w:rPr>
+      </w:pPr>
+      <w:r>
+        <w:rPr>
+          <w:rFonts w:ascii="Arial" w:hAnsi="Arial"/>
+          <w:b w:val="false"/>
+          <w:i w:val="false"/>
+          <w:caps w:val="false"/>
+          <w:smallCaps w:val="false"/>
+          <w:strike w:val="false"/>
+          <w:dstrike w:val="false"/>
+          <w:color w:val="000000"/>
+          <w:sz w:val="22"/>
+          <w:u w:val="none"/>
+          <w:effect w:val="none"/>
+        </w:rPr>
+        <w:t xml:space="preserve">Dentro del sistema, tendré filtros conocidos para realizar operaciones como </w:t>
+      </w:r>
+      <w:r>
+        <w:rPr>
+          <w:rFonts w:ascii="Arial" w:hAnsi="Arial"/>
+          <w:b w:val="false"/>
+          <w:i/>
+          <w:caps w:val="false"/>
+          <w:smallCaps w:val="false"/>
+          <w:strike w:val="false"/>
+          <w:dstrike w:val="false"/>
+          <w:color w:val="000000"/>
+          <w:sz w:val="22"/>
+          <w:u w:val="none"/>
+          <w:effect w:val="none"/>
+        </w:rPr>
+        <w:t xml:space="preserve">blurring, sharpening, embossing, edge detection, etc. </w:t>
+      </w:r>
+      <w:r>
+        <w:rPr>
+          <w:rFonts w:ascii="Arial" w:hAnsi="Arial"/>
+          <w:b w:val="false"/>
+          <w:i w:val="false"/>
+          <w:caps w:val="false"/>
+          <w:smallCaps w:val="false"/>
+          <w:strike w:val="false"/>
+          <w:dstrike w:val="false"/>
+          <w:color w:val="000000"/>
+          <w:sz w:val="22"/>
+          <w:u w:val="none"/>
+          <w:effect w:val="none"/>
+        </w:rPr>
+        <w:t>Para iniciar, podría empezar con el kernel más sencillo - me gusta el de edge detection. </w:t>
+      </w:r>
+    </w:p>
+    <w:p>
+      <w:pPr>
+        <w:pStyle w:val="TextBody"/>
+        <w:rPr>
+          <w:b w:val="false"/>
+          <w:b w:val="false"/>
+          <w:bCs w:val="false"/>
+          <w:lang w:val="es-MX"/>
+        </w:rPr>
+      </w:pPr>
+      <w:r>
+        <w:rPr/>
+      </w:r>
+    </w:p>
+    <w:p>
+      <w:pPr>
+        <w:pStyle w:val="TextBody"/>
+        <w:bidi w:val="0"/>
+        <w:spacing w:lineRule="auto" w:line="331" w:before="0" w:after="0"/>
+        <w:rPr>
+          <w:b w:val="false"/>
+          <w:b w:val="false"/>
+          <w:bCs w:val="false"/>
+          <w:lang w:val="es-MX"/>
+        </w:rPr>
+      </w:pPr>
+      <w:r>
+        <w:rPr>
+          <w:rFonts w:ascii="Arial" w:hAnsi="Arial"/>
+          <w:b w:val="false"/>
+          <w:i w:val="false"/>
+          <w:caps w:val="false"/>
+          <w:smallCaps w:val="false"/>
+          <w:strike w:val="false"/>
+          <w:dstrike w:val="false"/>
+          <w:color w:val="000000"/>
+          <w:sz w:val="22"/>
+          <w:u w:val="none"/>
+          <w:effect w:val="none"/>
+        </w:rPr>
+        <w:t>Output: la imagen modificada. En escala de grises.</w:t>
+      </w:r>
+    </w:p>
+    <w:p>
+      <w:pPr>
+        <w:pStyle w:val="TextBody"/>
+        <w:rPr>
+          <w:b w:val="false"/>
+          <w:b w:val="false"/>
+          <w:bCs w:val="false"/>
+          <w:lang w:val="es-MX"/>
+        </w:rPr>
+      </w:pPr>
+      <w:r>
+        <w:rPr/>
+      </w:r>
+    </w:p>
+    <w:p>
+      <w:pPr>
+        <w:pStyle w:val="TextBody"/>
+        <w:bidi w:val="0"/>
+        <w:spacing w:lineRule="auto" w:line="331" w:before="0" w:after="0"/>
+        <w:rPr>
+          <w:b w:val="false"/>
+          <w:b w:val="false"/>
+          <w:bCs w:val="false"/>
+          <w:lang w:val="es-MX"/>
+        </w:rPr>
+      </w:pPr>
+      <w:r>
+        <w:rPr>
+          <w:rFonts w:ascii="Arial" w:hAnsi="Arial"/>
+          <w:b w:val="false"/>
+          <w:i w:val="false"/>
+          <w:caps w:val="false"/>
+          <w:smallCaps w:val="false"/>
+          <w:strike w:val="false"/>
+          <w:dstrike w:val="false"/>
+          <w:color w:val="000000"/>
+          <w:sz w:val="22"/>
+          <w:u w:val="none"/>
+          <w:effect w:val="none"/>
+        </w:rPr>
+        <w:t>El beneficio de utilizar este tipo hardware sobre un sistema que solo utiliza un CPU, es que no necesitamos un CPU tan poderoso, además esto ayuda a preparar la imagen para su futuro análisis con técnicas más avanzadas de Computer Vision por ejemplo.</w:t>
+      </w:r>
+    </w:p>
+    <w:p>
+      <w:pPr>
+        <w:pStyle w:val="TextBody"/>
+        <w:rPr>
+          <w:b w:val="false"/>
+          <w:b w:val="false"/>
+          <w:bCs w:val="false"/>
+          <w:lang w:val="es-MX"/>
+        </w:rPr>
+      </w:pPr>
+      <w:r>
+        <w:rPr/>
+      </w:r>
+    </w:p>
+    <w:p>
+      <w:pPr>
+        <w:pStyle w:val="TextBody"/>
+        <w:bidi w:val="0"/>
+        <w:spacing w:lineRule="auto" w:line="331" w:before="0" w:after="0"/>
+        <w:rPr>
+          <w:b w:val="false"/>
+          <w:b w:val="false"/>
+          <w:bCs w:val="false"/>
+          <w:lang w:val="es-MX"/>
+        </w:rPr>
+      </w:pPr>
+      <w:r>
+        <w:rPr>
+          <w:rFonts w:ascii="Arial" w:hAnsi="Arial"/>
+          <w:b w:val="false"/>
+          <w:i w:val="false"/>
+          <w:caps w:val="false"/>
+          <w:smallCaps w:val="false"/>
+          <w:strike w:val="false"/>
+          <w:dstrike w:val="false"/>
+          <w:color w:val="000000"/>
+          <w:sz w:val="22"/>
+          <w:u w:val="none"/>
+          <w:effect w:val="none"/>
+        </w:rPr>
+        <w:t>Mi circuito tiene que ser secuencial, ya que la convolución es una especie de suma. Mi circuito tiene que ser síncrono. </w:t>
+      </w:r>
+    </w:p>
+    <w:p>
+      <w:pPr>
+        <w:pStyle w:val="TextBody"/>
+        <w:rPr>
+          <w:b w:val="false"/>
+          <w:b w:val="false"/>
+          <w:bCs w:val="false"/>
+          <w:lang w:val="es-MX"/>
+        </w:rPr>
+      </w:pPr>
+      <w:r>
+        <w:rPr/>
+      </w:r>
+    </w:p>
+    <w:p>
+      <w:pPr>
+        <w:pStyle w:val="TextBody"/>
+        <w:bidi w:val="0"/>
+        <w:spacing w:lineRule="auto" w:line="331" w:before="0" w:after="0"/>
+        <w:rPr>
+          <w:b w:val="false"/>
+          <w:b w:val="false"/>
+          <w:bCs w:val="false"/>
+          <w:lang w:val="es-MX"/>
+        </w:rPr>
+      </w:pPr>
+      <w:r>
+        <w:rPr>
+          <w:rFonts w:ascii="Roboto;sans-serif" w:hAnsi="Roboto;sans-serif"/>
+          <w:b/>
+          <w:i/>
+          <w:caps w:val="false"/>
+          <w:smallCaps w:val="false"/>
+          <w:strike w:val="false"/>
+          <w:dstrike w:val="false"/>
+          <w:color w:val="202124"/>
+          <w:sz w:val="24"/>
+          <w:highlight w:val="white"/>
+          <w:u w:val="none"/>
+          <w:effect w:val="none"/>
+        </w:rPr>
+        <w:t>The three most common resolutions are standard high definition (called HD Ready or 720p) which is 1280 x 720 pixels, full high definition (FHD, 1080p) which measures 1920 x 1080 pixels, and ultra-high definition (UHD, 4K) which has a resolution of 3,840 by 2160 pixels.</w:t>
+      </w:r>
+    </w:p>
+    <w:p>
+      <w:pPr>
+        <w:pStyle w:val="TextBody"/>
+        <w:rPr>
+          <w:b w:val="false"/>
+          <w:b w:val="false"/>
+          <w:bCs w:val="false"/>
+          <w:lang w:val="es-MX"/>
+        </w:rPr>
+      </w:pPr>
+      <w:r>
+        <w:rPr/>
+      </w:r>
+    </w:p>
+    <w:p>
+      <w:pPr>
+        <w:pStyle w:val="TextBody"/>
+        <w:bidi w:val="0"/>
+        <w:spacing w:lineRule="auto" w:line="331" w:before="0" w:after="0"/>
+        <w:rPr>
+          <w:b w:val="false"/>
+          <w:b w:val="false"/>
+          <w:bCs w:val="false"/>
+          <w:lang w:val="es-MX"/>
+        </w:rPr>
+      </w:pPr>
+      <w:r>
+        <w:rPr>
+          <w:rFonts w:ascii="Roboto;sans-serif" w:hAnsi="Roboto;sans-serif"/>
+          <w:b w:val="false"/>
+          <w:i w:val="false"/>
+          <w:caps w:val="false"/>
+          <w:smallCaps w:val="false"/>
+          <w:strike w:val="false"/>
+          <w:dstrike w:val="false"/>
+          <w:color w:val="202124"/>
+          <w:sz w:val="24"/>
+          <w:highlight w:val="white"/>
+          <w:u w:val="none"/>
+          <w:effect w:val="none"/>
+        </w:rPr>
+        <w:t>Ventaja del systolic array</w:t>
+      </w:r>
+    </w:p>
+    <w:p>
+      <w:pPr>
+        <w:pStyle w:val="TextBody"/>
+        <w:rPr>
+          <w:b w:val="false"/>
+          <w:b w:val="false"/>
+          <w:bCs w:val="false"/>
+          <w:lang w:val="es-MX"/>
+        </w:rPr>
+      </w:pPr>
+      <w:r>
+        <w:rPr/>
+      </w:r>
+    </w:p>
+    <w:p>
+      <w:pPr>
+        <w:pStyle w:val="TextBody"/>
+        <w:numPr>
+          <w:ilvl w:val="0"/>
+          <w:numId w:val="9"/>
+        </w:numPr>
+        <w:pBdr/>
+        <w:tabs>
+          <w:tab w:val="clear" w:pos="720"/>
+          <w:tab w:val="left" w:pos="0" w:leader="none"/>
+        </w:tabs>
+        <w:bidi w:val="0"/>
+        <w:spacing w:lineRule="auto" w:line="331" w:before="0" w:after="0"/>
+        <w:ind w:left="707" w:hanging="283"/>
+        <w:rPr>
+          <w:b w:val="false"/>
+          <w:b w:val="false"/>
+          <w:bCs w:val="false"/>
+          <w:lang w:val="es-MX"/>
+        </w:rPr>
+      </w:pPr>
+      <w:r>
+        <w:rPr>
+          <w:rFonts w:ascii="Roboto;sans-serif" w:hAnsi="Roboto;sans-serif"/>
+          <w:b w:val="false"/>
+          <w:i w:val="false"/>
+          <w:caps w:val="false"/>
+          <w:smallCaps w:val="false"/>
+          <w:strike w:val="false"/>
+          <w:dstrike w:val="false"/>
+          <w:color w:val="202124"/>
+          <w:sz w:val="24"/>
+          <w:highlight w:val="white"/>
+          <w:u w:val="none"/>
+          <w:effect w:val="none"/>
+        </w:rPr>
+        <w:t>Data and control flows are simple and regular </w:t>
+      </w:r>
+    </w:p>
+    <w:p>
+      <w:pPr>
+        <w:pStyle w:val="TextBody"/>
+        <w:rPr>
+          <w:b w:val="false"/>
+          <w:b w:val="false"/>
+          <w:bCs w:val="false"/>
+          <w:lang w:val="es-MX"/>
+        </w:rPr>
+      </w:pPr>
+      <w:r>
+        <w:rPr/>
+      </w:r>
+    </w:p>
+    <w:p>
+      <w:pPr>
+        <w:pStyle w:val="TextBody"/>
+        <w:bidi w:val="0"/>
+        <w:spacing w:lineRule="auto" w:line="331" w:before="0" w:after="0"/>
+        <w:rPr>
+          <w:b w:val="false"/>
+          <w:b w:val="false"/>
+          <w:bCs w:val="false"/>
+          <w:lang w:val="es-MX"/>
+        </w:rPr>
+      </w:pPr>
+      <w:r>
+        <w:rPr>
+          <w:rFonts w:ascii="Roboto;sans-serif" w:hAnsi="Roboto;sans-serif"/>
+          <w:b w:val="false"/>
+          <w:i w:val="false"/>
+          <w:caps w:val="false"/>
+          <w:smallCaps w:val="false"/>
+          <w:strike w:val="false"/>
+          <w:dstrike w:val="false"/>
+          <w:color w:val="202124"/>
+          <w:sz w:val="24"/>
+          <w:highlight w:val="white"/>
+          <w:u w:val="none"/>
+          <w:effect w:val="none"/>
+        </w:rPr>
+        <w:t>Los sistemas puramente sistólicos evitan a toda costa conexiones a larga distancia o irregulares para la comunicación de datos. </w:t>
+      </w:r>
+    </w:p>
+    <w:p>
+      <w:pPr>
+        <w:pStyle w:val="TextBody"/>
+        <w:bidi w:val="0"/>
+        <w:spacing w:lineRule="auto" w:line="331" w:before="0" w:after="0"/>
+        <w:rPr>
+          <w:b w:val="false"/>
+          <w:b w:val="false"/>
+          <w:bCs w:val="false"/>
+          <w:lang w:val="es-MX"/>
+        </w:rPr>
+      </w:pPr>
+      <w:r>
+        <w:rPr>
+          <w:rFonts w:ascii="Roboto;sans-serif" w:hAnsi="Roboto;sans-serif"/>
+          <w:b w:val="false"/>
+          <w:i w:val="false"/>
+          <w:caps w:val="false"/>
+          <w:smallCaps w:val="false"/>
+          <w:strike w:val="false"/>
+          <w:dstrike w:val="false"/>
+          <w:color w:val="202124"/>
+          <w:sz w:val="24"/>
+          <w:highlight w:val="white"/>
+          <w:u w:val="none"/>
+          <w:effect w:val="none"/>
+        </w:rPr>
+        <w:t>La única comunicación global (además del power y ground) es el reloj del sistema.</w:t>
+      </w:r>
+    </w:p>
+    <w:p>
+      <w:pPr>
+        <w:pStyle w:val="TextBody"/>
+        <w:bidi w:val="0"/>
+        <w:spacing w:lineRule="auto" w:line="331" w:before="0" w:after="0"/>
+        <w:rPr>
+          <w:b w:val="false"/>
+          <w:b w:val="false"/>
+          <w:bCs w:val="false"/>
+          <w:lang w:val="es-MX"/>
+        </w:rPr>
+      </w:pPr>
+      <w:r>
+        <w:rPr>
+          <w:caps w:val="false"/>
+          <w:smallCaps w:val="false"/>
+          <w:strike w:val="false"/>
+          <w:dstrike w:val="false"/>
+          <w:color w:val="202124"/>
+          <w:highlight w:val="white"/>
+          <w:u w:val="none"/>
+          <w:effect w:val="none"/>
+        </w:rPr>
+        <w:drawing>
+          <wp:inline distT="0" distB="0" distL="0" distR="0">
+            <wp:extent cx="3162300" cy="1276350"/>
+            <wp:effectExtent l="0" t="0" r="0" b="0"/>
+            <wp:docPr id="3" name="Image3" descr=""/>
+            <wp:cNvGraphicFramePr>
+              <a:graphicFrameLocks xmlns:a="http://schemas.openxmlformats.org/drawingml/2006/main" noChangeAspect="1"/>
+            </wp:cNvGraphicFramePr>
+            <a:graphic xmlns:a="http://schemas.openxmlformats.org/drawingml/2006/main">
+              <a:graphicData uri="http://schemas.openxmlformats.org/drawingml/2006/picture">
+                <pic:pic xmlns:pic="http://schemas.openxmlformats.org/drawingml/2006/picture">
+                  <pic:nvPicPr>
+                    <pic:cNvPr id="3" name="Image3" descr=""/>
+                    <pic:cNvPicPr>
+                      <a:picLocks noChangeAspect="1" noChangeArrowheads="1"/>
+                    </pic:cNvPicPr>
+                  </pic:nvPicPr>
+                  <pic:blipFill>
+                    <a:blip r:embed="rId5"/>
+                    <a:stretch>
+                      <a:fillRect/>
+                    </a:stretch>
+                  </pic:blipFill>
+                  <pic:spPr bwMode="auto">
+                    <a:xfrm>
+                      <a:off x="0" y="0"/>
+                      <a:ext cx="3162300" cy="1276350"/>
+                    </a:xfrm>
+                    <a:prstGeom prst="rect">
+                      <a:avLst/>
+                    </a:prstGeom>
+                  </pic:spPr>
+                </pic:pic>
+              </a:graphicData>
+            </a:graphic>
+          </wp:inline>
+        </w:drawing>
+      </w:r>
+    </w:p>
+    <w:p>
+      <w:pPr>
+        <w:pStyle w:val="TextBody"/>
+        <w:rPr>
+          <w:b w:val="false"/>
+          <w:b w:val="false"/>
+          <w:bCs w:val="false"/>
+          <w:lang w:val="es-MX"/>
+        </w:rPr>
+      </w:pPr>
+      <w:r>
+        <w:rPr/>
+      </w:r>
+    </w:p>
+    <w:p>
+      <w:pPr>
+        <w:pStyle w:val="TextBody"/>
+        <w:numPr>
+          <w:ilvl w:val="0"/>
+          <w:numId w:val="10"/>
+        </w:numPr>
+        <w:pBdr/>
+        <w:tabs>
+          <w:tab w:val="clear" w:pos="720"/>
+          <w:tab w:val="left" w:pos="0" w:leader="none"/>
+        </w:tabs>
+        <w:bidi w:val="0"/>
+        <w:spacing w:lineRule="auto" w:line="331" w:before="0" w:after="0"/>
+        <w:ind w:left="707" w:hanging="283"/>
+        <w:rPr>
+          <w:b w:val="false"/>
+          <w:b w:val="false"/>
+          <w:bCs w:val="false"/>
+          <w:lang w:val="es-MX"/>
+        </w:rPr>
+      </w:pPr>
+      <w:r>
+        <w:rPr>
+          <w:rFonts w:ascii="Roboto;sans-serif" w:hAnsi="Roboto;sans-serif"/>
+          <w:b/>
+          <w:i/>
+          <w:caps w:val="false"/>
+          <w:smallCaps w:val="false"/>
+          <w:strike w:val="false"/>
+          <w:dstrike w:val="false"/>
+          <w:color w:val="202124"/>
+          <w:sz w:val="24"/>
+          <w:highlight w:val="white"/>
+          <w:u w:val="none"/>
+          <w:effect w:val="none"/>
+        </w:rPr>
+        <w:t>Ventaja sobre un general-purpose computer</w:t>
+      </w:r>
+    </w:p>
+    <w:p>
+      <w:pPr>
+        <w:pStyle w:val="TextBody"/>
+        <w:numPr>
+          <w:ilvl w:val="1"/>
+          <w:numId w:val="10"/>
+        </w:numPr>
+        <w:pBdr/>
+        <w:tabs>
+          <w:tab w:val="clear" w:pos="720"/>
+          <w:tab w:val="left" w:pos="0" w:leader="none"/>
+        </w:tabs>
+        <w:bidi w:val="0"/>
+        <w:spacing w:lineRule="auto" w:line="331" w:before="0" w:after="0"/>
+        <w:ind w:left="1414" w:hanging="283"/>
+        <w:rPr>
+          <w:b w:val="false"/>
+          <w:b w:val="false"/>
+          <w:bCs w:val="false"/>
+          <w:lang w:val="es-MX"/>
+        </w:rPr>
+      </w:pPr>
+      <w:r>
+        <w:rPr>
+          <w:rFonts w:ascii="Roboto;sans-serif" w:hAnsi="Roboto;sans-serif"/>
+          <w:b/>
+          <w:i/>
+          <w:caps w:val="false"/>
+          <w:smallCaps w:val="false"/>
+          <w:strike w:val="false"/>
+          <w:dstrike w:val="false"/>
+          <w:color w:val="202124"/>
+          <w:sz w:val="24"/>
+          <w:highlight w:val="white"/>
+          <w:u w:val="none"/>
+          <w:effect w:val="none"/>
+        </w:rPr>
+        <w:t>Te olvidas del overhead provocado por el address indexing</w:t>
+      </w:r>
+    </w:p>
+    <w:p>
+      <w:pPr>
+        <w:pStyle w:val="TextBody"/>
+        <w:bidi w:val="0"/>
+        <w:spacing w:lineRule="auto" w:line="331" w:before="0" w:after="0"/>
+        <w:rPr>
+          <w:b w:val="false"/>
+          <w:b w:val="false"/>
+          <w:bCs w:val="false"/>
+          <w:lang w:val="es-MX"/>
+        </w:rPr>
+      </w:pPr>
+      <w:r>
+        <w:rPr>
+          <w:caps w:val="false"/>
+          <w:smallCaps w:val="false"/>
+          <w:strike w:val="false"/>
+          <w:dstrike w:val="false"/>
+          <w:color w:val="202124"/>
+          <w:highlight w:val="white"/>
+          <w:u w:val="none"/>
+          <w:effect w:val="none"/>
+        </w:rPr>
+        <w:drawing>
+          <wp:inline distT="0" distB="0" distL="0" distR="0">
+            <wp:extent cx="5734050" cy="5019675"/>
+            <wp:effectExtent l="0" t="0" r="0" b="0"/>
+            <wp:docPr id="4" name="Image4" descr=""/>
+            <wp:cNvGraphicFramePr>
+              <a:graphicFrameLocks xmlns:a="http://schemas.openxmlformats.org/drawingml/2006/main" noChangeAspect="1"/>
+            </wp:cNvGraphicFramePr>
+            <a:graphic xmlns:a="http://schemas.openxmlformats.org/drawingml/2006/main">
+              <a:graphicData uri="http://schemas.openxmlformats.org/drawingml/2006/picture">
+                <pic:pic xmlns:pic="http://schemas.openxmlformats.org/drawingml/2006/picture">
+                  <pic:nvPicPr>
+                    <pic:cNvPr id="4" name="Image4" descr=""/>
+                    <pic:cNvPicPr>
+                      <a:picLocks noChangeAspect="1" noChangeArrowheads="1"/>
+                    </pic:cNvPicPr>
+                  </pic:nvPicPr>
+                  <pic:blipFill>
+                    <a:blip r:embed="rId6"/>
+                    <a:stretch>
+                      <a:fillRect/>
+                    </a:stretch>
+                  </pic:blipFill>
+                  <pic:spPr bwMode="auto">
+                    <a:xfrm>
+                      <a:off x="0" y="0"/>
+                      <a:ext cx="5734050" cy="5019675"/>
+                    </a:xfrm>
+                    <a:prstGeom prst="rect">
+                      <a:avLst/>
+                    </a:prstGeom>
+                  </pic:spPr>
+                </pic:pic>
+              </a:graphicData>
+            </a:graphic>
+          </wp:inline>
+        </w:drawing>
+      </w:r>
+    </w:p>
+    <w:p>
+      <w:pPr>
+        <w:pStyle w:val="TextBody"/>
+        <w:rPr>
+          <w:b w:val="false"/>
+          <w:b w:val="false"/>
+          <w:bCs w:val="false"/>
+          <w:lang w:val="es-MX"/>
+        </w:rPr>
+      </w:pPr>
+      <w:r>
+        <w:rPr/>
+        <w:br/>
+        <w:br/>
+        <w:br/>
+      </w:r>
+    </w:p>
+    <w:p>
+      <w:pPr>
+        <w:pStyle w:val="TextBody"/>
+        <w:bidi w:val="0"/>
+        <w:spacing w:lineRule="auto" w:line="331" w:before="0" w:after="0"/>
+        <w:rPr>
+          <w:b w:val="false"/>
+          <w:b w:val="false"/>
+          <w:bCs w:val="false"/>
+          <w:lang w:val="es-MX"/>
+        </w:rPr>
+      </w:pPr>
+      <w:r>
+        <w:rPr>
+          <w:rFonts w:ascii="Arial" w:hAnsi="Arial"/>
+          <w:b w:val="false"/>
+          <w:i w:val="false"/>
+          <w:caps w:val="false"/>
+          <w:smallCaps w:val="false"/>
+          <w:strike w:val="false"/>
+          <w:dstrike w:val="false"/>
+          <w:color w:val="000000"/>
+          <w:sz w:val="22"/>
+          <w:u w:val="none"/>
+          <w:effect w:val="none"/>
+        </w:rPr>
+        <w:t>Lógica secuencial</w:t>
+      </w:r>
+    </w:p>
+    <w:p>
+      <w:pPr>
+        <w:pStyle w:val="TextBody"/>
+        <w:rPr>
+          <w:b w:val="false"/>
+          <w:b w:val="false"/>
+          <w:bCs w:val="false"/>
+          <w:lang w:val="es-MX"/>
+        </w:rPr>
+      </w:pPr>
+      <w:r>
+        <w:rPr/>
+      </w:r>
+    </w:p>
+    <w:p>
+      <w:pPr>
+        <w:pStyle w:val="TextBody"/>
+        <w:bidi w:val="0"/>
+        <w:spacing w:lineRule="auto" w:line="331" w:before="0" w:after="0"/>
+        <w:rPr>
+          <w:b w:val="false"/>
+          <w:b w:val="false"/>
+          <w:bCs w:val="false"/>
+          <w:lang w:val="es-MX"/>
+        </w:rPr>
+      </w:pPr>
+      <w:r>
+        <w:rPr>
+          <w:rFonts w:ascii="Arial" w:hAnsi="Arial"/>
+          <w:b w:val="false"/>
+          <w:i w:val="false"/>
+          <w:caps w:val="false"/>
+          <w:smallCaps w:val="false"/>
+          <w:strike w:val="false"/>
+          <w:dstrike w:val="false"/>
+          <w:color w:val="000000"/>
+          <w:sz w:val="22"/>
+          <w:u w:val="none"/>
+          <w:effect w:val="none"/>
+        </w:rPr>
+        <w:t>En diseño digital, la lógica secuencial es un tipo de circuito lógico en donde sus salidas no solo dependen del valor actual de sus entradas, sino también de la secuencia de entradas anteriores, es decir del historial de sus entradas. </w:t>
+      </w:r>
+    </w:p>
+    <w:p>
+      <w:pPr>
+        <w:pStyle w:val="TextBody"/>
+        <w:rPr>
+          <w:b w:val="false"/>
+          <w:b w:val="false"/>
+          <w:bCs w:val="false"/>
+          <w:lang w:val="es-MX"/>
+        </w:rPr>
+      </w:pPr>
+      <w:r>
+        <w:rPr/>
+      </w:r>
+    </w:p>
+    <w:p>
+      <w:pPr>
+        <w:pStyle w:val="TextBody"/>
+        <w:bidi w:val="0"/>
+        <w:spacing w:lineRule="auto" w:line="331" w:before="0" w:after="0"/>
+        <w:rPr>
+          <w:b w:val="false"/>
+          <w:b w:val="false"/>
+          <w:bCs w:val="false"/>
+          <w:lang w:val="es-MX"/>
+        </w:rPr>
+      </w:pPr>
+      <w:r>
+        <w:rPr>
+          <w:rFonts w:ascii="Arial" w:hAnsi="Arial"/>
+          <w:b w:val="false"/>
+          <w:i w:val="false"/>
+          <w:caps w:val="false"/>
+          <w:smallCaps w:val="false"/>
+          <w:strike w:val="false"/>
+          <w:dstrike w:val="false"/>
+          <w:color w:val="000000"/>
+          <w:sz w:val="22"/>
+          <w:u w:val="none"/>
+          <w:effect w:val="none"/>
+        </w:rPr>
+        <w:t>Lógica combinacional</w:t>
+      </w:r>
+    </w:p>
+    <w:p>
+      <w:pPr>
+        <w:pStyle w:val="TextBody"/>
+        <w:rPr>
+          <w:b w:val="false"/>
+          <w:b w:val="false"/>
+          <w:bCs w:val="false"/>
+          <w:lang w:val="es-MX"/>
+        </w:rPr>
+      </w:pPr>
+      <w:r>
+        <w:rPr/>
+      </w:r>
+    </w:p>
+    <w:p>
+      <w:pPr>
+        <w:pStyle w:val="TextBody"/>
+        <w:bidi w:val="0"/>
+        <w:spacing w:lineRule="auto" w:line="331" w:before="0" w:after="0"/>
+        <w:rPr>
+          <w:b w:val="false"/>
+          <w:b w:val="false"/>
+          <w:bCs w:val="false"/>
+          <w:lang w:val="es-MX"/>
+        </w:rPr>
+      </w:pPr>
+      <w:r>
+        <w:rPr>
+          <w:rFonts w:ascii="Arial" w:hAnsi="Arial"/>
+          <w:b w:val="false"/>
+          <w:i w:val="false"/>
+          <w:caps w:val="false"/>
+          <w:smallCaps w:val="false"/>
+          <w:strike w:val="false"/>
+          <w:dstrike w:val="false"/>
+          <w:color w:val="000000"/>
+          <w:sz w:val="22"/>
+          <w:u w:val="none"/>
+          <w:effect w:val="none"/>
+        </w:rPr>
+        <w:t>Sus salidas solo dependen de los valores de entrada presente. </w:t>
+      </w:r>
+    </w:p>
+    <w:p>
+      <w:pPr>
+        <w:pStyle w:val="TextBody"/>
+        <w:rPr>
+          <w:b w:val="false"/>
+          <w:b w:val="false"/>
+          <w:bCs w:val="false"/>
+          <w:lang w:val="es-MX"/>
+        </w:rPr>
+      </w:pPr>
+      <w:r>
+        <w:rPr/>
+      </w:r>
+    </w:p>
+    <w:p>
+      <w:pPr>
+        <w:pStyle w:val="TextBody"/>
+        <w:bidi w:val="0"/>
+        <w:spacing w:lineRule="auto" w:line="331" w:before="0" w:after="0"/>
+        <w:rPr>
+          <w:b w:val="false"/>
+          <w:b w:val="false"/>
+          <w:bCs w:val="false"/>
+          <w:lang w:val="es-MX"/>
+        </w:rPr>
+      </w:pPr>
+      <w:r>
+        <w:rPr>
+          <w:rFonts w:ascii="Arial" w:hAnsi="Arial"/>
+          <w:b w:val="false"/>
+          <w:i w:val="false"/>
+          <w:caps w:val="false"/>
+          <w:smallCaps w:val="false"/>
+          <w:strike w:val="false"/>
+          <w:dstrike w:val="false"/>
+          <w:color w:val="000000"/>
+          <w:sz w:val="22"/>
+          <w:u w:val="none"/>
+          <w:effect w:val="none"/>
+        </w:rPr>
+        <w:t>Básicamente, los circuitos secuenciales tienen estados (memoria) mientras que los combinacionales no.</w:t>
+      </w:r>
+    </w:p>
+    <w:p>
+      <w:pPr>
+        <w:pStyle w:val="TextBody"/>
+        <w:rPr>
+          <w:b w:val="false"/>
+          <w:b w:val="false"/>
+          <w:bCs w:val="false"/>
+          <w:lang w:val="es-MX"/>
+        </w:rPr>
+      </w:pPr>
+      <w:r>
+        <w:rPr/>
+      </w:r>
+    </w:p>
+    <w:p>
+      <w:pPr>
+        <w:pStyle w:val="TextBody"/>
+        <w:bidi w:val="0"/>
+        <w:spacing w:lineRule="auto" w:line="331" w:before="0" w:after="0"/>
+        <w:rPr>
+          <w:b w:val="false"/>
+          <w:b w:val="false"/>
+          <w:bCs w:val="false"/>
+          <w:lang w:val="es-MX"/>
+        </w:rPr>
+      </w:pPr>
+      <w:r>
+        <w:rPr>
+          <w:rFonts w:ascii="Roboto;sans-serif" w:hAnsi="Roboto;sans-serif"/>
+          <w:b w:val="false"/>
+          <w:i w:val="false"/>
+          <w:caps w:val="false"/>
+          <w:smallCaps w:val="false"/>
+          <w:strike w:val="false"/>
+          <w:dstrike w:val="false"/>
+          <w:color w:val="202124"/>
+          <w:sz w:val="24"/>
+          <w:highlight w:val="white"/>
+          <w:u w:val="none"/>
+          <w:effect w:val="none"/>
+        </w:rPr>
+        <w:t>Circuito síncrono</w:t>
+      </w:r>
+    </w:p>
+    <w:p>
+      <w:pPr>
+        <w:pStyle w:val="TextBody"/>
+        <w:rPr>
+          <w:b w:val="false"/>
+          <w:b w:val="false"/>
+          <w:bCs w:val="false"/>
+          <w:lang w:val="es-MX"/>
+        </w:rPr>
+      </w:pPr>
+      <w:r>
+        <w:rPr/>
+      </w:r>
+    </w:p>
+    <w:p>
+      <w:pPr>
+        <w:pStyle w:val="TextBody"/>
+        <w:bidi w:val="0"/>
+        <w:spacing w:lineRule="auto" w:line="331" w:before="0" w:after="0"/>
+        <w:rPr>
+          <w:b w:val="false"/>
+          <w:b w:val="false"/>
+          <w:bCs w:val="false"/>
+          <w:lang w:val="es-MX"/>
+        </w:rPr>
+      </w:pPr>
+      <w:r>
+        <w:rPr>
+          <w:rFonts w:ascii="Roboto;sans-serif" w:hAnsi="Roboto;sans-serif"/>
+          <w:b w:val="false"/>
+          <w:i w:val="false"/>
+          <w:caps w:val="false"/>
+          <w:smallCaps w:val="false"/>
+          <w:strike w:val="false"/>
+          <w:dstrike w:val="false"/>
+          <w:color w:val="202124"/>
+          <w:sz w:val="24"/>
+          <w:highlight w:val="white"/>
+          <w:u w:val="none"/>
+          <w:effect w:val="none"/>
+        </w:rPr>
+        <w:t xml:space="preserve">El estado del circuito cambia solo </w:t>
+      </w:r>
+      <w:r>
+        <w:rPr>
+          <w:rFonts w:ascii="Roboto;sans-serif" w:hAnsi="Roboto;sans-serif"/>
+          <w:b w:val="false"/>
+          <w:i/>
+          <w:caps w:val="false"/>
+          <w:smallCaps w:val="false"/>
+          <w:strike w:val="false"/>
+          <w:dstrike w:val="false"/>
+          <w:color w:val="202124"/>
+          <w:sz w:val="24"/>
+          <w:highlight w:val="white"/>
+          <w:u w:val="none"/>
+          <w:effect w:val="none"/>
+        </w:rPr>
+        <w:t>at discrete times</w:t>
+      </w:r>
+      <w:r>
+        <w:rPr>
+          <w:caps w:val="false"/>
+          <w:smallCaps w:val="false"/>
+          <w:strike w:val="false"/>
+          <w:dstrike w:val="false"/>
+          <w:color w:val="202124"/>
+          <w:highlight w:val="white"/>
+          <w:u w:val="none"/>
+          <w:effect w:val="none"/>
+        </w:rPr>
+        <w:t xml:space="preserve"> </w:t>
+      </w:r>
+      <w:r>
+        <w:rPr>
+          <w:rFonts w:ascii="Roboto;sans-serif" w:hAnsi="Roboto;sans-serif"/>
+          <w:b w:val="false"/>
+          <w:i w:val="false"/>
+          <w:caps w:val="false"/>
+          <w:smallCaps w:val="false"/>
+          <w:strike w:val="false"/>
+          <w:dstrike w:val="false"/>
+          <w:color w:val="202124"/>
+          <w:sz w:val="24"/>
+          <w:highlight w:val="white"/>
+          <w:u w:val="none"/>
+          <w:effect w:val="none"/>
+        </w:rPr>
+        <w:t>en respuesta a una señal de reloj.</w:t>
+      </w:r>
+    </w:p>
+    <w:p>
+      <w:pPr>
+        <w:pStyle w:val="TextBody"/>
+        <w:rPr>
+          <w:b w:val="false"/>
+          <w:b w:val="false"/>
+          <w:bCs w:val="false"/>
+          <w:lang w:val="es-MX"/>
+        </w:rPr>
+      </w:pPr>
+      <w:r>
+        <w:rPr/>
+      </w:r>
+    </w:p>
+    <w:p>
+      <w:pPr>
+        <w:pStyle w:val="TextBody"/>
+        <w:bidi w:val="0"/>
+        <w:spacing w:lineRule="auto" w:line="331" w:before="0" w:after="0"/>
+        <w:rPr>
+          <w:b w:val="false"/>
+          <w:b w:val="false"/>
+          <w:bCs w:val="false"/>
+          <w:lang w:val="es-MX"/>
+        </w:rPr>
+      </w:pPr>
+      <w:r>
+        <w:rPr>
+          <w:rFonts w:ascii="Roboto;sans-serif" w:hAnsi="Roboto;sans-serif"/>
+          <w:b/>
+          <w:i w:val="false"/>
+          <w:caps w:val="false"/>
+          <w:smallCaps w:val="false"/>
+          <w:strike w:val="false"/>
+          <w:dstrike w:val="false"/>
+          <w:color w:val="202124"/>
+          <w:sz w:val="24"/>
+          <w:highlight w:val="white"/>
+          <w:u w:val="none"/>
+          <w:effect w:val="none"/>
+        </w:rPr>
+        <w:t>RESUMEN DE POR QUÉ UTILIZAR SYSTOLIC ARRAYS</w:t>
+      </w:r>
+    </w:p>
+    <w:p>
+      <w:pPr>
+        <w:pStyle w:val="TextBody"/>
+        <w:numPr>
+          <w:ilvl w:val="0"/>
+          <w:numId w:val="11"/>
+        </w:numPr>
+        <w:pBdr/>
+        <w:tabs>
+          <w:tab w:val="clear" w:pos="720"/>
+          <w:tab w:val="left" w:pos="0" w:leader="none"/>
+        </w:tabs>
+        <w:bidi w:val="0"/>
+        <w:spacing w:lineRule="auto" w:line="331" w:before="0" w:after="0"/>
+        <w:ind w:left="707" w:hanging="283"/>
+        <w:rPr>
+          <w:b w:val="false"/>
+          <w:b w:val="false"/>
+          <w:bCs w:val="false"/>
+          <w:lang w:val="es-MX"/>
+        </w:rPr>
+      </w:pPr>
+      <w:r>
+        <w:rPr>
+          <w:rFonts w:ascii="Roboto;sans-serif" w:hAnsi="Roboto;sans-serif"/>
+          <w:b/>
+          <w:i w:val="false"/>
+          <w:caps w:val="false"/>
+          <w:smallCaps w:val="false"/>
+          <w:strike w:val="false"/>
+          <w:dstrike w:val="false"/>
+          <w:color w:val="202124"/>
+          <w:sz w:val="24"/>
+          <w:highlight w:val="white"/>
+          <w:u w:val="none"/>
+          <w:effect w:val="none"/>
+        </w:rPr>
+        <w:t>Simple</w:t>
+      </w:r>
+    </w:p>
+    <w:p>
+      <w:pPr>
+        <w:pStyle w:val="TextBody"/>
+        <w:numPr>
+          <w:ilvl w:val="0"/>
+          <w:numId w:val="11"/>
+        </w:numPr>
+        <w:pBdr/>
+        <w:tabs>
+          <w:tab w:val="clear" w:pos="720"/>
+          <w:tab w:val="left" w:pos="0" w:leader="none"/>
+        </w:tabs>
+        <w:bidi w:val="0"/>
+        <w:spacing w:lineRule="auto" w:line="331" w:before="0" w:after="0"/>
+        <w:ind w:left="707" w:hanging="283"/>
+        <w:rPr>
+          <w:b w:val="false"/>
+          <w:b w:val="false"/>
+          <w:bCs w:val="false"/>
+          <w:lang w:val="es-MX"/>
+        </w:rPr>
+      </w:pPr>
+      <w:r>
+        <w:rPr>
+          <w:rFonts w:ascii="Roboto;sans-serif" w:hAnsi="Roboto;sans-serif"/>
+          <w:b/>
+          <w:i w:val="false"/>
+          <w:caps w:val="false"/>
+          <w:smallCaps w:val="false"/>
+          <w:strike w:val="false"/>
+          <w:dstrike w:val="false"/>
+          <w:color w:val="202124"/>
+          <w:sz w:val="24"/>
+          <w:highlight w:val="white"/>
+          <w:u w:val="none"/>
+          <w:effect w:val="none"/>
+        </w:rPr>
+        <w:t>Modular and expandable</w:t>
+      </w:r>
+    </w:p>
+    <w:p>
+      <w:pPr>
+        <w:pStyle w:val="TextBody"/>
+        <w:numPr>
+          <w:ilvl w:val="0"/>
+          <w:numId w:val="11"/>
+        </w:numPr>
+        <w:pBdr/>
+        <w:tabs>
+          <w:tab w:val="clear" w:pos="720"/>
+          <w:tab w:val="left" w:pos="0" w:leader="none"/>
+        </w:tabs>
+        <w:bidi w:val="0"/>
+        <w:spacing w:lineRule="auto" w:line="331" w:before="0" w:after="0"/>
+        <w:ind w:left="707" w:hanging="283"/>
+        <w:rPr>
+          <w:b w:val="false"/>
+          <w:b w:val="false"/>
+          <w:bCs w:val="false"/>
+          <w:lang w:val="es-MX"/>
+        </w:rPr>
+      </w:pPr>
+      <w:r>
+        <w:rPr>
+          <w:rFonts w:ascii="Roboto;sans-serif" w:hAnsi="Roboto;sans-serif"/>
+          <w:b/>
+          <w:i w:val="false"/>
+          <w:caps w:val="false"/>
+          <w:smallCaps w:val="false"/>
+          <w:strike w:val="false"/>
+          <w:dstrike w:val="false"/>
+          <w:color w:val="202124"/>
+          <w:sz w:val="24"/>
+          <w:highlight w:val="white"/>
+          <w:u w:val="none"/>
+          <w:effect w:val="none"/>
+        </w:rPr>
+        <w:t>High performance</w:t>
+      </w:r>
+    </w:p>
+    <w:p>
+      <w:pPr>
+        <w:pStyle w:val="TextBody"/>
+        <w:rPr>
+          <w:b w:val="false"/>
+          <w:b w:val="false"/>
+          <w:bCs w:val="false"/>
+          <w:lang w:val="es-MX"/>
+        </w:rPr>
+      </w:pPr>
+      <w:r>
+        <w:rPr/>
+      </w:r>
+    </w:p>
+    <w:p>
+      <w:pPr>
+        <w:pStyle w:val="TextBody"/>
+        <w:bidi w:val="0"/>
+        <w:spacing w:lineRule="auto" w:line="331" w:before="0" w:after="0"/>
+        <w:rPr>
+          <w:b w:val="false"/>
+          <w:b w:val="false"/>
+          <w:bCs w:val="false"/>
+          <w:lang w:val="es-MX"/>
+        </w:rPr>
+      </w:pPr>
+      <w:r>
+        <w:rPr>
+          <w:rFonts w:ascii="Roboto;sans-serif" w:hAnsi="Roboto;sans-serif"/>
+          <w:b/>
+          <w:i w:val="false"/>
+          <w:caps w:val="false"/>
+          <w:smallCaps w:val="false"/>
+          <w:strike w:val="false"/>
+          <w:dstrike w:val="false"/>
+          <w:color w:val="202124"/>
+          <w:sz w:val="24"/>
+          <w:highlight w:val="white"/>
+          <w:u w:val="none"/>
+          <w:effect w:val="none"/>
+        </w:rPr>
+        <w:t>From the user point of view, it’s easy to use, she pumps in the input data and then receives the results on the fly or at the end of the computation.</w:t>
+      </w:r>
+    </w:p>
+    <w:p>
+      <w:pPr>
+        <w:pStyle w:val="TextBody"/>
+        <w:rPr>
+          <w:b w:val="false"/>
+          <w:b w:val="false"/>
+          <w:bCs w:val="false"/>
+          <w:lang w:val="es-MX"/>
+        </w:rPr>
+      </w:pPr>
+      <w:r>
+        <w:rPr/>
+      </w:r>
+    </w:p>
+    <w:p>
+      <w:pPr>
+        <w:pStyle w:val="TextBody"/>
+        <w:bidi w:val="0"/>
+        <w:spacing w:lineRule="auto" w:line="331" w:before="0" w:after="0"/>
+        <w:rPr>
+          <w:b w:val="false"/>
+          <w:b w:val="false"/>
+          <w:bCs w:val="false"/>
+          <w:lang w:val="es-MX"/>
+        </w:rPr>
+      </w:pPr>
+      <w:r>
+        <w:rPr>
+          <w:caps w:val="false"/>
+          <w:smallCaps w:val="false"/>
+          <w:strike w:val="false"/>
+          <w:dstrike w:val="false"/>
+          <w:color w:val="202124"/>
+          <w:highlight w:val="white"/>
+          <w:u w:val="none"/>
+          <w:effect w:val="none"/>
+        </w:rPr>
+        <w:drawing>
+          <wp:inline distT="0" distB="0" distL="0" distR="0">
+            <wp:extent cx="3905250" cy="3295650"/>
+            <wp:effectExtent l="0" t="0" r="0" b="0"/>
+            <wp:docPr id="5" name="Image5" descr=""/>
+            <wp:cNvGraphicFramePr>
+              <a:graphicFrameLocks xmlns:a="http://schemas.openxmlformats.org/drawingml/2006/main" noChangeAspect="1"/>
+            </wp:cNvGraphicFramePr>
+            <a:graphic xmlns:a="http://schemas.openxmlformats.org/drawingml/2006/main">
+              <a:graphicData uri="http://schemas.openxmlformats.org/drawingml/2006/picture">
+                <pic:pic xmlns:pic="http://schemas.openxmlformats.org/drawingml/2006/picture">
+                  <pic:nvPicPr>
+                    <pic:cNvPr id="5" name="Image5" descr=""/>
+                    <pic:cNvPicPr>
+                      <a:picLocks noChangeAspect="1" noChangeArrowheads="1"/>
+                    </pic:cNvPicPr>
+                  </pic:nvPicPr>
+                  <pic:blipFill>
+                    <a:blip r:embed="rId7"/>
+                    <a:stretch>
+                      <a:fillRect/>
+                    </a:stretch>
+                  </pic:blipFill>
+                  <pic:spPr bwMode="auto">
+                    <a:xfrm>
+                      <a:off x="0" y="0"/>
+                      <a:ext cx="3905250" cy="3295650"/>
+                    </a:xfrm>
+                    <a:prstGeom prst="rect">
+                      <a:avLst/>
+                    </a:prstGeom>
+                  </pic:spPr>
+                </pic:pic>
+              </a:graphicData>
+            </a:graphic>
+          </wp:inline>
+        </w:drawing>
       </w:r>
     </w:p>
     <w:p>
@@ -3054,7 +4822,6 @@
         </w:tabs>
         <w:ind w:left="707" w:hanging="283"/>
       </w:pPr>
-      <w:rPr/>
     </w:lvl>
     <w:lvl w:ilvl="1">
       <w:start w:val="1"/>
@@ -3067,7 +4834,6 @@
         </w:tabs>
         <w:ind w:left="1414" w:hanging="283"/>
       </w:pPr>
-      <w:rPr/>
     </w:lvl>
     <w:lvl w:ilvl="2">
       <w:start w:val="1"/>
@@ -3080,7 +4846,6 @@
         </w:tabs>
         <w:ind w:left="2121" w:hanging="283"/>
       </w:pPr>
-      <w:rPr/>
     </w:lvl>
     <w:lvl w:ilvl="3">
       <w:start w:val="1"/>
@@ -3093,7 +4858,6 @@
         </w:tabs>
         <w:ind w:left="2828" w:hanging="283"/>
       </w:pPr>
-      <w:rPr/>
     </w:lvl>
     <w:lvl w:ilvl="4">
       <w:start w:val="1"/>
@@ -3106,7 +4870,6 @@
         </w:tabs>
         <w:ind w:left="3535" w:hanging="283"/>
       </w:pPr>
-      <w:rPr/>
     </w:lvl>
     <w:lvl w:ilvl="5">
       <w:start w:val="1"/>
@@ -3119,7 +4882,6 @@
         </w:tabs>
         <w:ind w:left="4242" w:hanging="283"/>
       </w:pPr>
-      <w:rPr/>
     </w:lvl>
     <w:lvl w:ilvl="6">
       <w:start w:val="1"/>
@@ -3132,7 +4894,6 @@
         </w:tabs>
         <w:ind w:left="4949" w:hanging="283"/>
       </w:pPr>
-      <w:rPr/>
     </w:lvl>
     <w:lvl w:ilvl="7">
       <w:start w:val="1"/>
@@ -3145,7 +4906,6 @@
         </w:tabs>
         <w:ind w:left="5656" w:hanging="283"/>
       </w:pPr>
-      <w:rPr/>
     </w:lvl>
     <w:lvl w:ilvl="8">
       <w:start w:val="1"/>
@@ -3158,7 +4918,6 @@
         </w:tabs>
         <w:ind w:left="6363" w:hanging="283"/>
       </w:pPr>
-      <w:rPr/>
     </w:lvl>
   </w:abstractNum>
   <w:abstractNum w:abstractNumId="2">
@@ -3173,7 +4932,6 @@
         </w:tabs>
         <w:ind w:left="707" w:hanging="283"/>
       </w:pPr>
-      <w:rPr/>
     </w:lvl>
     <w:lvl w:ilvl="1">
       <w:start w:val="1"/>
@@ -3186,7 +4944,6 @@
         </w:tabs>
         <w:ind w:left="1414" w:hanging="283"/>
       </w:pPr>
-      <w:rPr/>
     </w:lvl>
     <w:lvl w:ilvl="2">
       <w:start w:val="1"/>
@@ -3199,7 +4956,6 @@
         </w:tabs>
         <w:ind w:left="2121" w:hanging="283"/>
       </w:pPr>
-      <w:rPr/>
     </w:lvl>
     <w:lvl w:ilvl="3">
       <w:start w:val="1"/>
@@ -3212,7 +4968,6 @@
         </w:tabs>
         <w:ind w:left="2828" w:hanging="283"/>
       </w:pPr>
-      <w:rPr/>
     </w:lvl>
     <w:lvl w:ilvl="4">
       <w:start w:val="1"/>
@@ -3225,7 +4980,6 @@
         </w:tabs>
         <w:ind w:left="3535" w:hanging="283"/>
       </w:pPr>
-      <w:rPr/>
     </w:lvl>
     <w:lvl w:ilvl="5">
       <w:start w:val="1"/>
@@ -3238,7 +4992,6 @@
         </w:tabs>
         <w:ind w:left="4242" w:hanging="283"/>
       </w:pPr>
-      <w:rPr/>
     </w:lvl>
     <w:lvl w:ilvl="6">
       <w:start w:val="1"/>
@@ -3251,7 +5004,6 @@
         </w:tabs>
         <w:ind w:left="4949" w:hanging="283"/>
       </w:pPr>
-      <w:rPr/>
     </w:lvl>
     <w:lvl w:ilvl="7">
       <w:start w:val="1"/>
@@ -3264,7 +5016,6 @@
         </w:tabs>
         <w:ind w:left="5656" w:hanging="283"/>
       </w:pPr>
-      <w:rPr/>
     </w:lvl>
     <w:lvl w:ilvl="8">
       <w:start w:val="1"/>
@@ -3277,7 +5028,6 @@
         </w:tabs>
         <w:ind w:left="6363" w:hanging="283"/>
       </w:pPr>
-      <w:rPr/>
     </w:lvl>
   </w:abstractNum>
   <w:abstractNum w:abstractNumId="3">
@@ -3292,7 +5042,6 @@
         </w:tabs>
         <w:ind w:left="707" w:hanging="283"/>
       </w:pPr>
-      <w:rPr/>
     </w:lvl>
     <w:lvl w:ilvl="1">
       <w:start w:val="1"/>
@@ -3305,7 +5054,6 @@
         </w:tabs>
         <w:ind w:left="1414" w:hanging="283"/>
       </w:pPr>
-      <w:rPr/>
     </w:lvl>
     <w:lvl w:ilvl="2">
       <w:start w:val="1"/>
@@ -3318,7 +5066,6 @@
         </w:tabs>
         <w:ind w:left="2121" w:hanging="283"/>
       </w:pPr>
-      <w:rPr/>
     </w:lvl>
     <w:lvl w:ilvl="3">
       <w:start w:val="1"/>
@@ -3331,7 +5078,6 @@
         </w:tabs>
         <w:ind w:left="2828" w:hanging="283"/>
       </w:pPr>
-      <w:rPr/>
     </w:lvl>
     <w:lvl w:ilvl="4">
       <w:start w:val="1"/>
@@ -3344,7 +5090,6 @@
         </w:tabs>
         <w:ind w:left="3535" w:hanging="283"/>
       </w:pPr>
-      <w:rPr/>
     </w:lvl>
     <w:lvl w:ilvl="5">
       <w:start w:val="1"/>
@@ -3357,7 +5102,6 @@
         </w:tabs>
         <w:ind w:left="4242" w:hanging="283"/>
       </w:pPr>
-      <w:rPr/>
     </w:lvl>
     <w:lvl w:ilvl="6">
       <w:start w:val="1"/>
@@ -3370,7 +5114,6 @@
         </w:tabs>
         <w:ind w:left="4949" w:hanging="283"/>
       </w:pPr>
-      <w:rPr/>
     </w:lvl>
     <w:lvl w:ilvl="7">
       <w:start w:val="1"/>
@@ -3383,7 +5126,6 @@
         </w:tabs>
         <w:ind w:left="5656" w:hanging="283"/>
       </w:pPr>
-      <w:rPr/>
     </w:lvl>
     <w:lvl w:ilvl="8">
       <w:start w:val="1"/>
@@ -3396,7 +5138,6 @@
         </w:tabs>
         <w:ind w:left="6363" w:hanging="283"/>
       </w:pPr>
-      <w:rPr/>
     </w:lvl>
   </w:abstractNum>
   <w:abstractNum w:abstractNumId="4">
@@ -3411,7 +5152,6 @@
         </w:tabs>
         <w:ind w:left="707" w:hanging="283"/>
       </w:pPr>
-      <w:rPr/>
     </w:lvl>
     <w:lvl w:ilvl="1">
       <w:start w:val="1"/>
@@ -3424,7 +5164,6 @@
         </w:tabs>
         <w:ind w:left="1414" w:hanging="283"/>
       </w:pPr>
-      <w:rPr/>
     </w:lvl>
     <w:lvl w:ilvl="2">
       <w:start w:val="1"/>
@@ -3437,7 +5176,6 @@
         </w:tabs>
         <w:ind w:left="2121" w:hanging="283"/>
       </w:pPr>
-      <w:rPr/>
     </w:lvl>
     <w:lvl w:ilvl="3">
       <w:start w:val="1"/>
@@ -3450,7 +5188,6 @@
         </w:tabs>
         <w:ind w:left="2828" w:hanging="283"/>
       </w:pPr>
-      <w:rPr/>
     </w:lvl>
     <w:lvl w:ilvl="4">
       <w:start w:val="1"/>
@@ -3463,7 +5200,6 @@
         </w:tabs>
         <w:ind w:left="3535" w:hanging="283"/>
       </w:pPr>
-      <w:rPr/>
     </w:lvl>
     <w:lvl w:ilvl="5">
       <w:start w:val="1"/>
@@ -3476,7 +5212,6 @@
         </w:tabs>
         <w:ind w:left="4242" w:hanging="283"/>
       </w:pPr>
-      <w:rPr/>
     </w:lvl>
     <w:lvl w:ilvl="6">
       <w:start w:val="1"/>
@@ -3489,7 +5224,6 @@
         </w:tabs>
         <w:ind w:left="4949" w:hanging="283"/>
       </w:pPr>
-      <w:rPr/>
     </w:lvl>
     <w:lvl w:ilvl="7">
       <w:start w:val="1"/>
@@ -3502,7 +5236,6 @@
         </w:tabs>
         <w:ind w:left="5656" w:hanging="283"/>
       </w:pPr>
-      <w:rPr/>
     </w:lvl>
     <w:lvl w:ilvl="8">
       <w:start w:val="1"/>
@@ -3515,7 +5248,6 @@
         </w:tabs>
         <w:ind w:left="6363" w:hanging="283"/>
       </w:pPr>
-      <w:rPr/>
     </w:lvl>
   </w:abstractNum>
   <w:abstractNum w:abstractNumId="5">
@@ -3530,7 +5262,6 @@
         </w:tabs>
         <w:ind w:left="707" w:hanging="283"/>
       </w:pPr>
-      <w:rPr/>
     </w:lvl>
     <w:lvl w:ilvl="1">
       <w:start w:val="1"/>
@@ -3543,7 +5274,6 @@
         </w:tabs>
         <w:ind w:left="1414" w:hanging="283"/>
       </w:pPr>
-      <w:rPr/>
     </w:lvl>
     <w:lvl w:ilvl="2">
       <w:start w:val="1"/>
@@ -3556,7 +5286,6 @@
         </w:tabs>
         <w:ind w:left="2121" w:hanging="283"/>
       </w:pPr>
-      <w:rPr/>
     </w:lvl>
     <w:lvl w:ilvl="3">
       <w:start w:val="1"/>
@@ -3569,7 +5298,6 @@
         </w:tabs>
         <w:ind w:left="2828" w:hanging="283"/>
       </w:pPr>
-      <w:rPr/>
     </w:lvl>
     <w:lvl w:ilvl="4">
       <w:start w:val="1"/>
@@ -3582,7 +5310,6 @@
         </w:tabs>
         <w:ind w:left="3535" w:hanging="283"/>
       </w:pPr>
-      <w:rPr/>
     </w:lvl>
     <w:lvl w:ilvl="5">
       <w:start w:val="1"/>
@@ -3595,7 +5322,6 @@
         </w:tabs>
         <w:ind w:left="4242" w:hanging="283"/>
       </w:pPr>
-      <w:rPr/>
     </w:lvl>
     <w:lvl w:ilvl="6">
       <w:start w:val="1"/>
@@ -3608,7 +5334,6 @@
         </w:tabs>
         <w:ind w:left="4949" w:hanging="283"/>
       </w:pPr>
-      <w:rPr/>
     </w:lvl>
     <w:lvl w:ilvl="7">
       <w:start w:val="1"/>
@@ -3621,7 +5346,6 @@
         </w:tabs>
         <w:ind w:left="5656" w:hanging="283"/>
       </w:pPr>
-      <w:rPr/>
     </w:lvl>
     <w:lvl w:ilvl="8">
       <w:start w:val="1"/>
@@ -3634,7 +5358,6 @@
         </w:tabs>
         <w:ind w:left="6363" w:hanging="283"/>
       </w:pPr>
-      <w:rPr/>
     </w:lvl>
   </w:abstractNum>
   <w:abstractNum w:abstractNumId="6">
@@ -3649,7 +5372,6 @@
         </w:tabs>
         <w:ind w:left="707" w:hanging="283"/>
       </w:pPr>
-      <w:rPr/>
     </w:lvl>
     <w:lvl w:ilvl="1">
       <w:start w:val="1"/>
@@ -3662,7 +5384,6 @@
         </w:tabs>
         <w:ind w:left="1414" w:hanging="283"/>
       </w:pPr>
-      <w:rPr/>
     </w:lvl>
     <w:lvl w:ilvl="2">
       <w:start w:val="1"/>
@@ -3675,7 +5396,6 @@
         </w:tabs>
         <w:ind w:left="2121" w:hanging="283"/>
       </w:pPr>
-      <w:rPr/>
     </w:lvl>
     <w:lvl w:ilvl="3">
       <w:start w:val="1"/>
@@ -3688,7 +5408,6 @@
         </w:tabs>
         <w:ind w:left="2828" w:hanging="283"/>
       </w:pPr>
-      <w:rPr/>
     </w:lvl>
     <w:lvl w:ilvl="4">
       <w:start w:val="1"/>
@@ -3701,7 +5420,6 @@
         </w:tabs>
         <w:ind w:left="3535" w:hanging="283"/>
       </w:pPr>
-      <w:rPr/>
     </w:lvl>
     <w:lvl w:ilvl="5">
       <w:start w:val="1"/>
@@ -3714,7 +5432,6 @@
         </w:tabs>
         <w:ind w:left="4242" w:hanging="283"/>
       </w:pPr>
-      <w:rPr/>
     </w:lvl>
     <w:lvl w:ilvl="6">
       <w:start w:val="1"/>
@@ -3727,7 +5444,6 @@
         </w:tabs>
         <w:ind w:left="4949" w:hanging="283"/>
       </w:pPr>
-      <w:rPr/>
     </w:lvl>
     <w:lvl w:ilvl="7">
       <w:start w:val="1"/>
@@ -3740,7 +5456,6 @@
         </w:tabs>
         <w:ind w:left="5656" w:hanging="283"/>
       </w:pPr>
-      <w:rPr/>
     </w:lvl>
     <w:lvl w:ilvl="8">
       <w:start w:val="1"/>
@@ -3753,7 +5468,6 @@
         </w:tabs>
         <w:ind w:left="6363" w:hanging="283"/>
       </w:pPr>
-      <w:rPr/>
     </w:lvl>
   </w:abstractNum>
   <w:abstractNum w:abstractNumId="7">
@@ -3768,7 +5482,6 @@
         </w:tabs>
         <w:ind w:left="707" w:hanging="283"/>
       </w:pPr>
-      <w:rPr/>
     </w:lvl>
     <w:lvl w:ilvl="1">
       <w:start w:val="1"/>
@@ -3781,7 +5494,6 @@
         </w:tabs>
         <w:ind w:left="1414" w:hanging="283"/>
       </w:pPr>
-      <w:rPr/>
     </w:lvl>
     <w:lvl w:ilvl="2">
       <w:start w:val="1"/>
@@ -3794,7 +5506,6 @@
         </w:tabs>
         <w:ind w:left="2121" w:hanging="283"/>
       </w:pPr>
-      <w:rPr/>
     </w:lvl>
     <w:lvl w:ilvl="3">
       <w:start w:val="1"/>
@@ -3807,7 +5518,6 @@
         </w:tabs>
         <w:ind w:left="2828" w:hanging="283"/>
       </w:pPr>
-      <w:rPr/>
     </w:lvl>
     <w:lvl w:ilvl="4">
       <w:start w:val="1"/>
@@ -3820,7 +5530,6 @@
         </w:tabs>
         <w:ind w:left="3535" w:hanging="283"/>
       </w:pPr>
-      <w:rPr/>
     </w:lvl>
     <w:lvl w:ilvl="5">
       <w:start w:val="1"/>
@@ -3833,7 +5542,6 @@
         </w:tabs>
         <w:ind w:left="4242" w:hanging="283"/>
       </w:pPr>
-      <w:rPr/>
     </w:lvl>
     <w:lvl w:ilvl="6">
       <w:start w:val="1"/>
@@ -3846,7 +5554,6 @@
         </w:tabs>
         <w:ind w:left="4949" w:hanging="283"/>
       </w:pPr>
-      <w:rPr/>
     </w:lvl>
     <w:lvl w:ilvl="7">
       <w:start w:val="1"/>
@@ -3859,7 +5566,6 @@
         </w:tabs>
         <w:ind w:left="5656" w:hanging="283"/>
       </w:pPr>
-      <w:rPr/>
     </w:lvl>
     <w:lvl w:ilvl="8">
       <w:start w:val="1"/>
@@ -3872,7 +5578,6 @@
         </w:tabs>
         <w:ind w:left="6363" w:hanging="283"/>
       </w:pPr>
-      <w:rPr/>
     </w:lvl>
   </w:abstractNum>
   <w:abstractNum w:abstractNumId="8">
@@ -3887,7 +5592,6 @@
         </w:tabs>
         <w:ind w:left="707" w:hanging="283"/>
       </w:pPr>
-      <w:rPr/>
     </w:lvl>
     <w:lvl w:ilvl="1">
       <w:start w:val="1"/>
@@ -3900,7 +5604,6 @@
         </w:tabs>
         <w:ind w:left="1414" w:hanging="283"/>
       </w:pPr>
-      <w:rPr/>
     </w:lvl>
     <w:lvl w:ilvl="2">
       <w:start w:val="1"/>
@@ -3913,7 +5616,6 @@
         </w:tabs>
         <w:ind w:left="2121" w:hanging="283"/>
       </w:pPr>
-      <w:rPr/>
     </w:lvl>
     <w:lvl w:ilvl="3">
       <w:start w:val="1"/>
@@ -3926,7 +5628,6 @@
         </w:tabs>
         <w:ind w:left="2828" w:hanging="283"/>
       </w:pPr>
-      <w:rPr/>
     </w:lvl>
     <w:lvl w:ilvl="4">
       <w:start w:val="1"/>
@@ -3939,7 +5640,6 @@
         </w:tabs>
         <w:ind w:left="3535" w:hanging="283"/>
       </w:pPr>
-      <w:rPr/>
     </w:lvl>
     <w:lvl w:ilvl="5">
       <w:start w:val="1"/>
@@ -3952,7 +5652,6 @@
         </w:tabs>
         <w:ind w:left="4242" w:hanging="283"/>
       </w:pPr>
-      <w:rPr/>
     </w:lvl>
     <w:lvl w:ilvl="6">
       <w:start w:val="1"/>
@@ -3965,7 +5664,6 @@
         </w:tabs>
         <w:ind w:left="4949" w:hanging="283"/>
       </w:pPr>
-      <w:rPr/>
     </w:lvl>
     <w:lvl w:ilvl="7">
       <w:start w:val="1"/>
@@ -3978,7 +5676,6 @@
         </w:tabs>
         <w:ind w:left="5656" w:hanging="283"/>
       </w:pPr>
-      <w:rPr/>
     </w:lvl>
     <w:lvl w:ilvl="8">
       <w:start w:val="1"/>
@@ -3991,10 +5688,420 @@
         </w:tabs>
         <w:ind w:left="6363" w:hanging="283"/>
       </w:pPr>
-      <w:rPr/>
     </w:lvl>
   </w:abstractNum>
   <w:abstractNum w:abstractNumId="9">
+    <w:lvl w:ilvl="0">
+      <w:start w:val="1"/>
+      <w:numFmt w:val="bullet"/>
+      <w:lvlText w:val=""/>
+      <w:lvlJc w:val="left"/>
+      <w:pPr>
+        <w:tabs>
+          <w:tab w:val="num" w:pos="707"/>
+        </w:tabs>
+        <w:ind w:left="707" w:hanging="283"/>
+      </w:pPr>
+      <w:rPr>
+        <w:rFonts w:ascii="Symbol" w:hAnsi="Symbol" w:cs="Symbol" w:hint="default"/>
+      </w:rPr>
+    </w:lvl>
+    <w:lvl w:ilvl="1">
+      <w:start w:val="1"/>
+      <w:numFmt w:val="bullet"/>
+      <w:lvlText w:val=""/>
+      <w:lvlJc w:val="left"/>
+      <w:pPr>
+        <w:tabs>
+          <w:tab w:val="num" w:pos="1414"/>
+        </w:tabs>
+        <w:ind w:left="1414" w:hanging="283"/>
+      </w:pPr>
+      <w:rPr>
+        <w:rFonts w:ascii="Symbol" w:hAnsi="Symbol" w:cs="Symbol" w:hint="default"/>
+      </w:rPr>
+    </w:lvl>
+    <w:lvl w:ilvl="2">
+      <w:start w:val="1"/>
+      <w:numFmt w:val="bullet"/>
+      <w:lvlText w:val=""/>
+      <w:lvlJc w:val="left"/>
+      <w:pPr>
+        <w:tabs>
+          <w:tab w:val="num" w:pos="2121"/>
+        </w:tabs>
+        <w:ind w:left="2121" w:hanging="283"/>
+      </w:pPr>
+      <w:rPr>
+        <w:rFonts w:ascii="Symbol" w:hAnsi="Symbol" w:cs="Symbol" w:hint="default"/>
+      </w:rPr>
+    </w:lvl>
+    <w:lvl w:ilvl="3">
+      <w:start w:val="1"/>
+      <w:numFmt w:val="bullet"/>
+      <w:lvlText w:val=""/>
+      <w:lvlJc w:val="left"/>
+      <w:pPr>
+        <w:tabs>
+          <w:tab w:val="num" w:pos="2828"/>
+        </w:tabs>
+        <w:ind w:left="2828" w:hanging="283"/>
+      </w:pPr>
+      <w:rPr>
+        <w:rFonts w:ascii="Symbol" w:hAnsi="Symbol" w:cs="Symbol" w:hint="default"/>
+      </w:rPr>
+    </w:lvl>
+    <w:lvl w:ilvl="4">
+      <w:start w:val="1"/>
+      <w:numFmt w:val="bullet"/>
+      <w:lvlText w:val=""/>
+      <w:lvlJc w:val="left"/>
+      <w:pPr>
+        <w:tabs>
+          <w:tab w:val="num" w:pos="3535"/>
+        </w:tabs>
+        <w:ind w:left="3535" w:hanging="283"/>
+      </w:pPr>
+      <w:rPr>
+        <w:rFonts w:ascii="Symbol" w:hAnsi="Symbol" w:cs="Symbol" w:hint="default"/>
+      </w:rPr>
+    </w:lvl>
+    <w:lvl w:ilvl="5">
+      <w:start w:val="1"/>
+      <w:numFmt w:val="bullet"/>
+      <w:lvlText w:val=""/>
+      <w:lvlJc w:val="left"/>
+      <w:pPr>
+        <w:tabs>
+          <w:tab w:val="num" w:pos="4242"/>
+        </w:tabs>
+        <w:ind w:left="4242" w:hanging="283"/>
+      </w:pPr>
+      <w:rPr>
+        <w:rFonts w:ascii="Symbol" w:hAnsi="Symbol" w:cs="Symbol" w:hint="default"/>
+      </w:rPr>
+    </w:lvl>
+    <w:lvl w:ilvl="6">
+      <w:start w:val="1"/>
+      <w:numFmt w:val="bullet"/>
+      <w:lvlText w:val=""/>
+      <w:lvlJc w:val="left"/>
+      <w:pPr>
+        <w:tabs>
+          <w:tab w:val="num" w:pos="4949"/>
+        </w:tabs>
+        <w:ind w:left="4949" w:hanging="283"/>
+      </w:pPr>
+      <w:rPr>
+        <w:rFonts w:ascii="Symbol" w:hAnsi="Symbol" w:cs="Symbol" w:hint="default"/>
+      </w:rPr>
+    </w:lvl>
+    <w:lvl w:ilvl="7">
+      <w:start w:val="1"/>
+      <w:numFmt w:val="bullet"/>
+      <w:lvlText w:val=""/>
+      <w:lvlJc w:val="left"/>
+      <w:pPr>
+        <w:tabs>
+          <w:tab w:val="num" w:pos="5656"/>
+        </w:tabs>
+        <w:ind w:left="5656" w:hanging="283"/>
+      </w:pPr>
+      <w:rPr>
+        <w:rFonts w:ascii="Symbol" w:hAnsi="Symbol" w:cs="Symbol" w:hint="default"/>
+      </w:rPr>
+    </w:lvl>
+    <w:lvl w:ilvl="8">
+      <w:start w:val="1"/>
+      <w:numFmt w:val="bullet"/>
+      <w:lvlText w:val=""/>
+      <w:lvlJc w:val="left"/>
+      <w:pPr>
+        <w:tabs>
+          <w:tab w:val="num" w:pos="6363"/>
+        </w:tabs>
+        <w:ind w:left="6363" w:hanging="283"/>
+      </w:pPr>
+      <w:rPr>
+        <w:rFonts w:ascii="Symbol" w:hAnsi="Symbol" w:cs="Symbol" w:hint="default"/>
+      </w:rPr>
+    </w:lvl>
+  </w:abstractNum>
+  <w:abstractNum w:abstractNumId="10">
+    <w:lvl w:ilvl="0">
+      <w:start w:val="1"/>
+      <w:numFmt w:val="bullet"/>
+      <w:lvlText w:val=""/>
+      <w:lvlJc w:val="left"/>
+      <w:pPr>
+        <w:tabs>
+          <w:tab w:val="num" w:pos="707"/>
+        </w:tabs>
+        <w:ind w:left="707" w:hanging="283"/>
+      </w:pPr>
+      <w:rPr>
+        <w:rFonts w:ascii="Symbol" w:hAnsi="Symbol" w:cs="Symbol" w:hint="default"/>
+      </w:rPr>
+    </w:lvl>
+    <w:lvl w:ilvl="1">
+      <w:start w:val="1"/>
+      <w:numFmt w:val="bullet"/>
+      <w:lvlText w:val=""/>
+      <w:lvlJc w:val="left"/>
+      <w:pPr>
+        <w:tabs>
+          <w:tab w:val="num" w:pos="1414"/>
+        </w:tabs>
+        <w:ind w:left="1414" w:hanging="283"/>
+      </w:pPr>
+      <w:rPr>
+        <w:rFonts w:ascii="Symbol" w:hAnsi="Symbol" w:cs="Symbol" w:hint="default"/>
+      </w:rPr>
+    </w:lvl>
+    <w:lvl w:ilvl="2">
+      <w:start w:val="1"/>
+      <w:numFmt w:val="bullet"/>
+      <w:lvlText w:val=""/>
+      <w:lvlJc w:val="left"/>
+      <w:pPr>
+        <w:tabs>
+          <w:tab w:val="num" w:pos="2121"/>
+        </w:tabs>
+        <w:ind w:left="2121" w:hanging="283"/>
+      </w:pPr>
+      <w:rPr>
+        <w:rFonts w:ascii="Symbol" w:hAnsi="Symbol" w:cs="Symbol" w:hint="default"/>
+      </w:rPr>
+    </w:lvl>
+    <w:lvl w:ilvl="3">
+      <w:start w:val="1"/>
+      <w:numFmt w:val="bullet"/>
+      <w:lvlText w:val=""/>
+      <w:lvlJc w:val="left"/>
+      <w:pPr>
+        <w:tabs>
+          <w:tab w:val="num" w:pos="2828"/>
+        </w:tabs>
+        <w:ind w:left="2828" w:hanging="283"/>
+      </w:pPr>
+      <w:rPr>
+        <w:rFonts w:ascii="Symbol" w:hAnsi="Symbol" w:cs="Symbol" w:hint="default"/>
+      </w:rPr>
+    </w:lvl>
+    <w:lvl w:ilvl="4">
+      <w:start w:val="1"/>
+      <w:numFmt w:val="bullet"/>
+      <w:lvlText w:val=""/>
+      <w:lvlJc w:val="left"/>
+      <w:pPr>
+        <w:tabs>
+          <w:tab w:val="num" w:pos="3535"/>
+        </w:tabs>
+        <w:ind w:left="3535" w:hanging="283"/>
+      </w:pPr>
+      <w:rPr>
+        <w:rFonts w:ascii="Symbol" w:hAnsi="Symbol" w:cs="Symbol" w:hint="default"/>
+      </w:rPr>
+    </w:lvl>
+    <w:lvl w:ilvl="5">
+      <w:start w:val="1"/>
+      <w:numFmt w:val="bullet"/>
+      <w:lvlText w:val=""/>
+      <w:lvlJc w:val="left"/>
+      <w:pPr>
+        <w:tabs>
+          <w:tab w:val="num" w:pos="4242"/>
+        </w:tabs>
+        <w:ind w:left="4242" w:hanging="283"/>
+      </w:pPr>
+      <w:rPr>
+        <w:rFonts w:ascii="Symbol" w:hAnsi="Symbol" w:cs="Symbol" w:hint="default"/>
+      </w:rPr>
+    </w:lvl>
+    <w:lvl w:ilvl="6">
+      <w:start w:val="1"/>
+      <w:numFmt w:val="bullet"/>
+      <w:lvlText w:val=""/>
+      <w:lvlJc w:val="left"/>
+      <w:pPr>
+        <w:tabs>
+          <w:tab w:val="num" w:pos="4949"/>
+        </w:tabs>
+        <w:ind w:left="4949" w:hanging="283"/>
+      </w:pPr>
+      <w:rPr>
+        <w:rFonts w:ascii="Symbol" w:hAnsi="Symbol" w:cs="Symbol" w:hint="default"/>
+      </w:rPr>
+    </w:lvl>
+    <w:lvl w:ilvl="7">
+      <w:start w:val="1"/>
+      <w:numFmt w:val="bullet"/>
+      <w:lvlText w:val=""/>
+      <w:lvlJc w:val="left"/>
+      <w:pPr>
+        <w:tabs>
+          <w:tab w:val="num" w:pos="5656"/>
+        </w:tabs>
+        <w:ind w:left="5656" w:hanging="283"/>
+      </w:pPr>
+      <w:rPr>
+        <w:rFonts w:ascii="Symbol" w:hAnsi="Symbol" w:cs="Symbol" w:hint="default"/>
+      </w:rPr>
+    </w:lvl>
+    <w:lvl w:ilvl="8">
+      <w:start w:val="1"/>
+      <w:numFmt w:val="bullet"/>
+      <w:lvlText w:val=""/>
+      <w:lvlJc w:val="left"/>
+      <w:pPr>
+        <w:tabs>
+          <w:tab w:val="num" w:pos="6363"/>
+        </w:tabs>
+        <w:ind w:left="6363" w:hanging="283"/>
+      </w:pPr>
+      <w:rPr>
+        <w:rFonts w:ascii="Symbol" w:hAnsi="Symbol" w:cs="Symbol" w:hint="default"/>
+      </w:rPr>
+    </w:lvl>
+  </w:abstractNum>
+  <w:abstractNum w:abstractNumId="11">
+    <w:lvl w:ilvl="0">
+      <w:start w:val="1"/>
+      <w:numFmt w:val="bullet"/>
+      <w:lvlText w:val=""/>
+      <w:lvlJc w:val="left"/>
+      <w:pPr>
+        <w:tabs>
+          <w:tab w:val="num" w:pos="707"/>
+        </w:tabs>
+        <w:ind w:left="707" w:hanging="283"/>
+      </w:pPr>
+      <w:rPr>
+        <w:rFonts w:ascii="Symbol" w:hAnsi="Symbol" w:cs="Symbol" w:hint="default"/>
+      </w:rPr>
+    </w:lvl>
+    <w:lvl w:ilvl="1">
+      <w:start w:val="1"/>
+      <w:numFmt w:val="bullet"/>
+      <w:lvlText w:val=""/>
+      <w:lvlJc w:val="left"/>
+      <w:pPr>
+        <w:tabs>
+          <w:tab w:val="num" w:pos="1414"/>
+        </w:tabs>
+        <w:ind w:left="1414" w:hanging="283"/>
+      </w:pPr>
+      <w:rPr>
+        <w:rFonts w:ascii="Symbol" w:hAnsi="Symbol" w:cs="Symbol" w:hint="default"/>
+      </w:rPr>
+    </w:lvl>
+    <w:lvl w:ilvl="2">
+      <w:start w:val="1"/>
+      <w:numFmt w:val="bullet"/>
+      <w:lvlText w:val=""/>
+      <w:lvlJc w:val="left"/>
+      <w:pPr>
+        <w:tabs>
+          <w:tab w:val="num" w:pos="2121"/>
+        </w:tabs>
+        <w:ind w:left="2121" w:hanging="283"/>
+      </w:pPr>
+      <w:rPr>
+        <w:rFonts w:ascii="Symbol" w:hAnsi="Symbol" w:cs="Symbol" w:hint="default"/>
+      </w:rPr>
+    </w:lvl>
+    <w:lvl w:ilvl="3">
+      <w:start w:val="1"/>
+      <w:numFmt w:val="bullet"/>
+      <w:lvlText w:val=""/>
+      <w:lvlJc w:val="left"/>
+      <w:pPr>
+        <w:tabs>
+          <w:tab w:val="num" w:pos="2828"/>
+        </w:tabs>
+        <w:ind w:left="2828" w:hanging="283"/>
+      </w:pPr>
+      <w:rPr>
+        <w:rFonts w:ascii="Symbol" w:hAnsi="Symbol" w:cs="Symbol" w:hint="default"/>
+      </w:rPr>
+    </w:lvl>
+    <w:lvl w:ilvl="4">
+      <w:start w:val="1"/>
+      <w:numFmt w:val="bullet"/>
+      <w:lvlText w:val=""/>
+      <w:lvlJc w:val="left"/>
+      <w:pPr>
+        <w:tabs>
+          <w:tab w:val="num" w:pos="3535"/>
+        </w:tabs>
+        <w:ind w:left="3535" w:hanging="283"/>
+      </w:pPr>
+      <w:rPr>
+        <w:rFonts w:ascii="Symbol" w:hAnsi="Symbol" w:cs="Symbol" w:hint="default"/>
+      </w:rPr>
+    </w:lvl>
+    <w:lvl w:ilvl="5">
+      <w:start w:val="1"/>
+      <w:numFmt w:val="bullet"/>
+      <w:lvlText w:val=""/>
+      <w:lvlJc w:val="left"/>
+      <w:pPr>
+        <w:tabs>
+          <w:tab w:val="num" w:pos="4242"/>
+        </w:tabs>
+        <w:ind w:left="4242" w:hanging="283"/>
+      </w:pPr>
+      <w:rPr>
+        <w:rFonts w:ascii="Symbol" w:hAnsi="Symbol" w:cs="Symbol" w:hint="default"/>
+      </w:rPr>
+    </w:lvl>
+    <w:lvl w:ilvl="6">
+      <w:start w:val="1"/>
+      <w:numFmt w:val="bullet"/>
+      <w:lvlText w:val=""/>
+      <w:lvlJc w:val="left"/>
+      <w:pPr>
+        <w:tabs>
+          <w:tab w:val="num" w:pos="4949"/>
+        </w:tabs>
+        <w:ind w:left="4949" w:hanging="283"/>
+      </w:pPr>
+      <w:rPr>
+        <w:rFonts w:ascii="Symbol" w:hAnsi="Symbol" w:cs="Symbol" w:hint="default"/>
+      </w:rPr>
+    </w:lvl>
+    <w:lvl w:ilvl="7">
+      <w:start w:val="1"/>
+      <w:numFmt w:val="bullet"/>
+      <w:lvlText w:val=""/>
+      <w:lvlJc w:val="left"/>
+      <w:pPr>
+        <w:tabs>
+          <w:tab w:val="num" w:pos="5656"/>
+        </w:tabs>
+        <w:ind w:left="5656" w:hanging="283"/>
+      </w:pPr>
+      <w:rPr>
+        <w:rFonts w:ascii="Symbol" w:hAnsi="Symbol" w:cs="Symbol" w:hint="default"/>
+      </w:rPr>
+    </w:lvl>
+    <w:lvl w:ilvl="8">
+      <w:start w:val="1"/>
+      <w:numFmt w:val="bullet"/>
+      <w:lvlText w:val=""/>
+      <w:lvlJc w:val="left"/>
+      <w:pPr>
+        <w:tabs>
+          <w:tab w:val="num" w:pos="6363"/>
+        </w:tabs>
+        <w:ind w:left="6363" w:hanging="283"/>
+      </w:pPr>
+      <w:rPr>
+        <w:rFonts w:ascii="Symbol" w:hAnsi="Symbol" w:cs="Symbol" w:hint="default"/>
+      </w:rPr>
+    </w:lvl>
+  </w:abstractNum>
+  <w:abstractNum w:abstractNumId="12">
     <w:lvl w:ilvl="0">
       <w:start w:val="1"/>
       <w:numFmt w:val="none"/>
@@ -4139,6 +6246,15 @@
   </w:num>
   <w:num w:numId="9">
     <w:abstractNumId w:val="9"/>
+  </w:num>
+  <w:num w:numId="10">
+    <w:abstractNumId w:val="10"/>
+  </w:num>
+  <w:num w:numId="11">
+    <w:abstractNumId w:val="11"/>
+  </w:num>
+  <w:num w:numId="12">
+    <w:abstractNumId w:val="12"/>
   </w:num>
 </w:numbering>
 </file>
@@ -5282,6 +7398,13 @@
       <w:lang w:val="zxx" w:eastAsia="zxx" w:bidi="zxx"/>
     </w:rPr>
   </w:style>
+  <w:style w:type="character" w:styleId="Bullets">
+    <w:name w:val="Bullets"/>
+    <w:qFormat/>
+    <w:rPr>
+      <w:rFonts w:ascii="OpenSymbol" w:hAnsi="OpenSymbol" w:eastAsia="OpenSymbol" w:cs="OpenSymbol"/>
+    </w:rPr>
+  </w:style>
   <w:style w:type="paragraph" w:styleId="Heading">
     <w:name w:val="Heading"/>
     <w:basedOn w:val="Normal"/>

</xml_diff>